<commit_message>
add confusion matrix for family classificaiton
</commit_message>
<xml_diff>
--- a/report.docx
+++ b/report.docx
@@ -14773,19 +14773,43 @@
         <w:rPr>
           <w:lang w:val="en-US"/>
         </w:rPr>
-        <w:t xml:space="preserve"> to find the best hyperparameter. We find that the best hyperparameter is different from </w:t>
+        <w:t xml:space="preserve"> to find the best hyperparameter. We</w:t>
       </w:r>
       <w:r>
         <w:rPr>
           <w:lang w:val="en-US"/>
         </w:rPr>
-        <w:t>the best hyperparameter</w:t>
+        <w:t xml:space="preserve"> </w:t>
       </w:r>
       <w:r>
         <w:rPr>
           <w:lang w:val="en-US"/>
         </w:rPr>
-        <w:t xml:space="preserve"> of binary classification. We</w:t>
+        <w:t>applied</w:t>
+      </w:r>
+      <w:r>
+        <w:rPr>
+          <w:lang w:val="en-US"/>
+        </w:rPr>
+        <w:t xml:space="preserve"> the same tunned hyperparameter for</w:t>
+      </w:r>
+      <w:r>
+        <w:rPr>
+          <w:lang w:val="en-US"/>
+        </w:rPr>
+        <w:t xml:space="preserve"> each model in</w:t>
+      </w:r>
+      <w:r>
+        <w:rPr>
+          <w:lang w:val="en-US"/>
+        </w:rPr>
+        <w:t xml:space="preserve"> multi-label classification. </w:t>
+      </w:r>
+      <w:r>
+        <w:rPr>
+          <w:lang w:val="en-US"/>
+        </w:rPr>
+        <w:t>We</w:t>
       </w:r>
       <w:r>
         <w:rPr>
@@ -15835,14 +15859,7 @@
           <w:rFonts w:ascii="Times New Roman" w:hAnsi="Times New Roman" w:cs="Times New Roman"/>
           <w:lang w:eastAsia="x-none"/>
         </w:rPr>
-        <w:t xml:space="preserve"> We </w:t>
-      </w:r>
-      <w:r>
-        <w:rPr>
-          <w:rFonts w:ascii="Times New Roman" w:hAnsi="Times New Roman" w:cs="Times New Roman"/>
-          <w:lang w:eastAsia="x-none"/>
-        </w:rPr>
-        <w:t>train other ML algorithms such as GB, XGB, LG, NB</w:t>
+        <w:t xml:space="preserve"> We train other ML algorithms such as GB, XGB, LG, NB</w:t>
       </w:r>
       <w:r>
         <w:rPr>
@@ -15856,7 +15873,14 @@
           <w:rFonts w:ascii="Times New Roman" w:hAnsi="Times New Roman" w:cs="Times New Roman"/>
           <w:lang w:eastAsia="x-none"/>
         </w:rPr>
-        <w:t xml:space="preserve"> and ET. Our XGB and GB get high accuracy compared to LG and NB. We search what feature selection method and how many features improve our ML models. We train each model from 15 features to 110 features based on ANOVA F-value feature selection and chi-squared feature selection method. In Table 5, </w:t>
+        <w:t xml:space="preserve"> and ET. Our XGB and GB get high accuracy compared to LG and NB. We search what feature selection method and how many features improve our ML models. We train each model from 15 features to 110 features based on ANOVA F-value feature selection and chi-</w:t>
+      </w:r>
+      <w:r>
+        <w:rPr>
+          <w:rFonts w:ascii="Times New Roman" w:hAnsi="Times New Roman" w:cs="Times New Roman"/>
+          <w:lang w:eastAsia="x-none"/>
+        </w:rPr>
+        <w:t xml:space="preserve">squared feature selection method. In Table 5, </w:t>
       </w:r>
       <w:r>
         <w:rPr>
@@ -15905,6 +15929,7 @@
           <w:iCs w:val="0"/>
           <w:color w:val="auto"/>
         </w:rPr>
+        <w:lastRenderedPageBreak/>
         <w:t xml:space="preserve">Table </w:t>
       </w:r>
       <w:r>
@@ -16460,7 +16485,6 @@
                 <w:color w:val="000000"/>
                 <w:szCs w:val="20"/>
               </w:rPr>
-              <w:lastRenderedPageBreak/>
               <w:t>Filter</w:t>
             </w:r>
           </w:p>
@@ -24536,13 +24560,6 @@
           <w:iCs w:val="0"/>
           <w:color w:val="auto"/>
         </w:rPr>
-        <w:sectPr>
-          <w:type w:val="continuous"/>
-          <w:pgSz w:w="12240" w:h="15840" w:code="1"/>
-          <w:pgMar w:top="720" w:right="720" w:bottom="720" w:left="720" w:header="720" w:footer="720" w:gutter="0"/>
-          <w:cols w:space="360"/>
-          <w:docGrid w:linePitch="360"/>
-        </w:sectPr>
       </w:pPr>
     </w:p>
     <w:p>
@@ -24563,7 +24580,6 @@
           <w:iCs w:val="0"/>
           <w:color w:val="auto"/>
         </w:rPr>
-        <w:lastRenderedPageBreak/>
         <w:t xml:space="preserve">Table </w:t>
       </w:r>
       <w:r>
@@ -32002,13 +32018,2841 @@
     </w:tbl>
     <w:p>
       <w:pPr>
-        <w:pStyle w:val="1"/>
-        <w:numPr>
-          <w:ilvl w:val="0"/>
-          <w:numId w:val="0"/>
-        </w:numPr>
-        <w:jc w:val="both"/>
+        <w:pStyle w:val="a5"/>
+        <w:keepNext/>
         <w:rPr>
+          <w:i w:val="0"/>
+          <w:iCs w:val="0"/>
+          <w:color w:val="auto"/>
+        </w:rPr>
+      </w:pPr>
+    </w:p>
+    <w:p>
+      <w:pPr>
+        <w:jc w:val="center"/>
+        <w:rPr>
+          <w:lang w:eastAsia="en-US"/>
+        </w:rPr>
+      </w:pPr>
+      <w:r>
+        <w:rPr>
+          <w:noProof/>
+          <w:lang w:eastAsia="en-US"/>
+        </w:rPr>
+        <mc:AlternateContent>
+          <mc:Choice Requires="wps">
+            <w:drawing>
+              <wp:anchor distT="0" distB="0" distL="114300" distR="114300" simplePos="0" relativeHeight="251661312" behindDoc="0" locked="0" layoutInCell="1" allowOverlap="1" wp14:anchorId="5A3A7E20" wp14:editId="4CB2EE39">
+                <wp:simplePos x="0" y="0"/>
+                <wp:positionH relativeFrom="column">
+                  <wp:posOffset>3619798</wp:posOffset>
+                </wp:positionH>
+                <wp:positionV relativeFrom="paragraph">
+                  <wp:posOffset>2479978</wp:posOffset>
+                </wp:positionV>
+                <wp:extent cx="2306973" cy="251670"/>
+                <wp:effectExtent l="0" t="0" r="0" b="0"/>
+                <wp:wrapNone/>
+                <wp:docPr id="783917531" name="Text Box 6"/>
+                <wp:cNvGraphicFramePr/>
+                <a:graphic xmlns:a="http://schemas.openxmlformats.org/drawingml/2006/main">
+                  <a:graphicData uri="http://schemas.microsoft.com/office/word/2010/wordprocessingShape">
+                    <wps:wsp>
+                      <wps:cNvSpPr txBox="1"/>
+                      <wps:spPr>
+                        <a:xfrm>
+                          <a:off x="0" y="0"/>
+                          <a:ext cx="2306973" cy="251670"/>
+                        </a:xfrm>
+                        <a:prstGeom prst="rect">
+                          <a:avLst/>
+                        </a:prstGeom>
+                        <a:noFill/>
+                        <a:ln w="6350">
+                          <a:noFill/>
+                        </a:ln>
+                      </wps:spPr>
+                      <wps:txbx>
+                        <w:txbxContent>
+                          <w:p>
+                            <w:pPr>
+                              <w:jc w:val="center"/>
+                              <w:rPr>
+                                <w:rFonts w:ascii="Times New Roman" w:hAnsi="Times New Roman" w:cs="Times New Roman"/>
+                                <w:sz w:val="18"/>
+                                <w:szCs w:val="22"/>
+                                <w:lang w:eastAsia="ko-Kore-KR"/>
+                              </w:rPr>
+                            </w:pPr>
+                            <w:r>
+                              <w:rPr>
+                                <w:rFonts w:ascii="Times New Roman" w:hAnsi="Times New Roman" w:cs="Times New Roman"/>
+                                <w:sz w:val="18"/>
+                                <w:szCs w:val="22"/>
+                                <w:lang w:eastAsia="ko-Kore-KR"/>
+                              </w:rPr>
+                              <w:t xml:space="preserve">Multi-Label Confusion Matrix of </w:t>
+                            </w:r>
+                            <w:r>
+                              <w:rPr>
+                                <w:rFonts w:ascii="Times New Roman" w:hAnsi="Times New Roman" w:cs="Times New Roman"/>
+                                <w:sz w:val="18"/>
+                                <w:szCs w:val="22"/>
+                                <w:lang w:eastAsia="ko-Kore-KR"/>
+                              </w:rPr>
+                              <w:t>RF</w:t>
+                            </w:r>
+                          </w:p>
+                        </w:txbxContent>
+                      </wps:txbx>
+                      <wps:bodyPr rot="0" spcFirstLastPara="0" vertOverflow="overflow" horzOverflow="overflow" vert="horz" wrap="square" lIns="91440" tIns="45720" rIns="91440" bIns="45720" numCol="1" spcCol="0" rtlCol="0" fromWordArt="0" anchor="t" anchorCtr="0" forceAA="0" compatLnSpc="1">
+                        <a:prstTxWarp prst="textNoShape">
+                          <a:avLst/>
+                        </a:prstTxWarp>
+                        <a:noAutofit/>
+                      </wps:bodyPr>
+                    </wps:wsp>
+                  </a:graphicData>
+                </a:graphic>
+                <wp14:sizeRelH relativeFrom="margin">
+                  <wp14:pctWidth>0</wp14:pctWidth>
+                </wp14:sizeRelH>
+                <wp14:sizeRelV relativeFrom="margin">
+                  <wp14:pctHeight>0</wp14:pctHeight>
+                </wp14:sizeRelV>
+              </wp:anchor>
+            </w:drawing>
+          </mc:Choice>
+          <mc:Fallback>
+            <w:pict>
+              <v:shapetype w14:anchorId="5A3A7E20" id="_x0000_t202" coordsize="21600,21600" o:spt="202" path="m,l,21600r21600,l21600,xe">
+                <v:stroke joinstyle="miter"/>
+                <v:path gradientshapeok="t" o:connecttype="rect"/>
+              </v:shapetype>
+              <v:shape id="Text Box 6" o:spid="_x0000_s1026" type="#_x0000_t202" style="position:absolute;left:0;text-align:left;margin-left:285pt;margin-top:195.25pt;width:181.65pt;height:19.8pt;z-index:251661312;visibility:visible;mso-wrap-style:square;mso-width-percent:0;mso-height-percent:0;mso-wrap-distance-left:9pt;mso-wrap-distance-top:0;mso-wrap-distance-right:9pt;mso-wrap-distance-bottom:0;mso-position-horizontal:absolute;mso-position-horizontal-relative:text;mso-position-vertical:absolute;mso-position-vertical-relative:text;mso-width-percent:0;mso-height-percent:0;mso-width-relative:margin;mso-height-relative:margin;v-text-anchor:top" o:gfxdata="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" filled="f" stroked="f" strokeweight=".5pt">
+                <v:textbox>
+                  <w:txbxContent>
+                    <w:p>
+                      <w:pPr>
+                        <w:jc w:val="center"/>
+                        <w:rPr>
+                          <w:rFonts w:ascii="Times New Roman" w:hAnsi="Times New Roman" w:cs="Times New Roman"/>
+                          <w:sz w:val="18"/>
+                          <w:szCs w:val="22"/>
+                          <w:lang w:eastAsia="ko-Kore-KR"/>
+                        </w:rPr>
+                      </w:pPr>
+                      <w:r>
+                        <w:rPr>
+                          <w:rFonts w:ascii="Times New Roman" w:hAnsi="Times New Roman" w:cs="Times New Roman"/>
+                          <w:sz w:val="18"/>
+                          <w:szCs w:val="22"/>
+                          <w:lang w:eastAsia="ko-Kore-KR"/>
+                        </w:rPr>
+                        <w:t xml:space="preserve">Multi-Label Confusion Matrix of </w:t>
+                      </w:r>
+                      <w:r>
+                        <w:rPr>
+                          <w:rFonts w:ascii="Times New Roman" w:hAnsi="Times New Roman" w:cs="Times New Roman"/>
+                          <w:sz w:val="18"/>
+                          <w:szCs w:val="22"/>
+                          <w:lang w:eastAsia="ko-Kore-KR"/>
+                        </w:rPr>
+                        <w:t>RF</w:t>
+                      </w:r>
+                    </w:p>
+                  </w:txbxContent>
+                </v:textbox>
+              </v:shape>
+            </w:pict>
+          </mc:Fallback>
+        </mc:AlternateContent>
+      </w:r>
+      <w:r>
+        <w:rPr>
+          <w:noProof/>
+          <w:lang w:eastAsia="en-US"/>
+        </w:rPr>
+        <mc:AlternateContent>
+          <mc:Choice Requires="wps">
+            <w:drawing>
+              <wp:anchor distT="0" distB="0" distL="114300" distR="114300" simplePos="0" relativeHeight="251659264" behindDoc="0" locked="0" layoutInCell="1" allowOverlap="1" wp14:anchorId="05F813F4" wp14:editId="6EA5A9D5">
+                <wp:simplePos x="0" y="0"/>
+                <wp:positionH relativeFrom="column">
+                  <wp:posOffset>488950</wp:posOffset>
+                </wp:positionH>
+                <wp:positionV relativeFrom="paragraph">
+                  <wp:posOffset>2483270</wp:posOffset>
+                </wp:positionV>
+                <wp:extent cx="2306955" cy="251460"/>
+                <wp:effectExtent l="0" t="0" r="0" b="0"/>
+                <wp:wrapNone/>
+                <wp:docPr id="1345334309" name="Text Box 6"/>
+                <wp:cNvGraphicFramePr/>
+                <a:graphic xmlns:a="http://schemas.openxmlformats.org/drawingml/2006/main">
+                  <a:graphicData uri="http://schemas.microsoft.com/office/word/2010/wordprocessingShape">
+                    <wps:wsp>
+                      <wps:cNvSpPr txBox="1"/>
+                      <wps:spPr>
+                        <a:xfrm>
+                          <a:off x="0" y="0"/>
+                          <a:ext cx="2306955" cy="251460"/>
+                        </a:xfrm>
+                        <a:prstGeom prst="rect">
+                          <a:avLst/>
+                        </a:prstGeom>
+                        <a:noFill/>
+                        <a:ln w="6350">
+                          <a:noFill/>
+                        </a:ln>
+                      </wps:spPr>
+                      <wps:txbx>
+                        <w:txbxContent>
+                          <w:p>
+                            <w:pPr>
+                              <w:jc w:val="center"/>
+                              <w:rPr>
+                                <w:rFonts w:ascii="Times New Roman" w:hAnsi="Times New Roman" w:cs="Times New Roman"/>
+                                <w:sz w:val="18"/>
+                                <w:szCs w:val="22"/>
+                                <w:lang w:eastAsia="ko-Kore-KR"/>
+                              </w:rPr>
+                            </w:pPr>
+                            <w:r>
+                              <w:rPr>
+                                <w:rFonts w:ascii="Times New Roman" w:hAnsi="Times New Roman" w:cs="Times New Roman"/>
+                                <w:sz w:val="18"/>
+                                <w:szCs w:val="22"/>
+                                <w:lang w:eastAsia="ko-Kore-KR"/>
+                              </w:rPr>
+                              <w:t>Multi-Label Confusion Matrix of DT</w:t>
+                            </w:r>
+                          </w:p>
+                        </w:txbxContent>
+                      </wps:txbx>
+                      <wps:bodyPr rot="0" spcFirstLastPara="0" vertOverflow="overflow" horzOverflow="overflow" vert="horz" wrap="square" lIns="91440" tIns="45720" rIns="91440" bIns="45720" numCol="1" spcCol="0" rtlCol="0" fromWordArt="0" anchor="t" anchorCtr="0" forceAA="0" compatLnSpc="1">
+                        <a:prstTxWarp prst="textNoShape">
+                          <a:avLst/>
+                        </a:prstTxWarp>
+                        <a:noAutofit/>
+                      </wps:bodyPr>
+                    </wps:wsp>
+                  </a:graphicData>
+                </a:graphic>
+                <wp14:sizeRelH relativeFrom="margin">
+                  <wp14:pctWidth>0</wp14:pctWidth>
+                </wp14:sizeRelH>
+                <wp14:sizeRelV relativeFrom="margin">
+                  <wp14:pctHeight>0</wp14:pctHeight>
+                </wp14:sizeRelV>
+              </wp:anchor>
+            </w:drawing>
+          </mc:Choice>
+          <mc:Fallback>
+            <w:pict>
+              <v:shape w14:anchorId="05F813F4" id="_x0000_s1027" type="#_x0000_t202" style="position:absolute;left:0;text-align:left;margin-left:38.5pt;margin-top:195.55pt;width:181.65pt;height:19.8pt;z-index:251659264;visibility:visible;mso-wrap-style:square;mso-width-percent:0;mso-height-percent:0;mso-wrap-distance-left:9pt;mso-wrap-distance-top:0;mso-wrap-distance-right:9pt;mso-wrap-distance-bottom:0;mso-position-horizontal:absolute;mso-position-horizontal-relative:text;mso-position-vertical:absolute;mso-position-vertical-relative:text;mso-width-percent:0;mso-height-percent:0;mso-width-relative:margin;mso-height-relative:margin;v-text-anchor:top" o:gfxdata="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" filled="f" stroked="f" strokeweight=".5pt">
+                <v:textbox>
+                  <w:txbxContent>
+                    <w:p>
+                      <w:pPr>
+                        <w:jc w:val="center"/>
+                        <w:rPr>
+                          <w:rFonts w:ascii="Times New Roman" w:hAnsi="Times New Roman" w:cs="Times New Roman"/>
+                          <w:sz w:val="18"/>
+                          <w:szCs w:val="22"/>
+                          <w:lang w:eastAsia="ko-Kore-KR"/>
+                        </w:rPr>
+                      </w:pPr>
+                      <w:r>
+                        <w:rPr>
+                          <w:rFonts w:ascii="Times New Roman" w:hAnsi="Times New Roman" w:cs="Times New Roman"/>
+                          <w:sz w:val="18"/>
+                          <w:szCs w:val="22"/>
+                          <w:lang w:eastAsia="ko-Kore-KR"/>
+                        </w:rPr>
+                        <w:t>Multi-Label Confusion Matrix of DT</w:t>
+                      </w:r>
+                    </w:p>
+                  </w:txbxContent>
+                </v:textbox>
+              </v:shape>
+            </w:pict>
+          </mc:Fallback>
+        </mc:AlternateContent>
+      </w:r>
+      <w:r>
+        <w:rPr>
+          <w:noProof/>
+          <w:lang w:eastAsia="en-US"/>
+        </w:rPr>
+        <w:drawing>
+          <wp:inline distT="0" distB="0" distL="0" distR="0" wp14:anchorId="22F61ACF" wp14:editId="21C21E73">
+            <wp:extent cx="3088800" cy="2548800"/>
+            <wp:effectExtent l="0" t="0" r="0" b="4445"/>
+            <wp:docPr id="1147315997" name="그림 1" descr="텍스트, 스크린샷, 번호, 직사각형이(가) 표시된 사진&#10;&#10;자동 생성된 설명"/>
+            <wp:cNvGraphicFramePr>
+              <a:graphicFrameLocks xmlns:a="http://schemas.openxmlformats.org/drawingml/2006/main" noChangeAspect="1"/>
+            </wp:cNvGraphicFramePr>
+            <a:graphic xmlns:a="http://schemas.openxmlformats.org/drawingml/2006/main">
+              <a:graphicData uri="http://schemas.openxmlformats.org/drawingml/2006/picture">
+                <pic:pic xmlns:pic="http://schemas.openxmlformats.org/drawingml/2006/picture">
+                  <pic:nvPicPr>
+                    <pic:cNvPr id="1147315997" name="그림 1" descr="텍스트, 스크린샷, 번호, 직사각형이(가) 표시된 사진&#10;&#10;자동 생성된 설명"/>
+                    <pic:cNvPicPr/>
+                  </pic:nvPicPr>
+                  <pic:blipFill>
+                    <a:blip r:embed="rId8">
+                      <a:extLst>
+                        <a:ext uri="{28A0092B-C50C-407E-A947-70E740481C1C}">
+                          <a14:useLocalDpi xmlns:a14="http://schemas.microsoft.com/office/drawing/2010/main" val="0"/>
+                        </a:ext>
+                      </a:extLst>
+                    </a:blip>
+                    <a:stretch>
+                      <a:fillRect/>
+                    </a:stretch>
+                  </pic:blipFill>
+                  <pic:spPr>
+                    <a:xfrm>
+                      <a:off x="0" y="0"/>
+                      <a:ext cx="3088800" cy="2548800"/>
+                    </a:xfrm>
+                    <a:prstGeom prst="rect">
+                      <a:avLst/>
+                    </a:prstGeom>
+                  </pic:spPr>
+                </pic:pic>
+              </a:graphicData>
+            </a:graphic>
+          </wp:inline>
+        </w:drawing>
+      </w:r>
+      <w:r>
+        <w:rPr>
+          <w:noProof/>
+          <w:lang w:eastAsia="en-US"/>
+        </w:rPr>
+        <w:drawing>
+          <wp:inline distT="0" distB="0" distL="0" distR="0" wp14:anchorId="322C96A1" wp14:editId="2F16E8A9">
+            <wp:extent cx="3088800" cy="2548800"/>
+            <wp:effectExtent l="0" t="0" r="0" b="4445"/>
+            <wp:docPr id="2091487089" name="그림 2" descr="텍스트, 스크린샷, 번호, 직사각형이(가) 표시된 사진&#10;&#10;자동 생성된 설명"/>
+            <wp:cNvGraphicFramePr>
+              <a:graphicFrameLocks xmlns:a="http://schemas.openxmlformats.org/drawingml/2006/main" noChangeAspect="1"/>
+            </wp:cNvGraphicFramePr>
+            <a:graphic xmlns:a="http://schemas.openxmlformats.org/drawingml/2006/main">
+              <a:graphicData uri="http://schemas.openxmlformats.org/drawingml/2006/picture">
+                <pic:pic xmlns:pic="http://schemas.openxmlformats.org/drawingml/2006/picture">
+                  <pic:nvPicPr>
+                    <pic:cNvPr id="2091487089" name="그림 2" descr="텍스트, 스크린샷, 번호, 직사각형이(가) 표시된 사진&#10;&#10;자동 생성된 설명"/>
+                    <pic:cNvPicPr/>
+                  </pic:nvPicPr>
+                  <pic:blipFill>
+                    <a:blip r:embed="rId9">
+                      <a:extLst>
+                        <a:ext uri="{28A0092B-C50C-407E-A947-70E740481C1C}">
+                          <a14:useLocalDpi xmlns:a14="http://schemas.microsoft.com/office/drawing/2010/main" val="0"/>
+                        </a:ext>
+                      </a:extLst>
+                    </a:blip>
+                    <a:stretch>
+                      <a:fillRect/>
+                    </a:stretch>
+                  </pic:blipFill>
+                  <pic:spPr>
+                    <a:xfrm>
+                      <a:off x="0" y="0"/>
+                      <a:ext cx="3088800" cy="2548800"/>
+                    </a:xfrm>
+                    <a:prstGeom prst="rect">
+                      <a:avLst/>
+                    </a:prstGeom>
+                  </pic:spPr>
+                </pic:pic>
+              </a:graphicData>
+            </a:graphic>
+          </wp:inline>
+        </w:drawing>
+      </w:r>
+    </w:p>
+    <w:p>
+      <w:pPr>
+        <w:jc w:val="center"/>
+        <w:rPr>
+          <w:lang w:eastAsia="en-US"/>
+        </w:rPr>
+      </w:pPr>
+    </w:p>
+    <w:p>
+      <w:pPr>
+        <w:jc w:val="center"/>
+        <w:rPr>
+          <w:lang w:eastAsia="en-US"/>
+        </w:rPr>
+      </w:pPr>
+      <w:r>
+        <w:rPr>
+          <w:noProof/>
+          <w:lang w:eastAsia="en-US"/>
+        </w:rPr>
+        <mc:AlternateContent>
+          <mc:Choice Requires="wps">
+            <w:drawing>
+              <wp:anchor distT="0" distB="0" distL="114300" distR="114300" simplePos="0" relativeHeight="251665408" behindDoc="0" locked="0" layoutInCell="1" allowOverlap="1" wp14:anchorId="3F4D7349" wp14:editId="35AFF4AF">
+                <wp:simplePos x="0" y="0"/>
+                <wp:positionH relativeFrom="column">
+                  <wp:posOffset>3620770</wp:posOffset>
+                </wp:positionH>
+                <wp:positionV relativeFrom="paragraph">
+                  <wp:posOffset>2470849</wp:posOffset>
+                </wp:positionV>
+                <wp:extent cx="2306955" cy="251460"/>
+                <wp:effectExtent l="0" t="0" r="0" b="0"/>
+                <wp:wrapNone/>
+                <wp:docPr id="23752967" name="Text Box 6"/>
+                <wp:cNvGraphicFramePr/>
+                <a:graphic xmlns:a="http://schemas.openxmlformats.org/drawingml/2006/main">
+                  <a:graphicData uri="http://schemas.microsoft.com/office/word/2010/wordprocessingShape">
+                    <wps:wsp>
+                      <wps:cNvSpPr txBox="1"/>
+                      <wps:spPr>
+                        <a:xfrm>
+                          <a:off x="0" y="0"/>
+                          <a:ext cx="2306955" cy="251460"/>
+                        </a:xfrm>
+                        <a:prstGeom prst="rect">
+                          <a:avLst/>
+                        </a:prstGeom>
+                        <a:noFill/>
+                        <a:ln w="6350">
+                          <a:noFill/>
+                        </a:ln>
+                      </wps:spPr>
+                      <wps:txbx>
+                        <w:txbxContent>
+                          <w:p>
+                            <w:pPr>
+                              <w:jc w:val="center"/>
+                              <w:rPr>
+                                <w:rFonts w:ascii="Times New Roman" w:hAnsi="Times New Roman" w:cs="Times New Roman"/>
+                                <w:sz w:val="18"/>
+                                <w:szCs w:val="22"/>
+                                <w:lang w:eastAsia="ko-Kore-KR"/>
+                              </w:rPr>
+                            </w:pPr>
+                            <w:r>
+                              <w:rPr>
+                                <w:rFonts w:ascii="Times New Roman" w:hAnsi="Times New Roman" w:cs="Times New Roman"/>
+                                <w:sz w:val="18"/>
+                                <w:szCs w:val="22"/>
+                                <w:lang w:eastAsia="ko-Kore-KR"/>
+                              </w:rPr>
+                              <w:t xml:space="preserve">Multi-Label Confusion Matrix of </w:t>
+                            </w:r>
+                            <w:r>
+                              <w:rPr>
+                                <w:rFonts w:ascii="Times New Roman" w:hAnsi="Times New Roman" w:cs="Times New Roman"/>
+                                <w:sz w:val="18"/>
+                                <w:szCs w:val="22"/>
+                                <w:lang w:eastAsia="ko-Kore-KR"/>
+                              </w:rPr>
+                              <w:t>KNN</w:t>
+                            </w:r>
+                          </w:p>
+                        </w:txbxContent>
+                      </wps:txbx>
+                      <wps:bodyPr rot="0" spcFirstLastPara="0" vertOverflow="overflow" horzOverflow="overflow" vert="horz" wrap="square" lIns="91440" tIns="45720" rIns="91440" bIns="45720" numCol="1" spcCol="0" rtlCol="0" fromWordArt="0" anchor="t" anchorCtr="0" forceAA="0" compatLnSpc="1">
+                        <a:prstTxWarp prst="textNoShape">
+                          <a:avLst/>
+                        </a:prstTxWarp>
+                        <a:noAutofit/>
+                      </wps:bodyPr>
+                    </wps:wsp>
+                  </a:graphicData>
+                </a:graphic>
+                <wp14:sizeRelH relativeFrom="margin">
+                  <wp14:pctWidth>0</wp14:pctWidth>
+                </wp14:sizeRelH>
+                <wp14:sizeRelV relativeFrom="margin">
+                  <wp14:pctHeight>0</wp14:pctHeight>
+                </wp14:sizeRelV>
+              </wp:anchor>
+            </w:drawing>
+          </mc:Choice>
+          <mc:Fallback>
+            <w:pict>
+              <v:shape w14:anchorId="3F4D7349" id="_x0000_s1028" type="#_x0000_t202" style="position:absolute;left:0;text-align:left;margin-left:285.1pt;margin-top:194.55pt;width:181.65pt;height:19.8pt;z-index:251665408;visibility:visible;mso-wrap-style:square;mso-width-percent:0;mso-height-percent:0;mso-wrap-distance-left:9pt;mso-wrap-distance-top:0;mso-wrap-distance-right:9pt;mso-wrap-distance-bottom:0;mso-position-horizontal:absolute;mso-position-horizontal-relative:text;mso-position-vertical:absolute;mso-position-vertical-relative:text;mso-width-percent:0;mso-height-percent:0;mso-width-relative:margin;mso-height-relative:margin;v-text-anchor:top" o:gfxdata="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" filled="f" stroked="f" strokeweight=".5pt">
+                <v:textbox>
+                  <w:txbxContent>
+                    <w:p>
+                      <w:pPr>
+                        <w:jc w:val="center"/>
+                        <w:rPr>
+                          <w:rFonts w:ascii="Times New Roman" w:hAnsi="Times New Roman" w:cs="Times New Roman"/>
+                          <w:sz w:val="18"/>
+                          <w:szCs w:val="22"/>
+                          <w:lang w:eastAsia="ko-Kore-KR"/>
+                        </w:rPr>
+                      </w:pPr>
+                      <w:r>
+                        <w:rPr>
+                          <w:rFonts w:ascii="Times New Roman" w:hAnsi="Times New Roman" w:cs="Times New Roman"/>
+                          <w:sz w:val="18"/>
+                          <w:szCs w:val="22"/>
+                          <w:lang w:eastAsia="ko-Kore-KR"/>
+                        </w:rPr>
+                        <w:t xml:space="preserve">Multi-Label Confusion Matrix of </w:t>
+                      </w:r>
+                      <w:r>
+                        <w:rPr>
+                          <w:rFonts w:ascii="Times New Roman" w:hAnsi="Times New Roman" w:cs="Times New Roman"/>
+                          <w:sz w:val="18"/>
+                          <w:szCs w:val="22"/>
+                          <w:lang w:eastAsia="ko-Kore-KR"/>
+                        </w:rPr>
+                        <w:t>KNN</w:t>
+                      </w:r>
+                    </w:p>
+                  </w:txbxContent>
+                </v:textbox>
+              </v:shape>
+            </w:pict>
+          </mc:Fallback>
+        </mc:AlternateContent>
+      </w:r>
+      <w:r>
+        <w:rPr>
+          <w:noProof/>
+          <w:lang w:eastAsia="en-US"/>
+        </w:rPr>
+        <mc:AlternateContent>
+          <mc:Choice Requires="wps">
+            <w:drawing>
+              <wp:anchor distT="0" distB="0" distL="114300" distR="114300" simplePos="0" relativeHeight="251663360" behindDoc="0" locked="0" layoutInCell="1" allowOverlap="1" wp14:anchorId="16272EEC" wp14:editId="587C9ECF">
+                <wp:simplePos x="0" y="0"/>
+                <wp:positionH relativeFrom="column">
+                  <wp:posOffset>494333</wp:posOffset>
+                </wp:positionH>
+                <wp:positionV relativeFrom="paragraph">
+                  <wp:posOffset>2472754</wp:posOffset>
+                </wp:positionV>
+                <wp:extent cx="2306955" cy="251460"/>
+                <wp:effectExtent l="0" t="0" r="0" b="0"/>
+                <wp:wrapNone/>
+                <wp:docPr id="406584199" name="Text Box 6"/>
+                <wp:cNvGraphicFramePr/>
+                <a:graphic xmlns:a="http://schemas.openxmlformats.org/drawingml/2006/main">
+                  <a:graphicData uri="http://schemas.microsoft.com/office/word/2010/wordprocessingShape">
+                    <wps:wsp>
+                      <wps:cNvSpPr txBox="1"/>
+                      <wps:spPr>
+                        <a:xfrm>
+                          <a:off x="0" y="0"/>
+                          <a:ext cx="2306955" cy="251460"/>
+                        </a:xfrm>
+                        <a:prstGeom prst="rect">
+                          <a:avLst/>
+                        </a:prstGeom>
+                        <a:noFill/>
+                        <a:ln w="6350">
+                          <a:noFill/>
+                        </a:ln>
+                      </wps:spPr>
+                      <wps:txbx>
+                        <w:txbxContent>
+                          <w:p>
+                            <w:pPr>
+                              <w:jc w:val="center"/>
+                              <w:rPr>
+                                <w:rFonts w:ascii="Times New Roman" w:hAnsi="Times New Roman" w:cs="Times New Roman"/>
+                                <w:sz w:val="18"/>
+                                <w:szCs w:val="22"/>
+                                <w:lang w:eastAsia="ko-Kore-KR"/>
+                              </w:rPr>
+                            </w:pPr>
+                            <w:r>
+                              <w:rPr>
+                                <w:rFonts w:ascii="Times New Roman" w:hAnsi="Times New Roman" w:cs="Times New Roman"/>
+                                <w:sz w:val="18"/>
+                                <w:szCs w:val="22"/>
+                                <w:lang w:eastAsia="ko-Kore-KR"/>
+                              </w:rPr>
+                              <w:t xml:space="preserve">Multi-Label Confusion Matrix of </w:t>
+                            </w:r>
+                            <w:r>
+                              <w:rPr>
+                                <w:rFonts w:ascii="Times New Roman" w:hAnsi="Times New Roman" w:cs="Times New Roman"/>
+                                <w:sz w:val="18"/>
+                                <w:szCs w:val="22"/>
+                                <w:lang w:eastAsia="ko-Kore-KR"/>
+                              </w:rPr>
+                              <w:t>SVM</w:t>
+                            </w:r>
+                          </w:p>
+                        </w:txbxContent>
+                      </wps:txbx>
+                      <wps:bodyPr rot="0" spcFirstLastPara="0" vertOverflow="overflow" horzOverflow="overflow" vert="horz" wrap="square" lIns="91440" tIns="45720" rIns="91440" bIns="45720" numCol="1" spcCol="0" rtlCol="0" fromWordArt="0" anchor="t" anchorCtr="0" forceAA="0" compatLnSpc="1">
+                        <a:prstTxWarp prst="textNoShape">
+                          <a:avLst/>
+                        </a:prstTxWarp>
+                        <a:noAutofit/>
+                      </wps:bodyPr>
+                    </wps:wsp>
+                  </a:graphicData>
+                </a:graphic>
+                <wp14:sizeRelH relativeFrom="margin">
+                  <wp14:pctWidth>0</wp14:pctWidth>
+                </wp14:sizeRelH>
+                <wp14:sizeRelV relativeFrom="margin">
+                  <wp14:pctHeight>0</wp14:pctHeight>
+                </wp14:sizeRelV>
+              </wp:anchor>
+            </w:drawing>
+          </mc:Choice>
+          <mc:Fallback>
+            <w:pict>
+              <v:shape w14:anchorId="16272EEC" id="_x0000_s1029" type="#_x0000_t202" style="position:absolute;left:0;text-align:left;margin-left:38.9pt;margin-top:194.7pt;width:181.65pt;height:19.8pt;z-index:251663360;visibility:visible;mso-wrap-style:square;mso-width-percent:0;mso-height-percent:0;mso-wrap-distance-left:9pt;mso-wrap-distance-top:0;mso-wrap-distance-right:9pt;mso-wrap-distance-bottom:0;mso-position-horizontal:absolute;mso-position-horizontal-relative:text;mso-position-vertical:absolute;mso-position-vertical-relative:text;mso-width-percent:0;mso-height-percent:0;mso-width-relative:margin;mso-height-relative:margin;v-text-anchor:top" o:gfxdata="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" filled="f" stroked="f" strokeweight=".5pt">
+                <v:textbox>
+                  <w:txbxContent>
+                    <w:p>
+                      <w:pPr>
+                        <w:jc w:val="center"/>
+                        <w:rPr>
+                          <w:rFonts w:ascii="Times New Roman" w:hAnsi="Times New Roman" w:cs="Times New Roman"/>
+                          <w:sz w:val="18"/>
+                          <w:szCs w:val="22"/>
+                          <w:lang w:eastAsia="ko-Kore-KR"/>
+                        </w:rPr>
+                      </w:pPr>
+                      <w:r>
+                        <w:rPr>
+                          <w:rFonts w:ascii="Times New Roman" w:hAnsi="Times New Roman" w:cs="Times New Roman"/>
+                          <w:sz w:val="18"/>
+                          <w:szCs w:val="22"/>
+                          <w:lang w:eastAsia="ko-Kore-KR"/>
+                        </w:rPr>
+                        <w:t xml:space="preserve">Multi-Label Confusion Matrix of </w:t>
+                      </w:r>
+                      <w:r>
+                        <w:rPr>
+                          <w:rFonts w:ascii="Times New Roman" w:hAnsi="Times New Roman" w:cs="Times New Roman"/>
+                          <w:sz w:val="18"/>
+                          <w:szCs w:val="22"/>
+                          <w:lang w:eastAsia="ko-Kore-KR"/>
+                        </w:rPr>
+                        <w:t>SVM</w:t>
+                      </w:r>
+                    </w:p>
+                  </w:txbxContent>
+                </v:textbox>
+              </v:shape>
+            </w:pict>
+          </mc:Fallback>
+        </mc:AlternateContent>
+      </w:r>
+      <w:r>
+        <w:rPr>
+          <w:noProof/>
+          <w:lang w:eastAsia="en-US"/>
+        </w:rPr>
+        <w:drawing>
+          <wp:inline distT="0" distB="0" distL="0" distR="0" wp14:anchorId="198BB1E5" wp14:editId="0849C29D">
+            <wp:extent cx="3092400" cy="2548800"/>
+            <wp:effectExtent l="0" t="0" r="0" b="4445"/>
+            <wp:docPr id="1298096221" name="그림 3" descr="텍스트, 스크린샷, 번호, 폰트이(가) 표시된 사진&#10;&#10;자동 생성된 설명"/>
+            <wp:cNvGraphicFramePr>
+              <a:graphicFrameLocks xmlns:a="http://schemas.openxmlformats.org/drawingml/2006/main" noChangeAspect="1"/>
+            </wp:cNvGraphicFramePr>
+            <a:graphic xmlns:a="http://schemas.openxmlformats.org/drawingml/2006/main">
+              <a:graphicData uri="http://schemas.openxmlformats.org/drawingml/2006/picture">
+                <pic:pic xmlns:pic="http://schemas.openxmlformats.org/drawingml/2006/picture">
+                  <pic:nvPicPr>
+                    <pic:cNvPr id="1298096221" name="그림 3" descr="텍스트, 스크린샷, 번호, 폰트이(가) 표시된 사진&#10;&#10;자동 생성된 설명"/>
+                    <pic:cNvPicPr/>
+                  </pic:nvPicPr>
+                  <pic:blipFill>
+                    <a:blip r:embed="rId10">
+                      <a:extLst>
+                        <a:ext uri="{28A0092B-C50C-407E-A947-70E740481C1C}">
+                          <a14:useLocalDpi xmlns:a14="http://schemas.microsoft.com/office/drawing/2010/main" val="0"/>
+                        </a:ext>
+                      </a:extLst>
+                    </a:blip>
+                    <a:stretch>
+                      <a:fillRect/>
+                    </a:stretch>
+                  </pic:blipFill>
+                  <pic:spPr>
+                    <a:xfrm>
+                      <a:off x="0" y="0"/>
+                      <a:ext cx="3092400" cy="2548800"/>
+                    </a:xfrm>
+                    <a:prstGeom prst="rect">
+                      <a:avLst/>
+                    </a:prstGeom>
+                  </pic:spPr>
+                </pic:pic>
+              </a:graphicData>
+            </a:graphic>
+          </wp:inline>
+        </w:drawing>
+      </w:r>
+      <w:r>
+        <w:rPr>
+          <w:noProof/>
+          <w:lang w:eastAsia="en-US"/>
+        </w:rPr>
+        <w:drawing>
+          <wp:inline distT="0" distB="0" distL="0" distR="0" wp14:anchorId="514DC201" wp14:editId="1DA857BE">
+            <wp:extent cx="3092400" cy="2548800"/>
+            <wp:effectExtent l="0" t="0" r="0" b="4445"/>
+            <wp:docPr id="1494514430" name="그림 4" descr="텍스트, 스크린샷, 번호, 직사각형이(가) 표시된 사진&#10;&#10;자동 생성된 설명"/>
+            <wp:cNvGraphicFramePr>
+              <a:graphicFrameLocks xmlns:a="http://schemas.openxmlformats.org/drawingml/2006/main" noChangeAspect="1"/>
+            </wp:cNvGraphicFramePr>
+            <a:graphic xmlns:a="http://schemas.openxmlformats.org/drawingml/2006/main">
+              <a:graphicData uri="http://schemas.openxmlformats.org/drawingml/2006/picture">
+                <pic:pic xmlns:pic="http://schemas.openxmlformats.org/drawingml/2006/picture">
+                  <pic:nvPicPr>
+                    <pic:cNvPr id="1494514430" name="그림 4" descr="텍스트, 스크린샷, 번호, 직사각형이(가) 표시된 사진&#10;&#10;자동 생성된 설명"/>
+                    <pic:cNvPicPr/>
+                  </pic:nvPicPr>
+                  <pic:blipFill>
+                    <a:blip r:embed="rId11">
+                      <a:extLst>
+                        <a:ext uri="{28A0092B-C50C-407E-A947-70E740481C1C}">
+                          <a14:useLocalDpi xmlns:a14="http://schemas.microsoft.com/office/drawing/2010/main" val="0"/>
+                        </a:ext>
+                      </a:extLst>
+                    </a:blip>
+                    <a:stretch>
+                      <a:fillRect/>
+                    </a:stretch>
+                  </pic:blipFill>
+                  <pic:spPr>
+                    <a:xfrm>
+                      <a:off x="0" y="0"/>
+                      <a:ext cx="3092400" cy="2548800"/>
+                    </a:xfrm>
+                    <a:prstGeom prst="rect">
+                      <a:avLst/>
+                    </a:prstGeom>
+                  </pic:spPr>
+                </pic:pic>
+              </a:graphicData>
+            </a:graphic>
+          </wp:inline>
+        </w:drawing>
+      </w:r>
+    </w:p>
+    <w:p>
+      <w:pPr>
+        <w:jc w:val="center"/>
+        <w:rPr>
+          <w:lang w:eastAsia="en-US"/>
+        </w:rPr>
+      </w:pPr>
+    </w:p>
+    <w:p>
+      <w:pPr>
+        <w:jc w:val="center"/>
+        <w:rPr>
+          <w:lang w:eastAsia="en-US"/>
+        </w:rPr>
+      </w:pPr>
+    </w:p>
+    <w:p>
+      <w:pPr>
+        <w:jc w:val="center"/>
+        <w:rPr>
+          <w:lang w:eastAsia="en-US"/>
+        </w:rPr>
+      </w:pPr>
+      <w:r>
+        <w:rPr>
+          <w:noProof/>
+          <w:lang w:eastAsia="en-US"/>
+        </w:rPr>
+        <w:lastRenderedPageBreak/>
+        <mc:AlternateContent>
+          <mc:Choice Requires="wps">
+            <w:drawing>
+              <wp:anchor distT="0" distB="0" distL="114300" distR="114300" simplePos="0" relativeHeight="251667456" behindDoc="0" locked="0" layoutInCell="1" allowOverlap="1" wp14:anchorId="29AB2F4E" wp14:editId="327AD88B">
+                <wp:simplePos x="0" y="0"/>
+                <wp:positionH relativeFrom="column">
+                  <wp:posOffset>2052320</wp:posOffset>
+                </wp:positionH>
+                <wp:positionV relativeFrom="paragraph">
+                  <wp:posOffset>2482413</wp:posOffset>
+                </wp:positionV>
+                <wp:extent cx="2306955" cy="251460"/>
+                <wp:effectExtent l="0" t="0" r="0" b="0"/>
+                <wp:wrapNone/>
+                <wp:docPr id="1796964135" name="Text Box 6"/>
+                <wp:cNvGraphicFramePr/>
+                <a:graphic xmlns:a="http://schemas.openxmlformats.org/drawingml/2006/main">
+                  <a:graphicData uri="http://schemas.microsoft.com/office/word/2010/wordprocessingShape">
+                    <wps:wsp>
+                      <wps:cNvSpPr txBox="1"/>
+                      <wps:spPr>
+                        <a:xfrm>
+                          <a:off x="0" y="0"/>
+                          <a:ext cx="2306955" cy="251460"/>
+                        </a:xfrm>
+                        <a:prstGeom prst="rect">
+                          <a:avLst/>
+                        </a:prstGeom>
+                        <a:noFill/>
+                        <a:ln w="6350">
+                          <a:noFill/>
+                        </a:ln>
+                      </wps:spPr>
+                      <wps:txbx>
+                        <w:txbxContent>
+                          <w:p>
+                            <w:pPr>
+                              <w:jc w:val="center"/>
+                              <w:rPr>
+                                <w:rFonts w:ascii="Times New Roman" w:hAnsi="Times New Roman" w:cs="Times New Roman"/>
+                                <w:sz w:val="18"/>
+                                <w:szCs w:val="22"/>
+                                <w:lang w:eastAsia="ko-Kore-KR"/>
+                              </w:rPr>
+                            </w:pPr>
+                            <w:r>
+                              <w:rPr>
+                                <w:rFonts w:ascii="Times New Roman" w:hAnsi="Times New Roman" w:cs="Times New Roman"/>
+                                <w:sz w:val="18"/>
+                                <w:szCs w:val="22"/>
+                                <w:lang w:eastAsia="ko-Kore-KR"/>
+                              </w:rPr>
+                              <w:t xml:space="preserve">Multi-Label Confusion Matrix of </w:t>
+                            </w:r>
+                            <w:r>
+                              <w:rPr>
+                                <w:rFonts w:ascii="Times New Roman" w:hAnsi="Times New Roman" w:cs="Times New Roman"/>
+                                <w:sz w:val="18"/>
+                                <w:szCs w:val="22"/>
+                                <w:lang w:eastAsia="ko-Kore-KR"/>
+                              </w:rPr>
+                              <w:t>NB</w:t>
+                            </w:r>
+                          </w:p>
+                        </w:txbxContent>
+                      </wps:txbx>
+                      <wps:bodyPr rot="0" spcFirstLastPara="0" vertOverflow="overflow" horzOverflow="overflow" vert="horz" wrap="square" lIns="91440" tIns="45720" rIns="91440" bIns="45720" numCol="1" spcCol="0" rtlCol="0" fromWordArt="0" anchor="t" anchorCtr="0" forceAA="0" compatLnSpc="1">
+                        <a:prstTxWarp prst="textNoShape">
+                          <a:avLst/>
+                        </a:prstTxWarp>
+                        <a:noAutofit/>
+                      </wps:bodyPr>
+                    </wps:wsp>
+                  </a:graphicData>
+                </a:graphic>
+                <wp14:sizeRelH relativeFrom="margin">
+                  <wp14:pctWidth>0</wp14:pctWidth>
+                </wp14:sizeRelH>
+                <wp14:sizeRelV relativeFrom="margin">
+                  <wp14:pctHeight>0</wp14:pctHeight>
+                </wp14:sizeRelV>
+              </wp:anchor>
+            </w:drawing>
+          </mc:Choice>
+          <mc:Fallback>
+            <w:pict>
+              <v:shape w14:anchorId="29AB2F4E" id="_x0000_s1030" type="#_x0000_t202" style="position:absolute;left:0;text-align:left;margin-left:161.6pt;margin-top:195.45pt;width:181.65pt;height:19.8pt;z-index:251667456;visibility:visible;mso-wrap-style:square;mso-width-percent:0;mso-height-percent:0;mso-wrap-distance-left:9pt;mso-wrap-distance-top:0;mso-wrap-distance-right:9pt;mso-wrap-distance-bottom:0;mso-position-horizontal:absolute;mso-position-horizontal-relative:text;mso-position-vertical:absolute;mso-position-vertical-relative:text;mso-width-percent:0;mso-height-percent:0;mso-width-relative:margin;mso-height-relative:margin;v-text-anchor:top" o:gfxdata="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" filled="f" stroked="f" strokeweight=".5pt">
+                <v:textbox>
+                  <w:txbxContent>
+                    <w:p>
+                      <w:pPr>
+                        <w:jc w:val="center"/>
+                        <w:rPr>
+                          <w:rFonts w:ascii="Times New Roman" w:hAnsi="Times New Roman" w:cs="Times New Roman"/>
+                          <w:sz w:val="18"/>
+                          <w:szCs w:val="22"/>
+                          <w:lang w:eastAsia="ko-Kore-KR"/>
+                        </w:rPr>
+                      </w:pPr>
+                      <w:r>
+                        <w:rPr>
+                          <w:rFonts w:ascii="Times New Roman" w:hAnsi="Times New Roman" w:cs="Times New Roman"/>
+                          <w:sz w:val="18"/>
+                          <w:szCs w:val="22"/>
+                          <w:lang w:eastAsia="ko-Kore-KR"/>
+                        </w:rPr>
+                        <w:t xml:space="preserve">Multi-Label Confusion Matrix of </w:t>
+                      </w:r>
+                      <w:r>
+                        <w:rPr>
+                          <w:rFonts w:ascii="Times New Roman" w:hAnsi="Times New Roman" w:cs="Times New Roman"/>
+                          <w:sz w:val="18"/>
+                          <w:szCs w:val="22"/>
+                          <w:lang w:eastAsia="ko-Kore-KR"/>
+                        </w:rPr>
+                        <w:t>NB</w:t>
+                      </w:r>
+                    </w:p>
+                  </w:txbxContent>
+                </v:textbox>
+              </v:shape>
+            </w:pict>
+          </mc:Fallback>
+        </mc:AlternateContent>
+      </w:r>
+      <w:r>
+        <w:rPr>
+          <w:noProof/>
+          <w:lang w:eastAsia="en-US"/>
+        </w:rPr>
+        <w:drawing>
+          <wp:inline distT="0" distB="0" distL="0" distR="0" wp14:anchorId="0CA2B04F" wp14:editId="34068CBB">
+            <wp:extent cx="3031200" cy="2548800"/>
+            <wp:effectExtent l="0" t="0" r="4445" b="4445"/>
+            <wp:docPr id="7458992" name="그림 5" descr="텍스트, 스크린샷, 번호, 직사각형이(가) 표시된 사진&#10;&#10;자동 생성된 설명"/>
+            <wp:cNvGraphicFramePr>
+              <a:graphicFrameLocks xmlns:a="http://schemas.openxmlformats.org/drawingml/2006/main" noChangeAspect="1"/>
+            </wp:cNvGraphicFramePr>
+            <a:graphic xmlns:a="http://schemas.openxmlformats.org/drawingml/2006/main">
+              <a:graphicData uri="http://schemas.openxmlformats.org/drawingml/2006/picture">
+                <pic:pic xmlns:pic="http://schemas.openxmlformats.org/drawingml/2006/picture">
+                  <pic:nvPicPr>
+                    <pic:cNvPr id="7458992" name="그림 5" descr="텍스트, 스크린샷, 번호, 직사각형이(가) 표시된 사진&#10;&#10;자동 생성된 설명"/>
+                    <pic:cNvPicPr/>
+                  </pic:nvPicPr>
+                  <pic:blipFill>
+                    <a:blip r:embed="rId12">
+                      <a:extLst>
+                        <a:ext uri="{28A0092B-C50C-407E-A947-70E740481C1C}">
+                          <a14:useLocalDpi xmlns:a14="http://schemas.microsoft.com/office/drawing/2010/main" val="0"/>
+                        </a:ext>
+                      </a:extLst>
+                    </a:blip>
+                    <a:stretch>
+                      <a:fillRect/>
+                    </a:stretch>
+                  </pic:blipFill>
+                  <pic:spPr>
+                    <a:xfrm>
+                      <a:off x="0" y="0"/>
+                      <a:ext cx="3031200" cy="2548800"/>
+                    </a:xfrm>
+                    <a:prstGeom prst="rect">
+                      <a:avLst/>
+                    </a:prstGeom>
+                  </pic:spPr>
+                </pic:pic>
+              </a:graphicData>
+            </a:graphic>
+          </wp:inline>
+        </w:drawing>
+      </w:r>
+    </w:p>
+    <w:p>
+      <w:pPr>
+        <w:pStyle w:val="a5"/>
+        <w:keepNext/>
+        <w:jc w:val="left"/>
+        <w:rPr>
+          <w:i w:val="0"/>
+          <w:iCs w:val="0"/>
+          <w:color w:val="auto"/>
+        </w:rPr>
+      </w:pPr>
+    </w:p>
+    <w:p>
+      <w:pPr>
+        <w:pStyle w:val="a5"/>
+        <w:keepNext/>
+        <w:rPr>
+          <w:i w:val="0"/>
+          <w:iCs w:val="0"/>
+          <w:color w:val="auto"/>
+        </w:rPr>
+      </w:pPr>
+      <w:r>
+        <w:rPr>
+          <w:i w:val="0"/>
+          <w:iCs w:val="0"/>
+          <w:color w:val="auto"/>
+        </w:rPr>
+        <w:t xml:space="preserve">Table </w:t>
+      </w:r>
+      <w:r>
+        <w:rPr>
+          <w:i w:val="0"/>
+          <w:iCs w:val="0"/>
+          <w:color w:val="auto"/>
+        </w:rPr>
+        <w:t>7</w:t>
+      </w:r>
+      <w:r>
+        <w:rPr>
+          <w:i w:val="0"/>
+          <w:iCs w:val="0"/>
+          <w:color w:val="auto"/>
+        </w:rPr>
+        <w:t>:</w:t>
+      </w:r>
+      <w:r>
+        <w:rPr>
+          <w:i w:val="0"/>
+          <w:iCs w:val="0"/>
+          <w:color w:val="auto"/>
+        </w:rPr>
+        <w:t xml:space="preserve"> Multi-label classification report of RF</w:t>
+      </w:r>
+    </w:p>
+    <w:tbl>
+      <w:tblPr>
+        <w:tblStyle w:val="a8"/>
+        <w:tblW w:w="0" w:type="auto"/>
+        <w:tblLook w:val="04A0" w:firstRow="1" w:lastRow="0" w:firstColumn="1" w:lastColumn="0" w:noHBand="0" w:noVBand="1"/>
+      </w:tblPr>
+      <w:tblGrid>
+        <w:gridCol w:w="2522"/>
+        <w:gridCol w:w="2522"/>
+        <w:gridCol w:w="2522"/>
+        <w:gridCol w:w="2522"/>
+      </w:tblGrid>
+      <w:tr>
+        <w:trPr>
+          <w:trHeight w:val="245"/>
+        </w:trPr>
+        <w:tc>
+          <w:tcPr>
+            <w:tcW w:w="2522" w:type="dxa"/>
+          </w:tcPr>
+          <w:p>
+            <w:pPr>
+              <w:jc w:val="center"/>
+              <w:rPr>
+                <w:rFonts w:ascii="Times New Roman" w:hAnsi="Times New Roman" w:cs="Times New Roman"/>
+                <w:b/>
+                <w:bCs/>
+                <w:sz w:val="18"/>
+                <w:szCs w:val="18"/>
+                <w:lang w:eastAsia="en-US"/>
+              </w:rPr>
+            </w:pPr>
+          </w:p>
+        </w:tc>
+        <w:tc>
+          <w:tcPr>
+            <w:tcW w:w="2522" w:type="dxa"/>
+          </w:tcPr>
+          <w:p>
+            <w:pPr>
+              <w:jc w:val="center"/>
+              <w:rPr>
+                <w:rFonts w:ascii="Times New Roman" w:hAnsi="Times New Roman" w:cs="Times New Roman"/>
+                <w:b/>
+                <w:bCs/>
+                <w:sz w:val="18"/>
+                <w:szCs w:val="18"/>
+                <w:lang w:eastAsia="en-US"/>
+              </w:rPr>
+            </w:pPr>
+            <w:r>
+              <w:rPr>
+                <w:rFonts w:ascii="Times New Roman" w:hAnsi="Times New Roman" w:cs="Times New Roman" w:hint="eastAsia"/>
+                <w:b/>
+                <w:bCs/>
+                <w:sz w:val="18"/>
+                <w:szCs w:val="18"/>
+                <w:lang w:eastAsia="en-US"/>
+              </w:rPr>
+              <w:t>P</w:t>
+            </w:r>
+            <w:r>
+              <w:rPr>
+                <w:rFonts w:ascii="Times New Roman" w:hAnsi="Times New Roman" w:cs="Times New Roman"/>
+                <w:b/>
+                <w:bCs/>
+                <w:sz w:val="18"/>
+                <w:szCs w:val="18"/>
+                <w:lang w:eastAsia="en-US"/>
+              </w:rPr>
+              <w:t>recision</w:t>
+            </w:r>
+          </w:p>
+        </w:tc>
+        <w:tc>
+          <w:tcPr>
+            <w:tcW w:w="2522" w:type="dxa"/>
+          </w:tcPr>
+          <w:p>
+            <w:pPr>
+              <w:jc w:val="center"/>
+              <w:rPr>
+                <w:rFonts w:ascii="Times New Roman" w:hAnsi="Times New Roman" w:cs="Times New Roman"/>
+                <w:b/>
+                <w:bCs/>
+                <w:sz w:val="18"/>
+                <w:szCs w:val="18"/>
+                <w:lang w:eastAsia="en-US"/>
+              </w:rPr>
+            </w:pPr>
+            <w:r>
+              <w:rPr>
+                <w:rFonts w:ascii="Times New Roman" w:hAnsi="Times New Roman" w:cs="Times New Roman" w:hint="eastAsia"/>
+                <w:b/>
+                <w:bCs/>
+                <w:sz w:val="18"/>
+                <w:szCs w:val="18"/>
+                <w:lang w:eastAsia="en-US"/>
+              </w:rPr>
+              <w:t>R</w:t>
+            </w:r>
+            <w:r>
+              <w:rPr>
+                <w:rFonts w:ascii="Times New Roman" w:hAnsi="Times New Roman" w:cs="Times New Roman"/>
+                <w:b/>
+                <w:bCs/>
+                <w:sz w:val="18"/>
+                <w:szCs w:val="18"/>
+                <w:lang w:eastAsia="en-US"/>
+              </w:rPr>
+              <w:t>ecall</w:t>
+            </w:r>
+          </w:p>
+        </w:tc>
+        <w:tc>
+          <w:tcPr>
+            <w:tcW w:w="2522" w:type="dxa"/>
+          </w:tcPr>
+          <w:p>
+            <w:pPr>
+              <w:jc w:val="center"/>
+              <w:rPr>
+                <w:rFonts w:ascii="Times New Roman" w:hAnsi="Times New Roman" w:cs="Times New Roman"/>
+                <w:b/>
+                <w:bCs/>
+                <w:sz w:val="18"/>
+                <w:szCs w:val="18"/>
+                <w:lang w:eastAsia="en-US"/>
+              </w:rPr>
+            </w:pPr>
+            <w:r>
+              <w:rPr>
+                <w:rFonts w:ascii="Times New Roman" w:hAnsi="Times New Roman" w:cs="Times New Roman" w:hint="eastAsia"/>
+                <w:b/>
+                <w:bCs/>
+                <w:sz w:val="18"/>
+                <w:szCs w:val="18"/>
+                <w:lang w:eastAsia="en-US"/>
+              </w:rPr>
+              <w:t>F</w:t>
+            </w:r>
+            <w:r>
+              <w:rPr>
+                <w:rFonts w:ascii="Times New Roman" w:hAnsi="Times New Roman" w:cs="Times New Roman"/>
+                <w:b/>
+                <w:bCs/>
+                <w:sz w:val="18"/>
+                <w:szCs w:val="18"/>
+                <w:lang w:eastAsia="en-US"/>
+              </w:rPr>
+              <w:t>1-score</w:t>
+            </w:r>
+          </w:p>
+        </w:tc>
+      </w:tr>
+      <w:tr>
+        <w:trPr>
+          <w:trHeight w:val="245"/>
+        </w:trPr>
+        <w:tc>
+          <w:tcPr>
+            <w:tcW w:w="2522" w:type="dxa"/>
+          </w:tcPr>
+          <w:p>
+            <w:pPr>
+              <w:jc w:val="center"/>
+              <w:rPr>
+                <w:rFonts w:ascii="Times New Roman" w:hAnsi="Times New Roman" w:cs="Times New Roman"/>
+                <w:b/>
+                <w:bCs/>
+                <w:sz w:val="18"/>
+                <w:szCs w:val="18"/>
+                <w:lang w:eastAsia="en-US"/>
+              </w:rPr>
+            </w:pPr>
+            <w:r>
+              <w:rPr>
+                <w:rFonts w:ascii="Times New Roman" w:hAnsi="Times New Roman" w:cs="Times New Roman" w:hint="eastAsia"/>
+                <w:b/>
+                <w:bCs/>
+                <w:sz w:val="18"/>
+                <w:szCs w:val="18"/>
+                <w:lang w:eastAsia="en-US"/>
+              </w:rPr>
+              <w:t>0</w:t>
+            </w:r>
+          </w:p>
+        </w:tc>
+        <w:tc>
+          <w:tcPr>
+            <w:tcW w:w="2522" w:type="dxa"/>
+          </w:tcPr>
+          <w:p>
+            <w:pPr>
+              <w:jc w:val="center"/>
+              <w:rPr>
+                <w:rFonts w:ascii="Times New Roman" w:hAnsi="Times New Roman" w:cs="Times New Roman"/>
+                <w:sz w:val="18"/>
+                <w:szCs w:val="18"/>
+                <w:lang w:eastAsia="en-US"/>
+              </w:rPr>
+            </w:pPr>
+            <w:r>
+              <w:rPr>
+                <w:rFonts w:ascii="Times New Roman" w:hAnsi="Times New Roman" w:cs="Times New Roman" w:hint="eastAsia"/>
+                <w:sz w:val="18"/>
+                <w:szCs w:val="18"/>
+                <w:lang w:eastAsia="en-US"/>
+              </w:rPr>
+              <w:t>0</w:t>
+            </w:r>
+            <w:r>
+              <w:rPr>
+                <w:rFonts w:ascii="Times New Roman" w:hAnsi="Times New Roman" w:cs="Times New Roman"/>
+                <w:sz w:val="18"/>
+                <w:szCs w:val="18"/>
+                <w:lang w:eastAsia="en-US"/>
+              </w:rPr>
+              <w:t>.97</w:t>
+            </w:r>
+          </w:p>
+        </w:tc>
+        <w:tc>
+          <w:tcPr>
+            <w:tcW w:w="2522" w:type="dxa"/>
+          </w:tcPr>
+          <w:p>
+            <w:pPr>
+              <w:jc w:val="center"/>
+              <w:rPr>
+                <w:rFonts w:ascii="Times New Roman" w:hAnsi="Times New Roman" w:cs="Times New Roman"/>
+                <w:sz w:val="18"/>
+                <w:szCs w:val="18"/>
+                <w:lang w:eastAsia="en-US"/>
+              </w:rPr>
+            </w:pPr>
+            <w:r>
+              <w:rPr>
+                <w:rFonts w:ascii="Times New Roman" w:hAnsi="Times New Roman" w:cs="Times New Roman" w:hint="eastAsia"/>
+                <w:sz w:val="18"/>
+                <w:szCs w:val="18"/>
+                <w:lang w:eastAsia="en-US"/>
+              </w:rPr>
+              <w:t>0</w:t>
+            </w:r>
+            <w:r>
+              <w:rPr>
+                <w:rFonts w:ascii="Times New Roman" w:hAnsi="Times New Roman" w:cs="Times New Roman"/>
+                <w:sz w:val="18"/>
+                <w:szCs w:val="18"/>
+                <w:lang w:eastAsia="en-US"/>
+              </w:rPr>
+              <w:t>.96</w:t>
+            </w:r>
+          </w:p>
+        </w:tc>
+        <w:tc>
+          <w:tcPr>
+            <w:tcW w:w="2522" w:type="dxa"/>
+          </w:tcPr>
+          <w:p>
+            <w:pPr>
+              <w:jc w:val="center"/>
+              <w:rPr>
+                <w:rFonts w:ascii="Times New Roman" w:hAnsi="Times New Roman" w:cs="Times New Roman"/>
+                <w:sz w:val="18"/>
+                <w:szCs w:val="18"/>
+                <w:lang w:eastAsia="en-US"/>
+              </w:rPr>
+            </w:pPr>
+            <w:r>
+              <w:rPr>
+                <w:rFonts w:ascii="Times New Roman" w:hAnsi="Times New Roman" w:cs="Times New Roman" w:hint="eastAsia"/>
+                <w:sz w:val="18"/>
+                <w:szCs w:val="18"/>
+                <w:lang w:eastAsia="en-US"/>
+              </w:rPr>
+              <w:t>0</w:t>
+            </w:r>
+            <w:r>
+              <w:rPr>
+                <w:rFonts w:ascii="Times New Roman" w:hAnsi="Times New Roman" w:cs="Times New Roman"/>
+                <w:sz w:val="18"/>
+                <w:szCs w:val="18"/>
+                <w:lang w:eastAsia="en-US"/>
+              </w:rPr>
+              <w:t>.96</w:t>
+            </w:r>
+          </w:p>
+        </w:tc>
+      </w:tr>
+      <w:tr>
+        <w:trPr>
+          <w:trHeight w:val="260"/>
+        </w:trPr>
+        <w:tc>
+          <w:tcPr>
+            <w:tcW w:w="2522" w:type="dxa"/>
+          </w:tcPr>
+          <w:p>
+            <w:pPr>
+              <w:jc w:val="center"/>
+              <w:rPr>
+                <w:rFonts w:ascii="Times New Roman" w:hAnsi="Times New Roman" w:cs="Times New Roman"/>
+                <w:b/>
+                <w:bCs/>
+                <w:sz w:val="18"/>
+                <w:szCs w:val="18"/>
+                <w:lang w:eastAsia="en-US"/>
+              </w:rPr>
+            </w:pPr>
+            <w:r>
+              <w:rPr>
+                <w:rFonts w:ascii="Times New Roman" w:hAnsi="Times New Roman" w:cs="Times New Roman" w:hint="eastAsia"/>
+                <w:b/>
+                <w:bCs/>
+                <w:sz w:val="18"/>
+                <w:szCs w:val="18"/>
+                <w:lang w:eastAsia="en-US"/>
+              </w:rPr>
+              <w:t>1</w:t>
+            </w:r>
+          </w:p>
+        </w:tc>
+        <w:tc>
+          <w:tcPr>
+            <w:tcW w:w="2522" w:type="dxa"/>
+          </w:tcPr>
+          <w:p>
+            <w:pPr>
+              <w:jc w:val="center"/>
+              <w:rPr>
+                <w:rFonts w:ascii="Times New Roman" w:hAnsi="Times New Roman" w:cs="Times New Roman"/>
+                <w:sz w:val="18"/>
+                <w:szCs w:val="18"/>
+                <w:lang w:eastAsia="ko-KR"/>
+              </w:rPr>
+            </w:pPr>
+            <w:r>
+              <w:rPr>
+                <w:rFonts w:ascii="Times New Roman" w:hAnsi="Times New Roman" w:cs="Times New Roman"/>
+                <w:sz w:val="18"/>
+                <w:szCs w:val="18"/>
+                <w:lang w:eastAsia="ko-KR"/>
+              </w:rPr>
+              <w:t>0.97</w:t>
+            </w:r>
+          </w:p>
+        </w:tc>
+        <w:tc>
+          <w:tcPr>
+            <w:tcW w:w="2522" w:type="dxa"/>
+          </w:tcPr>
+          <w:p>
+            <w:pPr>
+              <w:jc w:val="center"/>
+              <w:rPr>
+                <w:rFonts w:ascii="Times New Roman" w:hAnsi="Times New Roman" w:cs="Times New Roman"/>
+                <w:sz w:val="18"/>
+                <w:szCs w:val="18"/>
+                <w:lang w:eastAsia="en-US"/>
+              </w:rPr>
+            </w:pPr>
+            <w:r>
+              <w:rPr>
+                <w:rFonts w:ascii="Times New Roman" w:hAnsi="Times New Roman" w:cs="Times New Roman" w:hint="eastAsia"/>
+                <w:sz w:val="18"/>
+                <w:szCs w:val="18"/>
+                <w:lang w:eastAsia="en-US"/>
+              </w:rPr>
+              <w:t>0</w:t>
+            </w:r>
+            <w:r>
+              <w:rPr>
+                <w:rFonts w:ascii="Times New Roman" w:hAnsi="Times New Roman" w:cs="Times New Roman"/>
+                <w:sz w:val="18"/>
+                <w:szCs w:val="18"/>
+                <w:lang w:eastAsia="en-US"/>
+              </w:rPr>
+              <w:t>.99</w:t>
+            </w:r>
+          </w:p>
+        </w:tc>
+        <w:tc>
+          <w:tcPr>
+            <w:tcW w:w="2522" w:type="dxa"/>
+          </w:tcPr>
+          <w:p>
+            <w:pPr>
+              <w:jc w:val="center"/>
+              <w:rPr>
+                <w:rFonts w:ascii="Times New Roman" w:hAnsi="Times New Roman" w:cs="Times New Roman"/>
+                <w:sz w:val="18"/>
+                <w:szCs w:val="18"/>
+                <w:lang w:eastAsia="en-US"/>
+              </w:rPr>
+            </w:pPr>
+            <w:r>
+              <w:rPr>
+                <w:rFonts w:ascii="Times New Roman" w:hAnsi="Times New Roman" w:cs="Times New Roman" w:hint="eastAsia"/>
+                <w:sz w:val="18"/>
+                <w:szCs w:val="18"/>
+                <w:lang w:eastAsia="en-US"/>
+              </w:rPr>
+              <w:t>0</w:t>
+            </w:r>
+            <w:r>
+              <w:rPr>
+                <w:rFonts w:ascii="Times New Roman" w:hAnsi="Times New Roman" w:cs="Times New Roman"/>
+                <w:sz w:val="18"/>
+                <w:szCs w:val="18"/>
+                <w:lang w:eastAsia="en-US"/>
+              </w:rPr>
+              <w:t>.98</w:t>
+            </w:r>
+          </w:p>
+        </w:tc>
+      </w:tr>
+      <w:tr>
+        <w:trPr>
+          <w:trHeight w:val="245"/>
+        </w:trPr>
+        <w:tc>
+          <w:tcPr>
+            <w:tcW w:w="2522" w:type="dxa"/>
+          </w:tcPr>
+          <w:p>
+            <w:pPr>
+              <w:jc w:val="center"/>
+              <w:rPr>
+                <w:rFonts w:ascii="Times New Roman" w:hAnsi="Times New Roman" w:cs="Times New Roman"/>
+                <w:b/>
+                <w:bCs/>
+                <w:sz w:val="18"/>
+                <w:szCs w:val="18"/>
+                <w:lang w:eastAsia="en-US"/>
+              </w:rPr>
+            </w:pPr>
+            <w:r>
+              <w:rPr>
+                <w:rFonts w:ascii="Times New Roman" w:hAnsi="Times New Roman" w:cs="Times New Roman" w:hint="eastAsia"/>
+                <w:b/>
+                <w:bCs/>
+                <w:sz w:val="18"/>
+                <w:szCs w:val="18"/>
+                <w:lang w:eastAsia="en-US"/>
+              </w:rPr>
+              <w:t>2</w:t>
+            </w:r>
+          </w:p>
+        </w:tc>
+        <w:tc>
+          <w:tcPr>
+            <w:tcW w:w="2522" w:type="dxa"/>
+          </w:tcPr>
+          <w:p>
+            <w:pPr>
+              <w:jc w:val="center"/>
+              <w:rPr>
+                <w:rFonts w:ascii="Times New Roman" w:hAnsi="Times New Roman" w:cs="Times New Roman"/>
+                <w:sz w:val="18"/>
+                <w:szCs w:val="18"/>
+                <w:lang w:eastAsia="en-US"/>
+              </w:rPr>
+            </w:pPr>
+            <w:r>
+              <w:rPr>
+                <w:rFonts w:ascii="Times New Roman" w:hAnsi="Times New Roman" w:cs="Times New Roman" w:hint="eastAsia"/>
+                <w:sz w:val="18"/>
+                <w:szCs w:val="18"/>
+                <w:lang w:eastAsia="en-US"/>
+              </w:rPr>
+              <w:t>0</w:t>
+            </w:r>
+            <w:r>
+              <w:rPr>
+                <w:rFonts w:ascii="Times New Roman" w:hAnsi="Times New Roman" w:cs="Times New Roman"/>
+                <w:sz w:val="18"/>
+                <w:szCs w:val="18"/>
+                <w:lang w:eastAsia="en-US"/>
+              </w:rPr>
+              <w:t>.96</w:t>
+            </w:r>
+          </w:p>
+        </w:tc>
+        <w:tc>
+          <w:tcPr>
+            <w:tcW w:w="2522" w:type="dxa"/>
+          </w:tcPr>
+          <w:p>
+            <w:pPr>
+              <w:jc w:val="center"/>
+              <w:rPr>
+                <w:rFonts w:ascii="Times New Roman" w:hAnsi="Times New Roman" w:cs="Times New Roman"/>
+                <w:sz w:val="18"/>
+                <w:szCs w:val="18"/>
+                <w:lang w:eastAsia="en-US"/>
+              </w:rPr>
+            </w:pPr>
+            <w:r>
+              <w:rPr>
+                <w:rFonts w:ascii="Times New Roman" w:hAnsi="Times New Roman" w:cs="Times New Roman" w:hint="eastAsia"/>
+                <w:sz w:val="18"/>
+                <w:szCs w:val="18"/>
+                <w:lang w:eastAsia="en-US"/>
+              </w:rPr>
+              <w:t>0</w:t>
+            </w:r>
+            <w:r>
+              <w:rPr>
+                <w:rFonts w:ascii="Times New Roman" w:hAnsi="Times New Roman" w:cs="Times New Roman"/>
+                <w:sz w:val="18"/>
+                <w:szCs w:val="18"/>
+                <w:lang w:eastAsia="en-US"/>
+              </w:rPr>
+              <w:t>.99</w:t>
+            </w:r>
+          </w:p>
+        </w:tc>
+        <w:tc>
+          <w:tcPr>
+            <w:tcW w:w="2522" w:type="dxa"/>
+          </w:tcPr>
+          <w:p>
+            <w:pPr>
+              <w:jc w:val="center"/>
+              <w:rPr>
+                <w:rFonts w:ascii="Times New Roman" w:hAnsi="Times New Roman" w:cs="Times New Roman"/>
+                <w:sz w:val="18"/>
+                <w:szCs w:val="18"/>
+                <w:lang w:eastAsia="en-US"/>
+              </w:rPr>
+            </w:pPr>
+            <w:r>
+              <w:rPr>
+                <w:rFonts w:ascii="Times New Roman" w:hAnsi="Times New Roman" w:cs="Times New Roman" w:hint="eastAsia"/>
+                <w:sz w:val="18"/>
+                <w:szCs w:val="18"/>
+                <w:lang w:eastAsia="en-US"/>
+              </w:rPr>
+              <w:t>0</w:t>
+            </w:r>
+            <w:r>
+              <w:rPr>
+                <w:rFonts w:ascii="Times New Roman" w:hAnsi="Times New Roman" w:cs="Times New Roman"/>
+                <w:sz w:val="18"/>
+                <w:szCs w:val="18"/>
+                <w:lang w:eastAsia="en-US"/>
+              </w:rPr>
+              <w:t>.97</w:t>
+            </w:r>
+          </w:p>
+        </w:tc>
+      </w:tr>
+      <w:tr>
+        <w:trPr>
+          <w:trHeight w:val="245"/>
+        </w:trPr>
+        <w:tc>
+          <w:tcPr>
+            <w:tcW w:w="2522" w:type="dxa"/>
+          </w:tcPr>
+          <w:p>
+            <w:pPr>
+              <w:jc w:val="center"/>
+              <w:rPr>
+                <w:rFonts w:ascii="Times New Roman" w:hAnsi="Times New Roman" w:cs="Times New Roman"/>
+                <w:b/>
+                <w:bCs/>
+                <w:sz w:val="18"/>
+                <w:szCs w:val="18"/>
+                <w:lang w:eastAsia="en-US"/>
+              </w:rPr>
+            </w:pPr>
+            <w:r>
+              <w:rPr>
+                <w:rFonts w:ascii="Times New Roman" w:hAnsi="Times New Roman" w:cs="Times New Roman" w:hint="eastAsia"/>
+                <w:b/>
+                <w:bCs/>
+                <w:sz w:val="18"/>
+                <w:szCs w:val="18"/>
+                <w:lang w:eastAsia="en-US"/>
+              </w:rPr>
+              <w:t>3</w:t>
+            </w:r>
+          </w:p>
+        </w:tc>
+        <w:tc>
+          <w:tcPr>
+            <w:tcW w:w="2522" w:type="dxa"/>
+          </w:tcPr>
+          <w:p>
+            <w:pPr>
+              <w:jc w:val="center"/>
+              <w:rPr>
+                <w:rFonts w:ascii="Times New Roman" w:hAnsi="Times New Roman" w:cs="Times New Roman"/>
+                <w:sz w:val="18"/>
+                <w:szCs w:val="18"/>
+                <w:lang w:eastAsia="en-US"/>
+              </w:rPr>
+            </w:pPr>
+            <w:r>
+              <w:rPr>
+                <w:rFonts w:ascii="Times New Roman" w:hAnsi="Times New Roman" w:cs="Times New Roman" w:hint="eastAsia"/>
+                <w:sz w:val="18"/>
+                <w:szCs w:val="18"/>
+                <w:lang w:eastAsia="en-US"/>
+              </w:rPr>
+              <w:t>0</w:t>
+            </w:r>
+            <w:r>
+              <w:rPr>
+                <w:rFonts w:ascii="Times New Roman" w:hAnsi="Times New Roman" w:cs="Times New Roman"/>
+                <w:sz w:val="18"/>
+                <w:szCs w:val="18"/>
+                <w:lang w:eastAsia="en-US"/>
+              </w:rPr>
+              <w:t>.95</w:t>
+            </w:r>
+          </w:p>
+        </w:tc>
+        <w:tc>
+          <w:tcPr>
+            <w:tcW w:w="2522" w:type="dxa"/>
+          </w:tcPr>
+          <w:p>
+            <w:pPr>
+              <w:jc w:val="center"/>
+              <w:rPr>
+                <w:rFonts w:ascii="Times New Roman" w:hAnsi="Times New Roman" w:cs="Times New Roman"/>
+                <w:sz w:val="18"/>
+                <w:szCs w:val="18"/>
+                <w:lang w:eastAsia="en-US"/>
+              </w:rPr>
+            </w:pPr>
+            <w:r>
+              <w:rPr>
+                <w:rFonts w:ascii="Times New Roman" w:hAnsi="Times New Roman" w:cs="Times New Roman" w:hint="eastAsia"/>
+                <w:sz w:val="18"/>
+                <w:szCs w:val="18"/>
+                <w:lang w:eastAsia="en-US"/>
+              </w:rPr>
+              <w:t>0</w:t>
+            </w:r>
+            <w:r>
+              <w:rPr>
+                <w:rFonts w:ascii="Times New Roman" w:hAnsi="Times New Roman" w:cs="Times New Roman"/>
+                <w:sz w:val="18"/>
+                <w:szCs w:val="18"/>
+                <w:lang w:eastAsia="en-US"/>
+              </w:rPr>
+              <w:t>.92</w:t>
+            </w:r>
+          </w:p>
+        </w:tc>
+        <w:tc>
+          <w:tcPr>
+            <w:tcW w:w="2522" w:type="dxa"/>
+          </w:tcPr>
+          <w:p>
+            <w:pPr>
+              <w:jc w:val="center"/>
+              <w:rPr>
+                <w:rFonts w:ascii="Times New Roman" w:hAnsi="Times New Roman" w:cs="Times New Roman"/>
+                <w:sz w:val="18"/>
+                <w:szCs w:val="18"/>
+                <w:lang w:eastAsia="en-US"/>
+              </w:rPr>
+            </w:pPr>
+            <w:r>
+              <w:rPr>
+                <w:rFonts w:ascii="Times New Roman" w:hAnsi="Times New Roman" w:cs="Times New Roman" w:hint="eastAsia"/>
+                <w:sz w:val="18"/>
+                <w:szCs w:val="18"/>
+                <w:lang w:eastAsia="en-US"/>
+              </w:rPr>
+              <w:t>0</w:t>
+            </w:r>
+            <w:r>
+              <w:rPr>
+                <w:rFonts w:ascii="Times New Roman" w:hAnsi="Times New Roman" w:cs="Times New Roman"/>
+                <w:sz w:val="18"/>
+                <w:szCs w:val="18"/>
+                <w:lang w:eastAsia="en-US"/>
+              </w:rPr>
+              <w:t>.93</w:t>
+            </w:r>
+          </w:p>
+        </w:tc>
+      </w:tr>
+      <w:tr>
+        <w:trPr>
+          <w:trHeight w:val="245"/>
+        </w:trPr>
+        <w:tc>
+          <w:tcPr>
+            <w:tcW w:w="2522" w:type="dxa"/>
+          </w:tcPr>
+          <w:p>
+            <w:pPr>
+              <w:jc w:val="center"/>
+              <w:rPr>
+                <w:rFonts w:ascii="Times New Roman" w:hAnsi="Times New Roman" w:cs="Times New Roman"/>
+                <w:b/>
+                <w:bCs/>
+                <w:sz w:val="18"/>
+                <w:szCs w:val="18"/>
+                <w:lang w:eastAsia="en-US"/>
+              </w:rPr>
+            </w:pPr>
+            <w:r>
+              <w:rPr>
+                <w:rFonts w:ascii="Times New Roman" w:hAnsi="Times New Roman" w:cs="Times New Roman" w:hint="eastAsia"/>
+                <w:b/>
+                <w:bCs/>
+                <w:sz w:val="18"/>
+                <w:szCs w:val="18"/>
+                <w:lang w:eastAsia="en-US"/>
+              </w:rPr>
+              <w:t>4</w:t>
+            </w:r>
+          </w:p>
+        </w:tc>
+        <w:tc>
+          <w:tcPr>
+            <w:tcW w:w="2522" w:type="dxa"/>
+          </w:tcPr>
+          <w:p>
+            <w:pPr>
+              <w:jc w:val="center"/>
+              <w:rPr>
+                <w:rFonts w:ascii="Times New Roman" w:hAnsi="Times New Roman" w:cs="Times New Roman"/>
+                <w:sz w:val="18"/>
+                <w:szCs w:val="18"/>
+                <w:lang w:eastAsia="en-US"/>
+              </w:rPr>
+            </w:pPr>
+            <w:r>
+              <w:rPr>
+                <w:rFonts w:ascii="Times New Roman" w:hAnsi="Times New Roman" w:cs="Times New Roman" w:hint="eastAsia"/>
+                <w:sz w:val="18"/>
+                <w:szCs w:val="18"/>
+                <w:lang w:eastAsia="en-US"/>
+              </w:rPr>
+              <w:t>0</w:t>
+            </w:r>
+            <w:r>
+              <w:rPr>
+                <w:rFonts w:ascii="Times New Roman" w:hAnsi="Times New Roman" w:cs="Times New Roman"/>
+                <w:sz w:val="18"/>
+                <w:szCs w:val="18"/>
+                <w:lang w:eastAsia="en-US"/>
+              </w:rPr>
+              <w:t>.44</w:t>
+            </w:r>
+          </w:p>
+        </w:tc>
+        <w:tc>
+          <w:tcPr>
+            <w:tcW w:w="2522" w:type="dxa"/>
+          </w:tcPr>
+          <w:p>
+            <w:pPr>
+              <w:jc w:val="center"/>
+              <w:rPr>
+                <w:rFonts w:ascii="Times New Roman" w:hAnsi="Times New Roman" w:cs="Times New Roman"/>
+                <w:sz w:val="18"/>
+                <w:szCs w:val="18"/>
+                <w:lang w:eastAsia="en-US"/>
+              </w:rPr>
+            </w:pPr>
+            <w:r>
+              <w:rPr>
+                <w:rFonts w:ascii="Times New Roman" w:hAnsi="Times New Roman" w:cs="Times New Roman" w:hint="eastAsia"/>
+                <w:sz w:val="18"/>
+                <w:szCs w:val="18"/>
+                <w:lang w:eastAsia="en-US"/>
+              </w:rPr>
+              <w:t>0</w:t>
+            </w:r>
+            <w:r>
+              <w:rPr>
+                <w:rFonts w:ascii="Times New Roman" w:hAnsi="Times New Roman" w:cs="Times New Roman"/>
+                <w:sz w:val="18"/>
+                <w:szCs w:val="18"/>
+                <w:lang w:eastAsia="en-US"/>
+              </w:rPr>
+              <w:t>.42</w:t>
+            </w:r>
+          </w:p>
+        </w:tc>
+        <w:tc>
+          <w:tcPr>
+            <w:tcW w:w="2522" w:type="dxa"/>
+          </w:tcPr>
+          <w:p>
+            <w:pPr>
+              <w:jc w:val="center"/>
+              <w:rPr>
+                <w:rFonts w:ascii="Times New Roman" w:hAnsi="Times New Roman" w:cs="Times New Roman"/>
+                <w:sz w:val="18"/>
+                <w:szCs w:val="18"/>
+                <w:lang w:eastAsia="en-US"/>
+              </w:rPr>
+            </w:pPr>
+            <w:r>
+              <w:rPr>
+                <w:rFonts w:ascii="Times New Roman" w:hAnsi="Times New Roman" w:cs="Times New Roman" w:hint="eastAsia"/>
+                <w:sz w:val="18"/>
+                <w:szCs w:val="18"/>
+                <w:lang w:eastAsia="en-US"/>
+              </w:rPr>
+              <w:t>0</w:t>
+            </w:r>
+            <w:r>
+              <w:rPr>
+                <w:rFonts w:ascii="Times New Roman" w:hAnsi="Times New Roman" w:cs="Times New Roman"/>
+                <w:sz w:val="18"/>
+                <w:szCs w:val="18"/>
+                <w:lang w:eastAsia="en-US"/>
+              </w:rPr>
+              <w:t>.43</w:t>
+            </w:r>
+          </w:p>
+        </w:tc>
+      </w:tr>
+      <w:tr>
+        <w:trPr>
+          <w:trHeight w:val="260"/>
+        </w:trPr>
+        <w:tc>
+          <w:tcPr>
+            <w:tcW w:w="2522" w:type="dxa"/>
+          </w:tcPr>
+          <w:p>
+            <w:pPr>
+              <w:jc w:val="center"/>
+              <w:rPr>
+                <w:rFonts w:ascii="Times New Roman" w:hAnsi="Times New Roman" w:cs="Times New Roman"/>
+                <w:b/>
+                <w:bCs/>
+                <w:sz w:val="18"/>
+                <w:szCs w:val="18"/>
+                <w:lang w:eastAsia="en-US"/>
+              </w:rPr>
+            </w:pPr>
+            <w:r>
+              <w:rPr>
+                <w:rFonts w:ascii="Times New Roman" w:hAnsi="Times New Roman" w:cs="Times New Roman" w:hint="eastAsia"/>
+                <w:b/>
+                <w:bCs/>
+                <w:sz w:val="18"/>
+                <w:szCs w:val="18"/>
+                <w:lang w:eastAsia="en-US"/>
+              </w:rPr>
+              <w:t>5</w:t>
+            </w:r>
+          </w:p>
+        </w:tc>
+        <w:tc>
+          <w:tcPr>
+            <w:tcW w:w="2522" w:type="dxa"/>
+          </w:tcPr>
+          <w:p>
+            <w:pPr>
+              <w:jc w:val="center"/>
+              <w:rPr>
+                <w:rFonts w:ascii="Times New Roman" w:hAnsi="Times New Roman" w:cs="Times New Roman"/>
+                <w:sz w:val="18"/>
+                <w:szCs w:val="18"/>
+                <w:lang w:eastAsia="en-US"/>
+              </w:rPr>
+            </w:pPr>
+            <w:r>
+              <w:rPr>
+                <w:rFonts w:ascii="Times New Roman" w:hAnsi="Times New Roman" w:cs="Times New Roman" w:hint="eastAsia"/>
+                <w:sz w:val="18"/>
+                <w:szCs w:val="18"/>
+                <w:lang w:eastAsia="en-US"/>
+              </w:rPr>
+              <w:t>0</w:t>
+            </w:r>
+            <w:r>
+              <w:rPr>
+                <w:rFonts w:ascii="Times New Roman" w:hAnsi="Times New Roman" w:cs="Times New Roman"/>
+                <w:sz w:val="18"/>
+                <w:szCs w:val="18"/>
+                <w:lang w:eastAsia="en-US"/>
+              </w:rPr>
+              <w:t>.45</w:t>
+            </w:r>
+          </w:p>
+        </w:tc>
+        <w:tc>
+          <w:tcPr>
+            <w:tcW w:w="2522" w:type="dxa"/>
+          </w:tcPr>
+          <w:p>
+            <w:pPr>
+              <w:jc w:val="center"/>
+              <w:rPr>
+                <w:rFonts w:ascii="Times New Roman" w:hAnsi="Times New Roman" w:cs="Times New Roman"/>
+                <w:sz w:val="18"/>
+                <w:szCs w:val="18"/>
+                <w:lang w:eastAsia="en-US"/>
+              </w:rPr>
+            </w:pPr>
+            <w:r>
+              <w:rPr>
+                <w:rFonts w:ascii="Times New Roman" w:hAnsi="Times New Roman" w:cs="Times New Roman" w:hint="eastAsia"/>
+                <w:sz w:val="18"/>
+                <w:szCs w:val="18"/>
+                <w:lang w:eastAsia="en-US"/>
+              </w:rPr>
+              <w:t>0</w:t>
+            </w:r>
+            <w:r>
+              <w:rPr>
+                <w:rFonts w:ascii="Times New Roman" w:hAnsi="Times New Roman" w:cs="Times New Roman"/>
+                <w:sz w:val="18"/>
+                <w:szCs w:val="18"/>
+                <w:lang w:eastAsia="en-US"/>
+              </w:rPr>
+              <w:t>.49</w:t>
+            </w:r>
+          </w:p>
+        </w:tc>
+        <w:tc>
+          <w:tcPr>
+            <w:tcW w:w="2522" w:type="dxa"/>
+          </w:tcPr>
+          <w:p>
+            <w:pPr>
+              <w:jc w:val="center"/>
+              <w:rPr>
+                <w:rFonts w:ascii="Times New Roman" w:hAnsi="Times New Roman" w:cs="Times New Roman"/>
+                <w:sz w:val="18"/>
+                <w:szCs w:val="18"/>
+                <w:lang w:eastAsia="en-US"/>
+              </w:rPr>
+            </w:pPr>
+            <w:r>
+              <w:rPr>
+                <w:rFonts w:ascii="Times New Roman" w:hAnsi="Times New Roman" w:cs="Times New Roman" w:hint="eastAsia"/>
+                <w:sz w:val="18"/>
+                <w:szCs w:val="18"/>
+                <w:lang w:eastAsia="en-US"/>
+              </w:rPr>
+              <w:t>0</w:t>
+            </w:r>
+            <w:r>
+              <w:rPr>
+                <w:rFonts w:ascii="Times New Roman" w:hAnsi="Times New Roman" w:cs="Times New Roman"/>
+                <w:sz w:val="18"/>
+                <w:szCs w:val="18"/>
+                <w:lang w:eastAsia="en-US"/>
+              </w:rPr>
+              <w:t>.47</w:t>
+            </w:r>
+          </w:p>
+        </w:tc>
+      </w:tr>
+      <w:tr>
+        <w:trPr>
+          <w:trHeight w:val="245"/>
+        </w:trPr>
+        <w:tc>
+          <w:tcPr>
+            <w:tcW w:w="2522" w:type="dxa"/>
+          </w:tcPr>
+          <w:p>
+            <w:pPr>
+              <w:jc w:val="center"/>
+              <w:rPr>
+                <w:rFonts w:ascii="Times New Roman" w:hAnsi="Times New Roman" w:cs="Times New Roman"/>
+                <w:b/>
+                <w:bCs/>
+                <w:sz w:val="18"/>
+                <w:szCs w:val="18"/>
+                <w:lang w:eastAsia="en-US"/>
+              </w:rPr>
+            </w:pPr>
+            <w:r>
+              <w:rPr>
+                <w:rFonts w:ascii="Times New Roman" w:hAnsi="Times New Roman" w:cs="Times New Roman" w:hint="eastAsia"/>
+                <w:b/>
+                <w:bCs/>
+                <w:sz w:val="18"/>
+                <w:szCs w:val="18"/>
+                <w:lang w:eastAsia="en-US"/>
+              </w:rPr>
+              <w:t>6</w:t>
+            </w:r>
+          </w:p>
+        </w:tc>
+        <w:tc>
+          <w:tcPr>
+            <w:tcW w:w="2522" w:type="dxa"/>
+          </w:tcPr>
+          <w:p>
+            <w:pPr>
+              <w:jc w:val="center"/>
+              <w:rPr>
+                <w:rFonts w:ascii="Times New Roman" w:hAnsi="Times New Roman" w:cs="Times New Roman"/>
+                <w:sz w:val="18"/>
+                <w:szCs w:val="18"/>
+                <w:lang w:eastAsia="en-US"/>
+              </w:rPr>
+            </w:pPr>
+            <w:r>
+              <w:rPr>
+                <w:rFonts w:ascii="Times New Roman" w:hAnsi="Times New Roman" w:cs="Times New Roman" w:hint="eastAsia"/>
+                <w:sz w:val="18"/>
+                <w:szCs w:val="18"/>
+                <w:lang w:eastAsia="en-US"/>
+              </w:rPr>
+              <w:t>0</w:t>
+            </w:r>
+            <w:r>
+              <w:rPr>
+                <w:rFonts w:ascii="Times New Roman" w:hAnsi="Times New Roman" w:cs="Times New Roman"/>
+                <w:sz w:val="18"/>
+                <w:szCs w:val="18"/>
+                <w:lang w:eastAsia="en-US"/>
+              </w:rPr>
+              <w:t>.99</w:t>
+            </w:r>
+          </w:p>
+        </w:tc>
+        <w:tc>
+          <w:tcPr>
+            <w:tcW w:w="2522" w:type="dxa"/>
+          </w:tcPr>
+          <w:p>
+            <w:pPr>
+              <w:jc w:val="center"/>
+              <w:rPr>
+                <w:rFonts w:ascii="Times New Roman" w:hAnsi="Times New Roman" w:cs="Times New Roman"/>
+                <w:sz w:val="18"/>
+                <w:szCs w:val="18"/>
+                <w:lang w:eastAsia="en-US"/>
+              </w:rPr>
+            </w:pPr>
+            <w:r>
+              <w:rPr>
+                <w:rFonts w:ascii="Times New Roman" w:hAnsi="Times New Roman" w:cs="Times New Roman" w:hint="eastAsia"/>
+                <w:sz w:val="18"/>
+                <w:szCs w:val="18"/>
+                <w:lang w:eastAsia="en-US"/>
+              </w:rPr>
+              <w:t>1</w:t>
+            </w:r>
+            <w:r>
+              <w:rPr>
+                <w:rFonts w:ascii="Times New Roman" w:hAnsi="Times New Roman" w:cs="Times New Roman"/>
+                <w:sz w:val="18"/>
+                <w:szCs w:val="18"/>
+                <w:lang w:eastAsia="en-US"/>
+              </w:rPr>
+              <w:t>.00</w:t>
+            </w:r>
+          </w:p>
+        </w:tc>
+        <w:tc>
+          <w:tcPr>
+            <w:tcW w:w="2522" w:type="dxa"/>
+          </w:tcPr>
+          <w:p>
+            <w:pPr>
+              <w:jc w:val="center"/>
+              <w:rPr>
+                <w:rFonts w:ascii="Times New Roman" w:hAnsi="Times New Roman" w:cs="Times New Roman"/>
+                <w:sz w:val="18"/>
+                <w:szCs w:val="18"/>
+                <w:lang w:eastAsia="en-US"/>
+              </w:rPr>
+            </w:pPr>
+            <w:r>
+              <w:rPr>
+                <w:rFonts w:ascii="Times New Roman" w:hAnsi="Times New Roman" w:cs="Times New Roman" w:hint="eastAsia"/>
+                <w:sz w:val="18"/>
+                <w:szCs w:val="18"/>
+                <w:lang w:eastAsia="en-US"/>
+              </w:rPr>
+              <w:t>1</w:t>
+            </w:r>
+            <w:r>
+              <w:rPr>
+                <w:rFonts w:ascii="Times New Roman" w:hAnsi="Times New Roman" w:cs="Times New Roman"/>
+                <w:sz w:val="18"/>
+                <w:szCs w:val="18"/>
+                <w:lang w:eastAsia="en-US"/>
+              </w:rPr>
+              <w:t>.00</w:t>
+            </w:r>
+          </w:p>
+        </w:tc>
+      </w:tr>
+      <w:tr>
+        <w:trPr>
+          <w:trHeight w:val="245"/>
+        </w:trPr>
+        <w:tc>
+          <w:tcPr>
+            <w:tcW w:w="2522" w:type="dxa"/>
+          </w:tcPr>
+          <w:p>
+            <w:pPr>
+              <w:jc w:val="center"/>
+              <w:rPr>
+                <w:rFonts w:ascii="Times New Roman" w:hAnsi="Times New Roman" w:cs="Times New Roman"/>
+                <w:b/>
+                <w:bCs/>
+                <w:sz w:val="18"/>
+                <w:szCs w:val="18"/>
+                <w:lang w:eastAsia="en-US"/>
+              </w:rPr>
+            </w:pPr>
+            <w:r>
+              <w:rPr>
+                <w:rFonts w:ascii="Times New Roman" w:hAnsi="Times New Roman" w:cs="Times New Roman" w:hint="eastAsia"/>
+                <w:b/>
+                <w:bCs/>
+                <w:sz w:val="18"/>
+                <w:szCs w:val="18"/>
+                <w:lang w:eastAsia="en-US"/>
+              </w:rPr>
+              <w:t>7</w:t>
+            </w:r>
+          </w:p>
+        </w:tc>
+        <w:tc>
+          <w:tcPr>
+            <w:tcW w:w="2522" w:type="dxa"/>
+          </w:tcPr>
+          <w:p>
+            <w:pPr>
+              <w:jc w:val="center"/>
+              <w:rPr>
+                <w:rFonts w:ascii="Times New Roman" w:hAnsi="Times New Roman" w:cs="Times New Roman"/>
+                <w:sz w:val="18"/>
+                <w:szCs w:val="18"/>
+                <w:lang w:eastAsia="en-US"/>
+              </w:rPr>
+            </w:pPr>
+            <w:r>
+              <w:rPr>
+                <w:rFonts w:ascii="Times New Roman" w:hAnsi="Times New Roman" w:cs="Times New Roman" w:hint="eastAsia"/>
+                <w:sz w:val="18"/>
+                <w:szCs w:val="18"/>
+                <w:lang w:eastAsia="en-US"/>
+              </w:rPr>
+              <w:t>0</w:t>
+            </w:r>
+            <w:r>
+              <w:rPr>
+                <w:rFonts w:ascii="Times New Roman" w:hAnsi="Times New Roman" w:cs="Times New Roman"/>
+                <w:sz w:val="18"/>
+                <w:szCs w:val="18"/>
+                <w:lang w:eastAsia="en-US"/>
+              </w:rPr>
+              <w:t>.92</w:t>
+            </w:r>
+          </w:p>
+        </w:tc>
+        <w:tc>
+          <w:tcPr>
+            <w:tcW w:w="2522" w:type="dxa"/>
+          </w:tcPr>
+          <w:p>
+            <w:pPr>
+              <w:jc w:val="center"/>
+              <w:rPr>
+                <w:rFonts w:ascii="Times New Roman" w:hAnsi="Times New Roman" w:cs="Times New Roman"/>
+                <w:sz w:val="18"/>
+                <w:szCs w:val="18"/>
+                <w:lang w:eastAsia="en-US"/>
+              </w:rPr>
+            </w:pPr>
+            <w:r>
+              <w:rPr>
+                <w:rFonts w:ascii="Times New Roman" w:hAnsi="Times New Roman" w:cs="Times New Roman" w:hint="eastAsia"/>
+                <w:sz w:val="18"/>
+                <w:szCs w:val="18"/>
+                <w:lang w:eastAsia="en-US"/>
+              </w:rPr>
+              <w:t>0</w:t>
+            </w:r>
+            <w:r>
+              <w:rPr>
+                <w:rFonts w:ascii="Times New Roman" w:hAnsi="Times New Roman" w:cs="Times New Roman"/>
+                <w:sz w:val="18"/>
+                <w:szCs w:val="18"/>
+                <w:lang w:eastAsia="en-US"/>
+              </w:rPr>
+              <w:t>.93</w:t>
+            </w:r>
+          </w:p>
+        </w:tc>
+        <w:tc>
+          <w:tcPr>
+            <w:tcW w:w="2522" w:type="dxa"/>
+          </w:tcPr>
+          <w:p>
+            <w:pPr>
+              <w:jc w:val="center"/>
+              <w:rPr>
+                <w:rFonts w:ascii="Times New Roman" w:hAnsi="Times New Roman" w:cs="Times New Roman"/>
+                <w:sz w:val="18"/>
+                <w:szCs w:val="18"/>
+                <w:lang w:eastAsia="en-US"/>
+              </w:rPr>
+            </w:pPr>
+            <w:r>
+              <w:rPr>
+                <w:rFonts w:ascii="Times New Roman" w:hAnsi="Times New Roman" w:cs="Times New Roman" w:hint="eastAsia"/>
+                <w:sz w:val="18"/>
+                <w:szCs w:val="18"/>
+                <w:lang w:eastAsia="en-US"/>
+              </w:rPr>
+              <w:t>0</w:t>
+            </w:r>
+            <w:r>
+              <w:rPr>
+                <w:rFonts w:ascii="Times New Roman" w:hAnsi="Times New Roman" w:cs="Times New Roman"/>
+                <w:sz w:val="18"/>
+                <w:szCs w:val="18"/>
+                <w:lang w:eastAsia="en-US"/>
+              </w:rPr>
+              <w:t>.92</w:t>
+            </w:r>
+          </w:p>
+        </w:tc>
+      </w:tr>
+      <w:tr>
+        <w:trPr>
+          <w:trHeight w:val="245"/>
+        </w:trPr>
+        <w:tc>
+          <w:tcPr>
+            <w:tcW w:w="2522" w:type="dxa"/>
+          </w:tcPr>
+          <w:p>
+            <w:pPr>
+              <w:jc w:val="center"/>
+              <w:rPr>
+                <w:rFonts w:ascii="Times New Roman" w:hAnsi="Times New Roman" w:cs="Times New Roman"/>
+                <w:b/>
+                <w:bCs/>
+                <w:sz w:val="18"/>
+                <w:szCs w:val="18"/>
+                <w:lang w:eastAsia="en-US"/>
+              </w:rPr>
+            </w:pPr>
+            <w:r>
+              <w:rPr>
+                <w:rFonts w:ascii="Times New Roman" w:hAnsi="Times New Roman" w:cs="Times New Roman" w:hint="eastAsia"/>
+                <w:b/>
+                <w:bCs/>
+                <w:sz w:val="18"/>
+                <w:szCs w:val="18"/>
+                <w:lang w:eastAsia="en-US"/>
+              </w:rPr>
+              <w:t>8</w:t>
+            </w:r>
+          </w:p>
+        </w:tc>
+        <w:tc>
+          <w:tcPr>
+            <w:tcW w:w="2522" w:type="dxa"/>
+          </w:tcPr>
+          <w:p>
+            <w:pPr>
+              <w:jc w:val="center"/>
+              <w:rPr>
+                <w:rFonts w:ascii="Times New Roman" w:hAnsi="Times New Roman" w:cs="Times New Roman"/>
+                <w:sz w:val="18"/>
+                <w:szCs w:val="18"/>
+                <w:lang w:eastAsia="en-US"/>
+              </w:rPr>
+            </w:pPr>
+            <w:r>
+              <w:rPr>
+                <w:rFonts w:ascii="Times New Roman" w:hAnsi="Times New Roman" w:cs="Times New Roman" w:hint="eastAsia"/>
+                <w:sz w:val="18"/>
+                <w:szCs w:val="18"/>
+                <w:lang w:eastAsia="en-US"/>
+              </w:rPr>
+              <w:t>0</w:t>
+            </w:r>
+            <w:r>
+              <w:rPr>
+                <w:rFonts w:ascii="Times New Roman" w:hAnsi="Times New Roman" w:cs="Times New Roman"/>
+                <w:sz w:val="18"/>
+                <w:szCs w:val="18"/>
+                <w:lang w:eastAsia="en-US"/>
+              </w:rPr>
+              <w:t>.98</w:t>
+            </w:r>
+          </w:p>
+        </w:tc>
+        <w:tc>
+          <w:tcPr>
+            <w:tcW w:w="2522" w:type="dxa"/>
+          </w:tcPr>
+          <w:p>
+            <w:pPr>
+              <w:jc w:val="center"/>
+              <w:rPr>
+                <w:rFonts w:ascii="Times New Roman" w:hAnsi="Times New Roman" w:cs="Times New Roman"/>
+                <w:sz w:val="18"/>
+                <w:szCs w:val="18"/>
+                <w:lang w:eastAsia="en-US"/>
+              </w:rPr>
+            </w:pPr>
+            <w:r>
+              <w:rPr>
+                <w:rFonts w:ascii="Times New Roman" w:hAnsi="Times New Roman" w:cs="Times New Roman" w:hint="eastAsia"/>
+                <w:sz w:val="18"/>
+                <w:szCs w:val="18"/>
+                <w:lang w:eastAsia="en-US"/>
+              </w:rPr>
+              <w:t>0</w:t>
+            </w:r>
+            <w:r>
+              <w:rPr>
+                <w:rFonts w:ascii="Times New Roman" w:hAnsi="Times New Roman" w:cs="Times New Roman"/>
+                <w:sz w:val="18"/>
+                <w:szCs w:val="18"/>
+                <w:lang w:eastAsia="en-US"/>
+              </w:rPr>
+              <w:t>.99</w:t>
+            </w:r>
+          </w:p>
+        </w:tc>
+        <w:tc>
+          <w:tcPr>
+            <w:tcW w:w="2522" w:type="dxa"/>
+          </w:tcPr>
+          <w:p>
+            <w:pPr>
+              <w:jc w:val="center"/>
+              <w:rPr>
+                <w:rFonts w:ascii="Times New Roman" w:hAnsi="Times New Roman" w:cs="Times New Roman"/>
+                <w:sz w:val="18"/>
+                <w:szCs w:val="18"/>
+                <w:lang w:eastAsia="en-US"/>
+              </w:rPr>
+            </w:pPr>
+            <w:r>
+              <w:rPr>
+                <w:rFonts w:ascii="Times New Roman" w:hAnsi="Times New Roman" w:cs="Times New Roman" w:hint="eastAsia"/>
+                <w:sz w:val="18"/>
+                <w:szCs w:val="18"/>
+                <w:lang w:eastAsia="en-US"/>
+              </w:rPr>
+              <w:t>0</w:t>
+            </w:r>
+            <w:r>
+              <w:rPr>
+                <w:rFonts w:ascii="Times New Roman" w:hAnsi="Times New Roman" w:cs="Times New Roman"/>
+                <w:sz w:val="18"/>
+                <w:szCs w:val="18"/>
+                <w:lang w:eastAsia="en-US"/>
+              </w:rPr>
+              <w:t>.98</w:t>
+            </w:r>
+          </w:p>
+        </w:tc>
+      </w:tr>
+      <w:tr>
+        <w:trPr>
+          <w:trHeight w:val="260"/>
+        </w:trPr>
+        <w:tc>
+          <w:tcPr>
+            <w:tcW w:w="2522" w:type="dxa"/>
+          </w:tcPr>
+          <w:p>
+            <w:pPr>
+              <w:jc w:val="center"/>
+              <w:rPr>
+                <w:rFonts w:ascii="Times New Roman" w:hAnsi="Times New Roman" w:cs="Times New Roman"/>
+                <w:b/>
+                <w:bCs/>
+                <w:sz w:val="18"/>
+                <w:szCs w:val="18"/>
+                <w:lang w:eastAsia="en-US"/>
+              </w:rPr>
+            </w:pPr>
+            <w:r>
+              <w:rPr>
+                <w:rFonts w:ascii="Times New Roman" w:hAnsi="Times New Roman" w:cs="Times New Roman" w:hint="eastAsia"/>
+                <w:b/>
+                <w:bCs/>
+                <w:sz w:val="18"/>
+                <w:szCs w:val="18"/>
+                <w:lang w:eastAsia="en-US"/>
+              </w:rPr>
+              <w:t>9</w:t>
+            </w:r>
+          </w:p>
+        </w:tc>
+        <w:tc>
+          <w:tcPr>
+            <w:tcW w:w="2522" w:type="dxa"/>
+          </w:tcPr>
+          <w:p>
+            <w:pPr>
+              <w:jc w:val="center"/>
+              <w:rPr>
+                <w:rFonts w:ascii="Times New Roman" w:hAnsi="Times New Roman" w:cs="Times New Roman"/>
+                <w:sz w:val="18"/>
+                <w:szCs w:val="18"/>
+                <w:lang w:eastAsia="en-US"/>
+              </w:rPr>
+            </w:pPr>
+            <w:r>
+              <w:rPr>
+                <w:rFonts w:ascii="Times New Roman" w:hAnsi="Times New Roman" w:cs="Times New Roman" w:hint="eastAsia"/>
+                <w:sz w:val="18"/>
+                <w:szCs w:val="18"/>
+                <w:lang w:eastAsia="en-US"/>
+              </w:rPr>
+              <w:t>0</w:t>
+            </w:r>
+            <w:r>
+              <w:rPr>
+                <w:rFonts w:ascii="Times New Roman" w:hAnsi="Times New Roman" w:cs="Times New Roman"/>
+                <w:sz w:val="18"/>
+                <w:szCs w:val="18"/>
+                <w:lang w:eastAsia="en-US"/>
+              </w:rPr>
+              <w:t>.95</w:t>
+            </w:r>
+          </w:p>
+        </w:tc>
+        <w:tc>
+          <w:tcPr>
+            <w:tcW w:w="2522" w:type="dxa"/>
+          </w:tcPr>
+          <w:p>
+            <w:pPr>
+              <w:jc w:val="center"/>
+              <w:rPr>
+                <w:rFonts w:ascii="Times New Roman" w:hAnsi="Times New Roman" w:cs="Times New Roman"/>
+                <w:sz w:val="18"/>
+                <w:szCs w:val="18"/>
+                <w:lang w:eastAsia="en-US"/>
+              </w:rPr>
+            </w:pPr>
+            <w:r>
+              <w:rPr>
+                <w:rFonts w:ascii="Times New Roman" w:hAnsi="Times New Roman" w:cs="Times New Roman" w:hint="eastAsia"/>
+                <w:sz w:val="18"/>
+                <w:szCs w:val="18"/>
+                <w:lang w:eastAsia="en-US"/>
+              </w:rPr>
+              <w:t>0</w:t>
+            </w:r>
+            <w:r>
+              <w:rPr>
+                <w:rFonts w:ascii="Times New Roman" w:hAnsi="Times New Roman" w:cs="Times New Roman"/>
+                <w:sz w:val="18"/>
+                <w:szCs w:val="18"/>
+                <w:lang w:eastAsia="en-US"/>
+              </w:rPr>
+              <w:t>.95</w:t>
+            </w:r>
+          </w:p>
+        </w:tc>
+        <w:tc>
+          <w:tcPr>
+            <w:tcW w:w="2522" w:type="dxa"/>
+          </w:tcPr>
+          <w:p>
+            <w:pPr>
+              <w:jc w:val="center"/>
+              <w:rPr>
+                <w:rFonts w:ascii="Times New Roman" w:hAnsi="Times New Roman" w:cs="Times New Roman"/>
+                <w:sz w:val="18"/>
+                <w:szCs w:val="18"/>
+                <w:lang w:eastAsia="en-US"/>
+              </w:rPr>
+            </w:pPr>
+            <w:r>
+              <w:rPr>
+                <w:rFonts w:ascii="Times New Roman" w:hAnsi="Times New Roman" w:cs="Times New Roman" w:hint="eastAsia"/>
+                <w:sz w:val="18"/>
+                <w:szCs w:val="18"/>
+                <w:lang w:eastAsia="en-US"/>
+              </w:rPr>
+              <w:t>0</w:t>
+            </w:r>
+            <w:r>
+              <w:rPr>
+                <w:rFonts w:ascii="Times New Roman" w:hAnsi="Times New Roman" w:cs="Times New Roman"/>
+                <w:sz w:val="18"/>
+                <w:szCs w:val="18"/>
+                <w:lang w:eastAsia="en-US"/>
+              </w:rPr>
+              <w:t>.95</w:t>
+            </w:r>
+          </w:p>
+        </w:tc>
+      </w:tr>
+      <w:tr>
+        <w:trPr>
+          <w:trHeight w:val="245"/>
+        </w:trPr>
+        <w:tc>
+          <w:tcPr>
+            <w:tcW w:w="2522" w:type="dxa"/>
+          </w:tcPr>
+          <w:p>
+            <w:pPr>
+              <w:jc w:val="center"/>
+              <w:rPr>
+                <w:rFonts w:ascii="Times New Roman" w:hAnsi="Times New Roman" w:cs="Times New Roman"/>
+                <w:b/>
+                <w:bCs/>
+                <w:sz w:val="18"/>
+                <w:szCs w:val="18"/>
+                <w:lang w:eastAsia="en-US"/>
+              </w:rPr>
+            </w:pPr>
+            <w:r>
+              <w:rPr>
+                <w:rFonts w:ascii="Times New Roman" w:hAnsi="Times New Roman" w:cs="Times New Roman" w:hint="eastAsia"/>
+                <w:b/>
+                <w:bCs/>
+                <w:sz w:val="18"/>
+                <w:szCs w:val="18"/>
+                <w:lang w:eastAsia="en-US"/>
+              </w:rPr>
+              <w:t>M</w:t>
+            </w:r>
+            <w:r>
+              <w:rPr>
+                <w:rFonts w:ascii="Times New Roman" w:hAnsi="Times New Roman" w:cs="Times New Roman"/>
+                <w:b/>
+                <w:bCs/>
+                <w:sz w:val="18"/>
+                <w:szCs w:val="18"/>
+                <w:lang w:eastAsia="en-US"/>
+              </w:rPr>
+              <w:t>acro Average</w:t>
+            </w:r>
+          </w:p>
+        </w:tc>
+        <w:tc>
+          <w:tcPr>
+            <w:tcW w:w="2522" w:type="dxa"/>
+          </w:tcPr>
+          <w:p>
+            <w:pPr>
+              <w:jc w:val="center"/>
+              <w:rPr>
+                <w:rFonts w:ascii="Times New Roman" w:hAnsi="Times New Roman" w:cs="Times New Roman"/>
+                <w:sz w:val="18"/>
+                <w:szCs w:val="18"/>
+                <w:lang w:eastAsia="en-US"/>
+              </w:rPr>
+            </w:pPr>
+            <w:r>
+              <w:rPr>
+                <w:rFonts w:ascii="Times New Roman" w:hAnsi="Times New Roman" w:cs="Times New Roman" w:hint="eastAsia"/>
+                <w:sz w:val="18"/>
+                <w:szCs w:val="18"/>
+                <w:lang w:eastAsia="en-US"/>
+              </w:rPr>
+              <w:t>0</w:t>
+            </w:r>
+            <w:r>
+              <w:rPr>
+                <w:rFonts w:ascii="Times New Roman" w:hAnsi="Times New Roman" w:cs="Times New Roman"/>
+                <w:sz w:val="18"/>
+                <w:szCs w:val="18"/>
+                <w:lang w:eastAsia="en-US"/>
+              </w:rPr>
+              <w:t>.86</w:t>
+            </w:r>
+          </w:p>
+        </w:tc>
+        <w:tc>
+          <w:tcPr>
+            <w:tcW w:w="2522" w:type="dxa"/>
+          </w:tcPr>
+          <w:p>
+            <w:pPr>
+              <w:jc w:val="center"/>
+              <w:rPr>
+                <w:rFonts w:ascii="Times New Roman" w:hAnsi="Times New Roman" w:cs="Times New Roman"/>
+                <w:sz w:val="18"/>
+                <w:szCs w:val="18"/>
+                <w:lang w:eastAsia="en-US"/>
+              </w:rPr>
+            </w:pPr>
+            <w:r>
+              <w:rPr>
+                <w:rFonts w:ascii="Times New Roman" w:hAnsi="Times New Roman" w:cs="Times New Roman" w:hint="eastAsia"/>
+                <w:sz w:val="18"/>
+                <w:szCs w:val="18"/>
+                <w:lang w:eastAsia="en-US"/>
+              </w:rPr>
+              <w:t>0</w:t>
+            </w:r>
+            <w:r>
+              <w:rPr>
+                <w:rFonts w:ascii="Times New Roman" w:hAnsi="Times New Roman" w:cs="Times New Roman"/>
+                <w:sz w:val="18"/>
+                <w:szCs w:val="18"/>
+                <w:lang w:eastAsia="en-US"/>
+              </w:rPr>
+              <w:t>.86</w:t>
+            </w:r>
+          </w:p>
+        </w:tc>
+        <w:tc>
+          <w:tcPr>
+            <w:tcW w:w="2522" w:type="dxa"/>
+          </w:tcPr>
+          <w:p>
+            <w:pPr>
+              <w:jc w:val="center"/>
+              <w:rPr>
+                <w:rFonts w:ascii="Times New Roman" w:hAnsi="Times New Roman" w:cs="Times New Roman"/>
+                <w:sz w:val="18"/>
+                <w:szCs w:val="18"/>
+                <w:lang w:eastAsia="en-US"/>
+              </w:rPr>
+            </w:pPr>
+            <w:r>
+              <w:rPr>
+                <w:rFonts w:ascii="Times New Roman" w:hAnsi="Times New Roman" w:cs="Times New Roman" w:hint="eastAsia"/>
+                <w:sz w:val="18"/>
+                <w:szCs w:val="18"/>
+                <w:lang w:eastAsia="en-US"/>
+              </w:rPr>
+              <w:t>0</w:t>
+            </w:r>
+            <w:r>
+              <w:rPr>
+                <w:rFonts w:ascii="Times New Roman" w:hAnsi="Times New Roman" w:cs="Times New Roman"/>
+                <w:sz w:val="18"/>
+                <w:szCs w:val="18"/>
+                <w:lang w:eastAsia="en-US"/>
+              </w:rPr>
+              <w:t>.86</w:t>
+            </w:r>
+          </w:p>
+        </w:tc>
+      </w:tr>
+      <w:tr>
+        <w:trPr>
+          <w:trHeight w:val="245"/>
+        </w:trPr>
+        <w:tc>
+          <w:tcPr>
+            <w:tcW w:w="2522" w:type="dxa"/>
+          </w:tcPr>
+          <w:p>
+            <w:pPr>
+              <w:jc w:val="center"/>
+              <w:rPr>
+                <w:rFonts w:ascii="Times New Roman" w:hAnsi="Times New Roman" w:cs="Times New Roman"/>
+                <w:b/>
+                <w:bCs/>
+                <w:sz w:val="18"/>
+                <w:szCs w:val="18"/>
+                <w:lang w:eastAsia="en-US"/>
+              </w:rPr>
+            </w:pPr>
+            <w:r>
+              <w:rPr>
+                <w:rFonts w:ascii="Times New Roman" w:hAnsi="Times New Roman" w:cs="Times New Roman" w:hint="eastAsia"/>
+                <w:b/>
+                <w:bCs/>
+                <w:sz w:val="18"/>
+                <w:szCs w:val="18"/>
+                <w:lang w:eastAsia="en-US"/>
+              </w:rPr>
+              <w:t>W</w:t>
+            </w:r>
+            <w:r>
+              <w:rPr>
+                <w:rFonts w:ascii="Times New Roman" w:hAnsi="Times New Roman" w:cs="Times New Roman"/>
+                <w:b/>
+                <w:bCs/>
+                <w:sz w:val="18"/>
+                <w:szCs w:val="18"/>
+                <w:lang w:eastAsia="en-US"/>
+              </w:rPr>
+              <w:t>eighted Average</w:t>
+            </w:r>
+          </w:p>
+        </w:tc>
+        <w:tc>
+          <w:tcPr>
+            <w:tcW w:w="2522" w:type="dxa"/>
+          </w:tcPr>
+          <w:p>
+            <w:pPr>
+              <w:jc w:val="center"/>
+              <w:rPr>
+                <w:rFonts w:ascii="Times New Roman" w:hAnsi="Times New Roman" w:cs="Times New Roman"/>
+                <w:sz w:val="18"/>
+                <w:szCs w:val="18"/>
+                <w:lang w:eastAsia="en-US"/>
+              </w:rPr>
+            </w:pPr>
+            <w:r>
+              <w:rPr>
+                <w:rFonts w:ascii="Times New Roman" w:hAnsi="Times New Roman" w:cs="Times New Roman" w:hint="eastAsia"/>
+                <w:sz w:val="18"/>
+                <w:szCs w:val="18"/>
+                <w:lang w:eastAsia="en-US"/>
+              </w:rPr>
+              <w:t>0</w:t>
+            </w:r>
+            <w:r>
+              <w:rPr>
+                <w:rFonts w:ascii="Times New Roman" w:hAnsi="Times New Roman" w:cs="Times New Roman"/>
+                <w:sz w:val="18"/>
+                <w:szCs w:val="18"/>
+                <w:lang w:eastAsia="en-US"/>
+              </w:rPr>
+              <w:t>.91</w:t>
+            </w:r>
+          </w:p>
+        </w:tc>
+        <w:tc>
+          <w:tcPr>
+            <w:tcW w:w="2522" w:type="dxa"/>
+          </w:tcPr>
+          <w:p>
+            <w:pPr>
+              <w:jc w:val="center"/>
+              <w:rPr>
+                <w:rFonts w:ascii="Times New Roman" w:hAnsi="Times New Roman" w:cs="Times New Roman"/>
+                <w:sz w:val="18"/>
+                <w:szCs w:val="18"/>
+                <w:lang w:eastAsia="en-US"/>
+              </w:rPr>
+            </w:pPr>
+            <w:r>
+              <w:rPr>
+                <w:rFonts w:ascii="Times New Roman" w:hAnsi="Times New Roman" w:cs="Times New Roman" w:hint="eastAsia"/>
+                <w:sz w:val="18"/>
+                <w:szCs w:val="18"/>
+                <w:lang w:eastAsia="en-US"/>
+              </w:rPr>
+              <w:t>0</w:t>
+            </w:r>
+            <w:r>
+              <w:rPr>
+                <w:rFonts w:ascii="Times New Roman" w:hAnsi="Times New Roman" w:cs="Times New Roman"/>
+                <w:sz w:val="18"/>
+                <w:szCs w:val="18"/>
+                <w:lang w:eastAsia="en-US"/>
+              </w:rPr>
+              <w:t>.91</w:t>
+            </w:r>
+          </w:p>
+        </w:tc>
+        <w:tc>
+          <w:tcPr>
+            <w:tcW w:w="2522" w:type="dxa"/>
+          </w:tcPr>
+          <w:p>
+            <w:pPr>
+              <w:jc w:val="center"/>
+              <w:rPr>
+                <w:rFonts w:ascii="Times New Roman" w:hAnsi="Times New Roman" w:cs="Times New Roman"/>
+                <w:sz w:val="18"/>
+                <w:szCs w:val="18"/>
+                <w:lang w:eastAsia="en-US"/>
+              </w:rPr>
+            </w:pPr>
+            <w:r>
+              <w:rPr>
+                <w:rFonts w:ascii="Times New Roman" w:hAnsi="Times New Roman" w:cs="Times New Roman" w:hint="eastAsia"/>
+                <w:sz w:val="18"/>
+                <w:szCs w:val="18"/>
+                <w:lang w:eastAsia="en-US"/>
+              </w:rPr>
+              <w:t>0</w:t>
+            </w:r>
+            <w:r>
+              <w:rPr>
+                <w:rFonts w:ascii="Times New Roman" w:hAnsi="Times New Roman" w:cs="Times New Roman"/>
+                <w:sz w:val="18"/>
+                <w:szCs w:val="18"/>
+                <w:lang w:eastAsia="en-US"/>
+              </w:rPr>
+              <w:t>.91</w:t>
+            </w:r>
+          </w:p>
+        </w:tc>
+      </w:tr>
+    </w:tbl>
+    <w:p>
+      <w:pPr>
+        <w:rPr>
+          <w:rFonts w:ascii="Times New Roman" w:hAnsi="Times New Roman" w:cs="Times New Roman" w:hint="eastAsia"/>
+          <w:sz w:val="18"/>
+          <w:szCs w:val="22"/>
+          <w:lang w:eastAsia="ko-KR"/>
+        </w:rPr>
+      </w:pPr>
+      <w:r>
+        <w:rPr>
+          <w:rFonts w:ascii="Times New Roman" w:hAnsi="Times New Roman" w:cs="Times New Roman" w:hint="cs"/>
+          <w:sz w:val="18"/>
+          <w:szCs w:val="22"/>
+          <w:lang w:eastAsia="en-US"/>
+        </w:rPr>
+        <w:t>0</w:t>
+      </w:r>
+      <w:r>
+        <w:rPr>
+          <w:rFonts w:ascii="Times New Roman" w:hAnsi="Times New Roman" w:cs="Times New Roman"/>
+          <w:sz w:val="18"/>
+          <w:szCs w:val="22"/>
+          <w:lang w:eastAsia="en-US"/>
+        </w:rPr>
+        <w:t>: Benigin, 1: Active Wiretap, 2: ARP MitM, 3: Fuzzing, 4: Mirai, 5: OS Scan, 6: SSDP Flood, 7: SSL Renegotiation,</w:t>
+      </w:r>
+      <w:r>
+        <w:rPr>
+          <w:rFonts w:ascii="Times New Roman" w:hAnsi="Times New Roman" w:cs="Times New Roman"/>
+          <w:sz w:val="18"/>
+          <w:szCs w:val="22"/>
+          <w:lang w:eastAsia="en-US"/>
+        </w:rPr>
+        <w:t xml:space="preserve"> </w:t>
+      </w:r>
+      <w:r>
+        <w:rPr>
+          <w:rFonts w:ascii="Times New Roman" w:hAnsi="Times New Roman" w:cs="Times New Roman"/>
+          <w:sz w:val="18"/>
+          <w:szCs w:val="22"/>
+          <w:lang w:eastAsia="en-US"/>
+        </w:rPr>
+        <w:t xml:space="preserve">8: SYN DoS, 9: Video Injection </w:t>
+      </w:r>
+    </w:p>
+    <w:p>
+      <w:pPr>
+        <w:rPr>
+          <w:rFonts w:hint="eastAsia"/>
           <w:lang w:eastAsia="ko-KR"/>
         </w:rPr>
         <w:sectPr>
@@ -32091,15 +34935,13 @@
         </w:rPr>
         <w:t xml:space="preserve"> either binary classification </w:t>
       </w:r>
-      <w:proofErr w:type="gramStart"/>
       <w:r>
         <w:rPr>
           <w:rFonts w:ascii="Times New Roman" w:hAnsi="Times New Roman" w:cs="Times New Roman"/>
           <w:lang w:eastAsia="ko-KR"/>
         </w:rPr>
-        <w:t>and</w:t>
+        <w:t>or</w:t>
       </w:r>
-      <w:proofErr w:type="gramEnd"/>
       <w:r>
         <w:rPr>
           <w:rFonts w:ascii="Times New Roman" w:hAnsi="Times New Roman" w:cs="Times New Roman"/>
@@ -32218,17 +35060,7 @@
           <w:szCs w:val="16"/>
           <w:shd w:val="clear" w:color="auto" w:fill="FFFFFF"/>
         </w:rPr>
-        <w:t>, T. Doitshman, Y.Elovici, and A. Shabtai, “Kitsune: An Ensemble of Autoencoders for Online Network Intrusion Detection,” arXiv.</w:t>
-      </w:r>
-      <w:r>
-        <w:rPr>
-          <w:rFonts w:ascii="Times New Roman" w:hAnsi="Times New Roman" w:cs="Times New Roman"/>
-          <w:color w:val="000000" w:themeColor="text1"/>
-          <w:sz w:val="16"/>
-          <w:szCs w:val="16"/>
-          <w:shd w:val="clear" w:color="auto" w:fill="FFFFFF"/>
-        </w:rPr>
-        <w:t xml:space="preserve">org, May 27, 2018. </w:t>
+        <w:t xml:space="preserve">, T. Doitshman, Y.Elovici, and A. Shabtai, “Kitsune: An Ensemble of Autoencoders for Online Network Intrusion Detection,” arXiv.org, May 27, 2018. </w:t>
       </w:r>
       <w:r>
         <w:rPr>

</xml_diff>

<commit_message>
Mirai & OSscan Increase
</commit_message>
<xml_diff>
--- a/report.docx
+++ b/report.docx
@@ -15910,6 +15910,29 @@
         </w:rPr>
         <w:t xml:space="preserve"> In multi-label classification, DT, RF, and SVM shows higher accuracy than other models: KNN and NB.</w:t>
       </w:r>
+      <w:r>
+        <w:rPr>
+          <w:rFonts w:ascii="Times New Roman" w:hAnsi="Times New Roman" w:cs="Times New Roman"/>
+          <w:lang w:eastAsia="x-none"/>
+        </w:rPr>
+        <w:t xml:space="preserve"> We observe class 4 and 5 show lower precision, recall and f1-score than other classes. We extracted 13000 </w:t>
+      </w:r>
+      <w:proofErr w:type="spellStart"/>
+      <w:r>
+        <w:rPr>
+          <w:rFonts w:ascii="Times New Roman" w:hAnsi="Times New Roman" w:cs="Times New Roman"/>
+          <w:lang w:eastAsia="x-none"/>
+        </w:rPr>
+        <w:t>benigin</w:t>
+      </w:r>
+      <w:proofErr w:type="spellEnd"/>
+      <w:r>
+        <w:rPr>
+          <w:rFonts w:ascii="Times New Roman" w:hAnsi="Times New Roman" w:cs="Times New Roman"/>
+          <w:lang w:eastAsia="x-none"/>
+        </w:rPr>
+        <w:t xml:space="preserve"> rows &amp; 13000 malicious rows in multi-label classification. In Table 8, RF shows 96% accuracy. It is improved by increasing size of class. </w:t>
+      </w:r>
     </w:p>
     <w:p>
       <w:pPr>
@@ -32081,7 +32104,6 @@
                                 <w:rFonts w:ascii="Times New Roman" w:hAnsi="Times New Roman" w:cs="Times New Roman"/>
                                 <w:sz w:val="18"/>
                                 <w:szCs w:val="22"/>
-                                <w:lang w:eastAsia="ko-Kore-KR"/>
                               </w:rPr>
                             </w:pPr>
                             <w:r>
@@ -32089,18 +32111,8 @@
                                 <w:rFonts w:ascii="Times New Roman" w:hAnsi="Times New Roman" w:cs="Times New Roman"/>
                                 <w:sz w:val="18"/>
                                 <w:szCs w:val="22"/>
-                                <w:lang w:eastAsia="ko-Kore-KR"/>
                               </w:rPr>
-                              <w:t xml:space="preserve">Multi-Label Confusion Matrix of </w:t>
-                            </w:r>
-                            <w:r>
-                              <w:rPr>
-                                <w:rFonts w:ascii="Times New Roman" w:hAnsi="Times New Roman" w:cs="Times New Roman"/>
-                                <w:sz w:val="18"/>
-                                <w:szCs w:val="22"/>
-                                <w:lang w:eastAsia="ko-Kore-KR"/>
-                              </w:rPr>
-                              <w:t>RF</w:t>
+                              <w:t>Multi-Label Confusion Matrix of RF</w:t>
                             </w:r>
                           </w:p>
                         </w:txbxContent>
@@ -32215,7 +32227,6 @@
                                 <w:rFonts w:ascii="Times New Roman" w:hAnsi="Times New Roman" w:cs="Times New Roman"/>
                                 <w:sz w:val="18"/>
                                 <w:szCs w:val="22"/>
-                                <w:lang w:eastAsia="ko-Kore-KR"/>
                               </w:rPr>
                             </w:pPr>
                             <w:r>
@@ -32223,7 +32234,6 @@
                                 <w:rFonts w:ascii="Times New Roman" w:hAnsi="Times New Roman" w:cs="Times New Roman"/>
                                 <w:sz w:val="18"/>
                                 <w:szCs w:val="22"/>
-                                <w:lang w:eastAsia="ko-Kore-KR"/>
                               </w:rPr>
                               <w:t>Multi-Label Confusion Matrix of DT</w:t>
                             </w:r>
@@ -32437,7 +32447,6 @@
                                 <w:rFonts w:ascii="Times New Roman" w:hAnsi="Times New Roman" w:cs="Times New Roman"/>
                                 <w:sz w:val="18"/>
                                 <w:szCs w:val="22"/>
-                                <w:lang w:eastAsia="ko-Kore-KR"/>
                               </w:rPr>
                             </w:pPr>
                             <w:r>
@@ -32445,18 +32454,8 @@
                                 <w:rFonts w:ascii="Times New Roman" w:hAnsi="Times New Roman" w:cs="Times New Roman"/>
                                 <w:sz w:val="18"/>
                                 <w:szCs w:val="22"/>
-                                <w:lang w:eastAsia="ko-Kore-KR"/>
                               </w:rPr>
-                              <w:t xml:space="preserve">Multi-Label Confusion Matrix of </w:t>
-                            </w:r>
-                            <w:r>
-                              <w:rPr>
-                                <w:rFonts w:ascii="Times New Roman" w:hAnsi="Times New Roman" w:cs="Times New Roman"/>
-                                <w:sz w:val="18"/>
-                                <w:szCs w:val="22"/>
-                                <w:lang w:eastAsia="ko-Kore-KR"/>
-                              </w:rPr>
-                              <w:t>KNN</w:t>
+                              <w:t>Multi-Label Confusion Matrix of KNN</w:t>
                             </w:r>
                           </w:p>
                         </w:txbxContent>
@@ -32567,7 +32566,6 @@
                                 <w:rFonts w:ascii="Times New Roman" w:hAnsi="Times New Roman" w:cs="Times New Roman"/>
                                 <w:sz w:val="18"/>
                                 <w:szCs w:val="22"/>
-                                <w:lang w:eastAsia="ko-Kore-KR"/>
                               </w:rPr>
                             </w:pPr>
                             <w:r>
@@ -32575,18 +32573,8 @@
                                 <w:rFonts w:ascii="Times New Roman" w:hAnsi="Times New Roman" w:cs="Times New Roman"/>
                                 <w:sz w:val="18"/>
                                 <w:szCs w:val="22"/>
-                                <w:lang w:eastAsia="ko-Kore-KR"/>
                               </w:rPr>
-                              <w:t xml:space="preserve">Multi-Label Confusion Matrix of </w:t>
-                            </w:r>
-                            <w:r>
-                              <w:rPr>
-                                <w:rFonts w:ascii="Times New Roman" w:hAnsi="Times New Roman" w:cs="Times New Roman"/>
-                                <w:sz w:val="18"/>
-                                <w:szCs w:val="22"/>
-                                <w:lang w:eastAsia="ko-Kore-KR"/>
-                              </w:rPr>
-                              <w:t>SVM</w:t>
+                              <w:t>Multi-Label Confusion Matrix of SVM</w:t>
                             </w:r>
                           </w:p>
                         </w:txbxContent>
@@ -32816,7 +32804,6 @@
                                 <w:rFonts w:ascii="Times New Roman" w:hAnsi="Times New Roman" w:cs="Times New Roman"/>
                                 <w:sz w:val="18"/>
                                 <w:szCs w:val="22"/>
-                                <w:lang w:eastAsia="ko-Kore-KR"/>
                               </w:rPr>
                             </w:pPr>
                             <w:r>
@@ -32824,18 +32811,8 @@
                                 <w:rFonts w:ascii="Times New Roman" w:hAnsi="Times New Roman" w:cs="Times New Roman"/>
                                 <w:sz w:val="18"/>
                                 <w:szCs w:val="22"/>
-                                <w:lang w:eastAsia="ko-Kore-KR"/>
                               </w:rPr>
-                              <w:t xml:space="preserve">Multi-Label Confusion Matrix of </w:t>
-                            </w:r>
-                            <w:r>
-                              <w:rPr>
-                                <w:rFonts w:ascii="Times New Roman" w:hAnsi="Times New Roman" w:cs="Times New Roman"/>
-                                <w:sz w:val="18"/>
-                                <w:szCs w:val="22"/>
-                                <w:lang w:eastAsia="ko-Kore-KR"/>
-                              </w:rPr>
-                              <w:t>NB</w:t>
+                              <w:t>Multi-Label Confusion Matrix of NB</w:t>
                             </w:r>
                           </w:p>
                         </w:txbxContent>
@@ -34806,7 +34783,2054 @@
     <w:p>
       <w:pPr>
         <w:rPr>
-          <w:rFonts w:ascii="Times New Roman" w:hAnsi="Times New Roman" w:cs="Times New Roman" w:hint="eastAsia"/>
+          <w:lang w:eastAsia="ko-KR"/>
+        </w:rPr>
+      </w:pPr>
+    </w:p>
+    <w:p>
+      <w:pPr>
+        <w:pStyle w:val="a5"/>
+        <w:keepNext/>
+        <w:rPr>
+          <w:i w:val="0"/>
+          <w:iCs w:val="0"/>
+          <w:color w:val="auto"/>
+        </w:rPr>
+      </w:pPr>
+      <w:r>
+        <w:rPr>
+          <w:i w:val="0"/>
+          <w:iCs w:val="0"/>
+          <w:color w:val="auto"/>
+        </w:rPr>
+        <w:t xml:space="preserve">Table </w:t>
+      </w:r>
+      <w:r>
+        <w:rPr>
+          <w:i w:val="0"/>
+          <w:iCs w:val="0"/>
+          <w:color w:val="auto"/>
+        </w:rPr>
+        <w:t>8</w:t>
+      </w:r>
+      <w:r>
+        <w:rPr>
+          <w:i w:val="0"/>
+          <w:iCs w:val="0"/>
+          <w:color w:val="auto"/>
+        </w:rPr>
+        <w:t>:</w:t>
+      </w:r>
+      <w:r>
+        <w:rPr>
+          <w:i w:val="0"/>
+          <w:iCs w:val="0"/>
+          <w:color w:val="auto"/>
+        </w:rPr>
+        <w:t xml:space="preserve"> </w:t>
+      </w:r>
+      <w:r>
+        <w:rPr>
+          <w:i w:val="0"/>
+          <w:iCs w:val="0"/>
+          <w:color w:val="auto"/>
+        </w:rPr>
+        <w:t xml:space="preserve">Improved </w:t>
+      </w:r>
+      <w:r>
+        <w:rPr>
+          <w:i w:val="0"/>
+          <w:iCs w:val="0"/>
+          <w:color w:val="auto"/>
+        </w:rPr>
+        <w:t>Multi-label classification report of RF</w:t>
+      </w:r>
+    </w:p>
+    <w:tbl>
+      <w:tblPr>
+        <w:tblStyle w:val="a8"/>
+        <w:tblW w:w="0" w:type="auto"/>
+        <w:tblLook w:val="04A0" w:firstRow="1" w:lastRow="0" w:firstColumn="1" w:lastColumn="0" w:noHBand="0" w:noVBand="1"/>
+      </w:tblPr>
+      <w:tblGrid>
+        <w:gridCol w:w="2522"/>
+        <w:gridCol w:w="2522"/>
+        <w:gridCol w:w="2522"/>
+        <w:gridCol w:w="2522"/>
+      </w:tblGrid>
+      <w:tr>
+        <w:trPr>
+          <w:trHeight w:val="245"/>
+        </w:trPr>
+        <w:tc>
+          <w:tcPr>
+            <w:tcW w:w="2522" w:type="dxa"/>
+          </w:tcPr>
+          <w:p>
+            <w:pPr>
+              <w:jc w:val="center"/>
+              <w:rPr>
+                <w:rFonts w:ascii="Times New Roman" w:hAnsi="Times New Roman" w:cs="Times New Roman"/>
+                <w:b/>
+                <w:bCs/>
+                <w:sz w:val="18"/>
+                <w:szCs w:val="18"/>
+                <w:lang w:eastAsia="en-US"/>
+              </w:rPr>
+            </w:pPr>
+          </w:p>
+        </w:tc>
+        <w:tc>
+          <w:tcPr>
+            <w:tcW w:w="2522" w:type="dxa"/>
+          </w:tcPr>
+          <w:p>
+            <w:pPr>
+              <w:jc w:val="center"/>
+              <w:rPr>
+                <w:rFonts w:ascii="Times New Roman" w:hAnsi="Times New Roman" w:cs="Times New Roman"/>
+                <w:b/>
+                <w:bCs/>
+                <w:sz w:val="18"/>
+                <w:szCs w:val="18"/>
+                <w:lang w:eastAsia="en-US"/>
+              </w:rPr>
+            </w:pPr>
+            <w:r>
+              <w:rPr>
+                <w:rFonts w:ascii="Times New Roman" w:hAnsi="Times New Roman" w:cs="Times New Roman" w:hint="eastAsia"/>
+                <w:b/>
+                <w:bCs/>
+                <w:sz w:val="18"/>
+                <w:szCs w:val="18"/>
+                <w:lang w:eastAsia="en-US"/>
+              </w:rPr>
+              <w:t>P</w:t>
+            </w:r>
+            <w:r>
+              <w:rPr>
+                <w:rFonts w:ascii="Times New Roman" w:hAnsi="Times New Roman" w:cs="Times New Roman"/>
+                <w:b/>
+                <w:bCs/>
+                <w:sz w:val="18"/>
+                <w:szCs w:val="18"/>
+                <w:lang w:eastAsia="en-US"/>
+              </w:rPr>
+              <w:t>recision</w:t>
+            </w:r>
+          </w:p>
+        </w:tc>
+        <w:tc>
+          <w:tcPr>
+            <w:tcW w:w="2522" w:type="dxa"/>
+          </w:tcPr>
+          <w:p>
+            <w:pPr>
+              <w:jc w:val="center"/>
+              <w:rPr>
+                <w:rFonts w:ascii="Times New Roman" w:hAnsi="Times New Roman" w:cs="Times New Roman"/>
+                <w:b/>
+                <w:bCs/>
+                <w:sz w:val="18"/>
+                <w:szCs w:val="18"/>
+                <w:lang w:eastAsia="en-US"/>
+              </w:rPr>
+            </w:pPr>
+            <w:r>
+              <w:rPr>
+                <w:rFonts w:ascii="Times New Roman" w:hAnsi="Times New Roman" w:cs="Times New Roman" w:hint="eastAsia"/>
+                <w:b/>
+                <w:bCs/>
+                <w:sz w:val="18"/>
+                <w:szCs w:val="18"/>
+                <w:lang w:eastAsia="en-US"/>
+              </w:rPr>
+              <w:t>R</w:t>
+            </w:r>
+            <w:r>
+              <w:rPr>
+                <w:rFonts w:ascii="Times New Roman" w:hAnsi="Times New Roman" w:cs="Times New Roman"/>
+                <w:b/>
+                <w:bCs/>
+                <w:sz w:val="18"/>
+                <w:szCs w:val="18"/>
+                <w:lang w:eastAsia="en-US"/>
+              </w:rPr>
+              <w:t>ecall</w:t>
+            </w:r>
+          </w:p>
+        </w:tc>
+        <w:tc>
+          <w:tcPr>
+            <w:tcW w:w="2522" w:type="dxa"/>
+          </w:tcPr>
+          <w:p>
+            <w:pPr>
+              <w:jc w:val="center"/>
+              <w:rPr>
+                <w:rFonts w:ascii="Times New Roman" w:hAnsi="Times New Roman" w:cs="Times New Roman"/>
+                <w:b/>
+                <w:bCs/>
+                <w:sz w:val="18"/>
+                <w:szCs w:val="18"/>
+                <w:lang w:eastAsia="en-US"/>
+              </w:rPr>
+            </w:pPr>
+            <w:r>
+              <w:rPr>
+                <w:rFonts w:ascii="Times New Roman" w:hAnsi="Times New Roman" w:cs="Times New Roman" w:hint="eastAsia"/>
+                <w:b/>
+                <w:bCs/>
+                <w:sz w:val="18"/>
+                <w:szCs w:val="18"/>
+                <w:lang w:eastAsia="en-US"/>
+              </w:rPr>
+              <w:t>F</w:t>
+            </w:r>
+            <w:r>
+              <w:rPr>
+                <w:rFonts w:ascii="Times New Roman" w:hAnsi="Times New Roman" w:cs="Times New Roman"/>
+                <w:b/>
+                <w:bCs/>
+                <w:sz w:val="18"/>
+                <w:szCs w:val="18"/>
+                <w:lang w:eastAsia="en-US"/>
+              </w:rPr>
+              <w:t>1-score</w:t>
+            </w:r>
+          </w:p>
+        </w:tc>
+      </w:tr>
+      <w:tr>
+        <w:trPr>
+          <w:trHeight w:val="245"/>
+        </w:trPr>
+        <w:tc>
+          <w:tcPr>
+            <w:tcW w:w="2522" w:type="dxa"/>
+          </w:tcPr>
+          <w:p>
+            <w:pPr>
+              <w:jc w:val="center"/>
+              <w:rPr>
+                <w:rFonts w:ascii="Times New Roman" w:hAnsi="Times New Roman" w:cs="Times New Roman"/>
+                <w:b/>
+                <w:bCs/>
+                <w:sz w:val="18"/>
+                <w:szCs w:val="18"/>
+                <w:lang w:eastAsia="en-US"/>
+              </w:rPr>
+            </w:pPr>
+            <w:r>
+              <w:rPr>
+                <w:rFonts w:ascii="Times New Roman" w:hAnsi="Times New Roman" w:cs="Times New Roman" w:hint="eastAsia"/>
+                <w:b/>
+                <w:bCs/>
+                <w:sz w:val="18"/>
+                <w:szCs w:val="18"/>
+                <w:lang w:eastAsia="en-US"/>
+              </w:rPr>
+              <w:t>0</w:t>
+            </w:r>
+          </w:p>
+        </w:tc>
+        <w:tc>
+          <w:tcPr>
+            <w:tcW w:w="2522" w:type="dxa"/>
+          </w:tcPr>
+          <w:p>
+            <w:pPr>
+              <w:jc w:val="center"/>
+              <w:rPr>
+                <w:rFonts w:ascii="Times New Roman" w:hAnsi="Times New Roman" w:cs="Times New Roman"/>
+                <w:sz w:val="18"/>
+                <w:szCs w:val="18"/>
+                <w:lang w:eastAsia="en-US"/>
+              </w:rPr>
+            </w:pPr>
+            <w:r>
+              <w:rPr>
+                <w:rFonts w:ascii="Times New Roman" w:hAnsi="Times New Roman" w:cs="Times New Roman" w:hint="eastAsia"/>
+                <w:sz w:val="18"/>
+                <w:szCs w:val="18"/>
+                <w:lang w:eastAsia="en-US"/>
+              </w:rPr>
+              <w:t>0</w:t>
+            </w:r>
+            <w:r>
+              <w:rPr>
+                <w:rFonts w:ascii="Times New Roman" w:hAnsi="Times New Roman" w:cs="Times New Roman"/>
+                <w:sz w:val="18"/>
+                <w:szCs w:val="18"/>
+                <w:lang w:eastAsia="en-US"/>
+              </w:rPr>
+              <w:t>.9</w:t>
+            </w:r>
+            <w:r>
+              <w:rPr>
+                <w:rFonts w:ascii="Times New Roman" w:hAnsi="Times New Roman" w:cs="Times New Roman"/>
+                <w:sz w:val="18"/>
+                <w:szCs w:val="18"/>
+                <w:lang w:eastAsia="en-US"/>
+              </w:rPr>
+              <w:t>6</w:t>
+            </w:r>
+          </w:p>
+        </w:tc>
+        <w:tc>
+          <w:tcPr>
+            <w:tcW w:w="2522" w:type="dxa"/>
+          </w:tcPr>
+          <w:p>
+            <w:pPr>
+              <w:jc w:val="center"/>
+              <w:rPr>
+                <w:rFonts w:ascii="Times New Roman" w:hAnsi="Times New Roman" w:cs="Times New Roman"/>
+                <w:sz w:val="18"/>
+                <w:szCs w:val="18"/>
+                <w:lang w:eastAsia="en-US"/>
+              </w:rPr>
+            </w:pPr>
+            <w:r>
+              <w:rPr>
+                <w:rFonts w:ascii="Times New Roman" w:hAnsi="Times New Roman" w:cs="Times New Roman" w:hint="eastAsia"/>
+                <w:sz w:val="18"/>
+                <w:szCs w:val="18"/>
+                <w:lang w:eastAsia="en-US"/>
+              </w:rPr>
+              <w:t>0</w:t>
+            </w:r>
+            <w:r>
+              <w:rPr>
+                <w:rFonts w:ascii="Times New Roman" w:hAnsi="Times New Roman" w:cs="Times New Roman"/>
+                <w:sz w:val="18"/>
+                <w:szCs w:val="18"/>
+                <w:lang w:eastAsia="en-US"/>
+              </w:rPr>
+              <w:t>.9</w:t>
+            </w:r>
+            <w:r>
+              <w:rPr>
+                <w:rFonts w:ascii="Times New Roman" w:hAnsi="Times New Roman" w:cs="Times New Roman"/>
+                <w:sz w:val="18"/>
+                <w:szCs w:val="18"/>
+                <w:lang w:eastAsia="en-US"/>
+              </w:rPr>
+              <w:t>7</w:t>
+            </w:r>
+          </w:p>
+        </w:tc>
+        <w:tc>
+          <w:tcPr>
+            <w:tcW w:w="2522" w:type="dxa"/>
+          </w:tcPr>
+          <w:p>
+            <w:pPr>
+              <w:jc w:val="center"/>
+              <w:rPr>
+                <w:rFonts w:ascii="Times New Roman" w:hAnsi="Times New Roman" w:cs="Times New Roman"/>
+                <w:sz w:val="18"/>
+                <w:szCs w:val="18"/>
+                <w:lang w:eastAsia="en-US"/>
+              </w:rPr>
+            </w:pPr>
+            <w:r>
+              <w:rPr>
+                <w:rFonts w:ascii="Times New Roman" w:hAnsi="Times New Roman" w:cs="Times New Roman" w:hint="eastAsia"/>
+                <w:sz w:val="18"/>
+                <w:szCs w:val="18"/>
+                <w:lang w:eastAsia="en-US"/>
+              </w:rPr>
+              <w:t>0</w:t>
+            </w:r>
+            <w:r>
+              <w:rPr>
+                <w:rFonts w:ascii="Times New Roman" w:hAnsi="Times New Roman" w:cs="Times New Roman"/>
+                <w:sz w:val="18"/>
+                <w:szCs w:val="18"/>
+                <w:lang w:eastAsia="en-US"/>
+              </w:rPr>
+              <w:t>.96</w:t>
+            </w:r>
+          </w:p>
+        </w:tc>
+      </w:tr>
+      <w:tr>
+        <w:trPr>
+          <w:trHeight w:val="260"/>
+        </w:trPr>
+        <w:tc>
+          <w:tcPr>
+            <w:tcW w:w="2522" w:type="dxa"/>
+          </w:tcPr>
+          <w:p>
+            <w:pPr>
+              <w:jc w:val="center"/>
+              <w:rPr>
+                <w:rFonts w:ascii="Times New Roman" w:hAnsi="Times New Roman" w:cs="Times New Roman"/>
+                <w:b/>
+                <w:bCs/>
+                <w:sz w:val="18"/>
+                <w:szCs w:val="18"/>
+                <w:lang w:eastAsia="en-US"/>
+              </w:rPr>
+            </w:pPr>
+            <w:r>
+              <w:rPr>
+                <w:rFonts w:ascii="Times New Roman" w:hAnsi="Times New Roman" w:cs="Times New Roman" w:hint="eastAsia"/>
+                <w:b/>
+                <w:bCs/>
+                <w:sz w:val="18"/>
+                <w:szCs w:val="18"/>
+                <w:lang w:eastAsia="en-US"/>
+              </w:rPr>
+              <w:t>1</w:t>
+            </w:r>
+          </w:p>
+        </w:tc>
+        <w:tc>
+          <w:tcPr>
+            <w:tcW w:w="2522" w:type="dxa"/>
+          </w:tcPr>
+          <w:p>
+            <w:pPr>
+              <w:jc w:val="center"/>
+              <w:rPr>
+                <w:rFonts w:ascii="Times New Roman" w:hAnsi="Times New Roman" w:cs="Times New Roman"/>
+                <w:sz w:val="18"/>
+                <w:szCs w:val="18"/>
+                <w:lang w:eastAsia="ko-KR"/>
+              </w:rPr>
+            </w:pPr>
+            <w:r>
+              <w:rPr>
+                <w:rFonts w:ascii="Times New Roman" w:hAnsi="Times New Roman" w:cs="Times New Roman"/>
+                <w:sz w:val="18"/>
+                <w:szCs w:val="18"/>
+                <w:lang w:eastAsia="ko-KR"/>
+              </w:rPr>
+              <w:t>0.9</w:t>
+            </w:r>
+            <w:r>
+              <w:rPr>
+                <w:rFonts w:ascii="Times New Roman" w:hAnsi="Times New Roman" w:cs="Times New Roman"/>
+                <w:sz w:val="18"/>
+                <w:szCs w:val="18"/>
+                <w:lang w:eastAsia="ko-KR"/>
+              </w:rPr>
+              <w:t>6</w:t>
+            </w:r>
+          </w:p>
+        </w:tc>
+        <w:tc>
+          <w:tcPr>
+            <w:tcW w:w="2522" w:type="dxa"/>
+          </w:tcPr>
+          <w:p>
+            <w:pPr>
+              <w:jc w:val="center"/>
+              <w:rPr>
+                <w:rFonts w:ascii="Times New Roman" w:hAnsi="Times New Roman" w:cs="Times New Roman"/>
+                <w:sz w:val="18"/>
+                <w:szCs w:val="18"/>
+                <w:lang w:eastAsia="en-US"/>
+              </w:rPr>
+            </w:pPr>
+            <w:r>
+              <w:rPr>
+                <w:rFonts w:ascii="Times New Roman" w:hAnsi="Times New Roman" w:cs="Times New Roman" w:hint="eastAsia"/>
+                <w:sz w:val="18"/>
+                <w:szCs w:val="18"/>
+                <w:lang w:eastAsia="en-US"/>
+              </w:rPr>
+              <w:t>0</w:t>
+            </w:r>
+            <w:r>
+              <w:rPr>
+                <w:rFonts w:ascii="Times New Roman" w:hAnsi="Times New Roman" w:cs="Times New Roman"/>
+                <w:sz w:val="18"/>
+                <w:szCs w:val="18"/>
+                <w:lang w:eastAsia="en-US"/>
+              </w:rPr>
+              <w:t>.99</w:t>
+            </w:r>
+          </w:p>
+        </w:tc>
+        <w:tc>
+          <w:tcPr>
+            <w:tcW w:w="2522" w:type="dxa"/>
+          </w:tcPr>
+          <w:p>
+            <w:pPr>
+              <w:jc w:val="center"/>
+              <w:rPr>
+                <w:rFonts w:ascii="Times New Roman" w:hAnsi="Times New Roman" w:cs="Times New Roman"/>
+                <w:sz w:val="18"/>
+                <w:szCs w:val="18"/>
+                <w:lang w:eastAsia="en-US"/>
+              </w:rPr>
+            </w:pPr>
+            <w:r>
+              <w:rPr>
+                <w:rFonts w:ascii="Times New Roman" w:hAnsi="Times New Roman" w:cs="Times New Roman" w:hint="eastAsia"/>
+                <w:sz w:val="18"/>
+                <w:szCs w:val="18"/>
+                <w:lang w:eastAsia="en-US"/>
+              </w:rPr>
+              <w:t>0</w:t>
+            </w:r>
+            <w:r>
+              <w:rPr>
+                <w:rFonts w:ascii="Times New Roman" w:hAnsi="Times New Roman" w:cs="Times New Roman"/>
+                <w:sz w:val="18"/>
+                <w:szCs w:val="18"/>
+                <w:lang w:eastAsia="en-US"/>
+              </w:rPr>
+              <w:t>.98</w:t>
+            </w:r>
+          </w:p>
+        </w:tc>
+      </w:tr>
+      <w:tr>
+        <w:trPr>
+          <w:trHeight w:val="245"/>
+        </w:trPr>
+        <w:tc>
+          <w:tcPr>
+            <w:tcW w:w="2522" w:type="dxa"/>
+          </w:tcPr>
+          <w:p>
+            <w:pPr>
+              <w:jc w:val="center"/>
+              <w:rPr>
+                <w:rFonts w:ascii="Times New Roman" w:hAnsi="Times New Roman" w:cs="Times New Roman"/>
+                <w:b/>
+                <w:bCs/>
+                <w:sz w:val="18"/>
+                <w:szCs w:val="18"/>
+                <w:lang w:eastAsia="en-US"/>
+              </w:rPr>
+            </w:pPr>
+            <w:r>
+              <w:rPr>
+                <w:rFonts w:ascii="Times New Roman" w:hAnsi="Times New Roman" w:cs="Times New Roman" w:hint="eastAsia"/>
+                <w:b/>
+                <w:bCs/>
+                <w:sz w:val="18"/>
+                <w:szCs w:val="18"/>
+                <w:lang w:eastAsia="en-US"/>
+              </w:rPr>
+              <w:t>2</w:t>
+            </w:r>
+          </w:p>
+        </w:tc>
+        <w:tc>
+          <w:tcPr>
+            <w:tcW w:w="2522" w:type="dxa"/>
+          </w:tcPr>
+          <w:p>
+            <w:pPr>
+              <w:jc w:val="center"/>
+              <w:rPr>
+                <w:rFonts w:ascii="Times New Roman" w:hAnsi="Times New Roman" w:cs="Times New Roman"/>
+                <w:sz w:val="18"/>
+                <w:szCs w:val="18"/>
+                <w:lang w:eastAsia="en-US"/>
+              </w:rPr>
+            </w:pPr>
+            <w:r>
+              <w:rPr>
+                <w:rFonts w:ascii="Times New Roman" w:hAnsi="Times New Roman" w:cs="Times New Roman" w:hint="eastAsia"/>
+                <w:sz w:val="18"/>
+                <w:szCs w:val="18"/>
+                <w:lang w:eastAsia="en-US"/>
+              </w:rPr>
+              <w:t>0</w:t>
+            </w:r>
+            <w:r>
+              <w:rPr>
+                <w:rFonts w:ascii="Times New Roman" w:hAnsi="Times New Roman" w:cs="Times New Roman"/>
+                <w:sz w:val="18"/>
+                <w:szCs w:val="18"/>
+                <w:lang w:eastAsia="en-US"/>
+              </w:rPr>
+              <w:t>.96</w:t>
+            </w:r>
+          </w:p>
+        </w:tc>
+        <w:tc>
+          <w:tcPr>
+            <w:tcW w:w="2522" w:type="dxa"/>
+          </w:tcPr>
+          <w:p>
+            <w:pPr>
+              <w:jc w:val="center"/>
+              <w:rPr>
+                <w:rFonts w:ascii="Times New Roman" w:hAnsi="Times New Roman" w:cs="Times New Roman"/>
+                <w:sz w:val="18"/>
+                <w:szCs w:val="18"/>
+                <w:lang w:eastAsia="en-US"/>
+              </w:rPr>
+            </w:pPr>
+            <w:r>
+              <w:rPr>
+                <w:rFonts w:ascii="Times New Roman" w:hAnsi="Times New Roman" w:cs="Times New Roman" w:hint="eastAsia"/>
+                <w:sz w:val="18"/>
+                <w:szCs w:val="18"/>
+                <w:lang w:eastAsia="en-US"/>
+              </w:rPr>
+              <w:t>0</w:t>
+            </w:r>
+            <w:r>
+              <w:rPr>
+                <w:rFonts w:ascii="Times New Roman" w:hAnsi="Times New Roman" w:cs="Times New Roman"/>
+                <w:sz w:val="18"/>
+                <w:szCs w:val="18"/>
+                <w:lang w:eastAsia="en-US"/>
+              </w:rPr>
+              <w:t>.99</w:t>
+            </w:r>
+          </w:p>
+        </w:tc>
+        <w:tc>
+          <w:tcPr>
+            <w:tcW w:w="2522" w:type="dxa"/>
+          </w:tcPr>
+          <w:p>
+            <w:pPr>
+              <w:jc w:val="center"/>
+              <w:rPr>
+                <w:rFonts w:ascii="Times New Roman" w:hAnsi="Times New Roman" w:cs="Times New Roman"/>
+                <w:sz w:val="18"/>
+                <w:szCs w:val="18"/>
+                <w:lang w:eastAsia="en-US"/>
+              </w:rPr>
+            </w:pPr>
+            <w:r>
+              <w:rPr>
+                <w:rFonts w:ascii="Times New Roman" w:hAnsi="Times New Roman" w:cs="Times New Roman" w:hint="eastAsia"/>
+                <w:sz w:val="18"/>
+                <w:szCs w:val="18"/>
+                <w:lang w:eastAsia="en-US"/>
+              </w:rPr>
+              <w:t>0</w:t>
+            </w:r>
+            <w:r>
+              <w:rPr>
+                <w:rFonts w:ascii="Times New Roman" w:hAnsi="Times New Roman" w:cs="Times New Roman"/>
+                <w:sz w:val="18"/>
+                <w:szCs w:val="18"/>
+                <w:lang w:eastAsia="en-US"/>
+              </w:rPr>
+              <w:t>.97</w:t>
+            </w:r>
+          </w:p>
+        </w:tc>
+      </w:tr>
+      <w:tr>
+        <w:trPr>
+          <w:trHeight w:val="245"/>
+        </w:trPr>
+        <w:tc>
+          <w:tcPr>
+            <w:tcW w:w="2522" w:type="dxa"/>
+          </w:tcPr>
+          <w:p>
+            <w:pPr>
+              <w:jc w:val="center"/>
+              <w:rPr>
+                <w:rFonts w:ascii="Times New Roman" w:hAnsi="Times New Roman" w:cs="Times New Roman"/>
+                <w:b/>
+                <w:bCs/>
+                <w:sz w:val="18"/>
+                <w:szCs w:val="18"/>
+                <w:lang w:eastAsia="en-US"/>
+              </w:rPr>
+            </w:pPr>
+            <w:r>
+              <w:rPr>
+                <w:rFonts w:ascii="Times New Roman" w:hAnsi="Times New Roman" w:cs="Times New Roman" w:hint="eastAsia"/>
+                <w:b/>
+                <w:bCs/>
+                <w:sz w:val="18"/>
+                <w:szCs w:val="18"/>
+                <w:lang w:eastAsia="en-US"/>
+              </w:rPr>
+              <w:t>3</w:t>
+            </w:r>
+          </w:p>
+        </w:tc>
+        <w:tc>
+          <w:tcPr>
+            <w:tcW w:w="2522" w:type="dxa"/>
+          </w:tcPr>
+          <w:p>
+            <w:pPr>
+              <w:jc w:val="center"/>
+              <w:rPr>
+                <w:rFonts w:ascii="Times New Roman" w:hAnsi="Times New Roman" w:cs="Times New Roman"/>
+                <w:sz w:val="18"/>
+                <w:szCs w:val="18"/>
+                <w:lang w:eastAsia="en-US"/>
+              </w:rPr>
+            </w:pPr>
+            <w:r>
+              <w:rPr>
+                <w:rFonts w:ascii="Times New Roman" w:hAnsi="Times New Roman" w:cs="Times New Roman" w:hint="eastAsia"/>
+                <w:sz w:val="18"/>
+                <w:szCs w:val="18"/>
+                <w:lang w:eastAsia="en-US"/>
+              </w:rPr>
+              <w:t>0</w:t>
+            </w:r>
+            <w:r>
+              <w:rPr>
+                <w:rFonts w:ascii="Times New Roman" w:hAnsi="Times New Roman" w:cs="Times New Roman"/>
+                <w:sz w:val="18"/>
+                <w:szCs w:val="18"/>
+                <w:lang w:eastAsia="en-US"/>
+              </w:rPr>
+              <w:t>.95</w:t>
+            </w:r>
+          </w:p>
+        </w:tc>
+        <w:tc>
+          <w:tcPr>
+            <w:tcW w:w="2522" w:type="dxa"/>
+          </w:tcPr>
+          <w:p>
+            <w:pPr>
+              <w:jc w:val="center"/>
+              <w:rPr>
+                <w:rFonts w:ascii="Times New Roman" w:hAnsi="Times New Roman" w:cs="Times New Roman"/>
+                <w:sz w:val="18"/>
+                <w:szCs w:val="18"/>
+                <w:lang w:eastAsia="en-US"/>
+              </w:rPr>
+            </w:pPr>
+            <w:r>
+              <w:rPr>
+                <w:rFonts w:ascii="Times New Roman" w:hAnsi="Times New Roman" w:cs="Times New Roman" w:hint="eastAsia"/>
+                <w:sz w:val="18"/>
+                <w:szCs w:val="18"/>
+                <w:lang w:eastAsia="en-US"/>
+              </w:rPr>
+              <w:t>0</w:t>
+            </w:r>
+            <w:r>
+              <w:rPr>
+                <w:rFonts w:ascii="Times New Roman" w:hAnsi="Times New Roman" w:cs="Times New Roman"/>
+                <w:sz w:val="18"/>
+                <w:szCs w:val="18"/>
+                <w:lang w:eastAsia="en-US"/>
+              </w:rPr>
+              <w:t>.9</w:t>
+            </w:r>
+            <w:r>
+              <w:rPr>
+                <w:rFonts w:ascii="Times New Roman" w:hAnsi="Times New Roman" w:cs="Times New Roman"/>
+                <w:sz w:val="18"/>
+                <w:szCs w:val="18"/>
+                <w:lang w:eastAsia="en-US"/>
+              </w:rPr>
+              <w:t>3</w:t>
+            </w:r>
+          </w:p>
+        </w:tc>
+        <w:tc>
+          <w:tcPr>
+            <w:tcW w:w="2522" w:type="dxa"/>
+          </w:tcPr>
+          <w:p>
+            <w:pPr>
+              <w:jc w:val="center"/>
+              <w:rPr>
+                <w:rFonts w:ascii="Times New Roman" w:hAnsi="Times New Roman" w:cs="Times New Roman"/>
+                <w:sz w:val="18"/>
+                <w:szCs w:val="18"/>
+                <w:lang w:eastAsia="en-US"/>
+              </w:rPr>
+            </w:pPr>
+            <w:r>
+              <w:rPr>
+                <w:rFonts w:ascii="Times New Roman" w:hAnsi="Times New Roman" w:cs="Times New Roman" w:hint="eastAsia"/>
+                <w:sz w:val="18"/>
+                <w:szCs w:val="18"/>
+                <w:lang w:eastAsia="en-US"/>
+              </w:rPr>
+              <w:t>0</w:t>
+            </w:r>
+            <w:r>
+              <w:rPr>
+                <w:rFonts w:ascii="Times New Roman" w:hAnsi="Times New Roman" w:cs="Times New Roman"/>
+                <w:sz w:val="18"/>
+                <w:szCs w:val="18"/>
+                <w:lang w:eastAsia="en-US"/>
+              </w:rPr>
+              <w:t>.9</w:t>
+            </w:r>
+            <w:r>
+              <w:rPr>
+                <w:rFonts w:ascii="Times New Roman" w:hAnsi="Times New Roman" w:cs="Times New Roman"/>
+                <w:sz w:val="18"/>
+                <w:szCs w:val="18"/>
+                <w:lang w:eastAsia="en-US"/>
+              </w:rPr>
+              <w:t>4</w:t>
+            </w:r>
+          </w:p>
+        </w:tc>
+      </w:tr>
+      <w:tr>
+        <w:trPr>
+          <w:trHeight w:val="245"/>
+        </w:trPr>
+        <w:tc>
+          <w:tcPr>
+            <w:tcW w:w="2522" w:type="dxa"/>
+          </w:tcPr>
+          <w:p>
+            <w:pPr>
+              <w:jc w:val="center"/>
+              <w:rPr>
+                <w:rFonts w:ascii="Times New Roman" w:hAnsi="Times New Roman" w:cs="Times New Roman"/>
+                <w:b/>
+                <w:bCs/>
+                <w:sz w:val="18"/>
+                <w:szCs w:val="18"/>
+                <w:lang w:eastAsia="en-US"/>
+              </w:rPr>
+            </w:pPr>
+            <w:r>
+              <w:rPr>
+                <w:rFonts w:ascii="Times New Roman" w:hAnsi="Times New Roman" w:cs="Times New Roman" w:hint="eastAsia"/>
+                <w:b/>
+                <w:bCs/>
+                <w:sz w:val="18"/>
+                <w:szCs w:val="18"/>
+                <w:lang w:eastAsia="en-US"/>
+              </w:rPr>
+              <w:t>4</w:t>
+            </w:r>
+          </w:p>
+        </w:tc>
+        <w:tc>
+          <w:tcPr>
+            <w:tcW w:w="2522" w:type="dxa"/>
+          </w:tcPr>
+          <w:p>
+            <w:pPr>
+              <w:jc w:val="center"/>
+              <w:rPr>
+                <w:rFonts w:ascii="Times New Roman" w:hAnsi="Times New Roman" w:cs="Times New Roman"/>
+                <w:sz w:val="18"/>
+                <w:szCs w:val="18"/>
+                <w:lang w:eastAsia="en-US"/>
+              </w:rPr>
+            </w:pPr>
+            <w:r>
+              <w:rPr>
+                <w:rFonts w:ascii="Times New Roman" w:hAnsi="Times New Roman" w:cs="Times New Roman" w:hint="eastAsia"/>
+                <w:sz w:val="18"/>
+                <w:szCs w:val="18"/>
+                <w:lang w:eastAsia="en-US"/>
+              </w:rPr>
+              <w:t>1</w:t>
+            </w:r>
+            <w:r>
+              <w:rPr>
+                <w:rFonts w:ascii="Times New Roman" w:hAnsi="Times New Roman" w:cs="Times New Roman"/>
+                <w:sz w:val="18"/>
+                <w:szCs w:val="18"/>
+                <w:lang w:eastAsia="en-US"/>
+              </w:rPr>
+              <w:t>.00</w:t>
+            </w:r>
+          </w:p>
+        </w:tc>
+        <w:tc>
+          <w:tcPr>
+            <w:tcW w:w="2522" w:type="dxa"/>
+          </w:tcPr>
+          <w:p>
+            <w:pPr>
+              <w:jc w:val="center"/>
+              <w:rPr>
+                <w:rFonts w:ascii="Times New Roman" w:hAnsi="Times New Roman" w:cs="Times New Roman"/>
+                <w:sz w:val="18"/>
+                <w:szCs w:val="18"/>
+                <w:lang w:eastAsia="en-US"/>
+              </w:rPr>
+            </w:pPr>
+            <w:r>
+              <w:rPr>
+                <w:rFonts w:ascii="Times New Roman" w:hAnsi="Times New Roman" w:cs="Times New Roman" w:hint="eastAsia"/>
+                <w:sz w:val="18"/>
+                <w:szCs w:val="18"/>
+                <w:lang w:eastAsia="en-US"/>
+              </w:rPr>
+              <w:t>0</w:t>
+            </w:r>
+            <w:r>
+              <w:rPr>
+                <w:rFonts w:ascii="Times New Roman" w:hAnsi="Times New Roman" w:cs="Times New Roman"/>
+                <w:sz w:val="18"/>
+                <w:szCs w:val="18"/>
+                <w:lang w:eastAsia="en-US"/>
+              </w:rPr>
+              <w:t>.</w:t>
+            </w:r>
+            <w:r>
+              <w:rPr>
+                <w:rFonts w:ascii="Times New Roman" w:hAnsi="Times New Roman" w:cs="Times New Roman"/>
+                <w:sz w:val="18"/>
+                <w:szCs w:val="18"/>
+                <w:lang w:eastAsia="en-US"/>
+              </w:rPr>
+              <w:t>93</w:t>
+            </w:r>
+          </w:p>
+        </w:tc>
+        <w:tc>
+          <w:tcPr>
+            <w:tcW w:w="2522" w:type="dxa"/>
+          </w:tcPr>
+          <w:p>
+            <w:pPr>
+              <w:jc w:val="center"/>
+              <w:rPr>
+                <w:rFonts w:ascii="Times New Roman" w:hAnsi="Times New Roman" w:cs="Times New Roman"/>
+                <w:sz w:val="18"/>
+                <w:szCs w:val="18"/>
+                <w:lang w:eastAsia="en-US"/>
+              </w:rPr>
+            </w:pPr>
+            <w:r>
+              <w:rPr>
+                <w:rFonts w:ascii="Times New Roman" w:hAnsi="Times New Roman" w:cs="Times New Roman" w:hint="eastAsia"/>
+                <w:sz w:val="18"/>
+                <w:szCs w:val="18"/>
+                <w:lang w:eastAsia="en-US"/>
+              </w:rPr>
+              <w:t>0</w:t>
+            </w:r>
+            <w:r>
+              <w:rPr>
+                <w:rFonts w:ascii="Times New Roman" w:hAnsi="Times New Roman" w:cs="Times New Roman"/>
+                <w:sz w:val="18"/>
+                <w:szCs w:val="18"/>
+                <w:lang w:eastAsia="en-US"/>
+              </w:rPr>
+              <w:t>.</w:t>
+            </w:r>
+            <w:r>
+              <w:rPr>
+                <w:rFonts w:ascii="Times New Roman" w:hAnsi="Times New Roman" w:cs="Times New Roman"/>
+                <w:sz w:val="18"/>
+                <w:szCs w:val="18"/>
+                <w:lang w:eastAsia="en-US"/>
+              </w:rPr>
+              <w:t>94</w:t>
+            </w:r>
+          </w:p>
+        </w:tc>
+      </w:tr>
+      <w:tr>
+        <w:trPr>
+          <w:trHeight w:val="260"/>
+        </w:trPr>
+        <w:tc>
+          <w:tcPr>
+            <w:tcW w:w="2522" w:type="dxa"/>
+          </w:tcPr>
+          <w:p>
+            <w:pPr>
+              <w:jc w:val="center"/>
+              <w:rPr>
+                <w:rFonts w:ascii="Times New Roman" w:hAnsi="Times New Roman" w:cs="Times New Roman"/>
+                <w:b/>
+                <w:bCs/>
+                <w:sz w:val="18"/>
+                <w:szCs w:val="18"/>
+                <w:lang w:eastAsia="en-US"/>
+              </w:rPr>
+            </w:pPr>
+            <w:r>
+              <w:rPr>
+                <w:rFonts w:ascii="Times New Roman" w:hAnsi="Times New Roman" w:cs="Times New Roman" w:hint="eastAsia"/>
+                <w:b/>
+                <w:bCs/>
+                <w:sz w:val="18"/>
+                <w:szCs w:val="18"/>
+                <w:lang w:eastAsia="en-US"/>
+              </w:rPr>
+              <w:t>5</w:t>
+            </w:r>
+          </w:p>
+        </w:tc>
+        <w:tc>
+          <w:tcPr>
+            <w:tcW w:w="2522" w:type="dxa"/>
+          </w:tcPr>
+          <w:p>
+            <w:pPr>
+              <w:jc w:val="center"/>
+              <w:rPr>
+                <w:rFonts w:ascii="Times New Roman" w:hAnsi="Times New Roman" w:cs="Times New Roman"/>
+                <w:sz w:val="18"/>
+                <w:szCs w:val="18"/>
+                <w:lang w:eastAsia="en-US"/>
+              </w:rPr>
+            </w:pPr>
+            <w:r>
+              <w:rPr>
+                <w:rFonts w:ascii="Times New Roman" w:hAnsi="Times New Roman" w:cs="Times New Roman" w:hint="eastAsia"/>
+                <w:sz w:val="18"/>
+                <w:szCs w:val="18"/>
+                <w:lang w:eastAsia="en-US"/>
+              </w:rPr>
+              <w:t>0</w:t>
+            </w:r>
+            <w:r>
+              <w:rPr>
+                <w:rFonts w:ascii="Times New Roman" w:hAnsi="Times New Roman" w:cs="Times New Roman"/>
+                <w:sz w:val="18"/>
+                <w:szCs w:val="18"/>
+                <w:lang w:eastAsia="en-US"/>
+              </w:rPr>
+              <w:t>.</w:t>
+            </w:r>
+            <w:r>
+              <w:rPr>
+                <w:rFonts w:ascii="Times New Roman" w:hAnsi="Times New Roman" w:cs="Times New Roman"/>
+                <w:sz w:val="18"/>
+                <w:szCs w:val="18"/>
+                <w:lang w:eastAsia="en-US"/>
+              </w:rPr>
+              <w:t>95</w:t>
+            </w:r>
+          </w:p>
+        </w:tc>
+        <w:tc>
+          <w:tcPr>
+            <w:tcW w:w="2522" w:type="dxa"/>
+          </w:tcPr>
+          <w:p>
+            <w:pPr>
+              <w:jc w:val="center"/>
+              <w:rPr>
+                <w:rFonts w:ascii="Times New Roman" w:hAnsi="Times New Roman" w:cs="Times New Roman"/>
+                <w:sz w:val="18"/>
+                <w:szCs w:val="18"/>
+                <w:lang w:eastAsia="en-US"/>
+              </w:rPr>
+            </w:pPr>
+            <w:r>
+              <w:rPr>
+                <w:rFonts w:ascii="Times New Roman" w:hAnsi="Times New Roman" w:cs="Times New Roman" w:hint="eastAsia"/>
+                <w:sz w:val="18"/>
+                <w:szCs w:val="18"/>
+                <w:lang w:eastAsia="en-US"/>
+              </w:rPr>
+              <w:t>0</w:t>
+            </w:r>
+            <w:r>
+              <w:rPr>
+                <w:rFonts w:ascii="Times New Roman" w:hAnsi="Times New Roman" w:cs="Times New Roman"/>
+                <w:sz w:val="18"/>
+                <w:szCs w:val="18"/>
+                <w:lang w:eastAsia="en-US"/>
+              </w:rPr>
+              <w:t>.</w:t>
+            </w:r>
+            <w:r>
+              <w:rPr>
+                <w:rFonts w:ascii="Times New Roman" w:hAnsi="Times New Roman" w:cs="Times New Roman"/>
+                <w:sz w:val="18"/>
+                <w:szCs w:val="18"/>
+                <w:lang w:eastAsia="en-US"/>
+              </w:rPr>
+              <w:t>98</w:t>
+            </w:r>
+          </w:p>
+        </w:tc>
+        <w:tc>
+          <w:tcPr>
+            <w:tcW w:w="2522" w:type="dxa"/>
+          </w:tcPr>
+          <w:p>
+            <w:pPr>
+              <w:jc w:val="center"/>
+              <w:rPr>
+                <w:rFonts w:ascii="Times New Roman" w:hAnsi="Times New Roman" w:cs="Times New Roman"/>
+                <w:sz w:val="18"/>
+                <w:szCs w:val="18"/>
+                <w:lang w:eastAsia="en-US"/>
+              </w:rPr>
+            </w:pPr>
+            <w:r>
+              <w:rPr>
+                <w:rFonts w:ascii="Times New Roman" w:hAnsi="Times New Roman" w:cs="Times New Roman" w:hint="eastAsia"/>
+                <w:sz w:val="18"/>
+                <w:szCs w:val="18"/>
+                <w:lang w:eastAsia="en-US"/>
+              </w:rPr>
+              <w:t>0</w:t>
+            </w:r>
+            <w:r>
+              <w:rPr>
+                <w:rFonts w:ascii="Times New Roman" w:hAnsi="Times New Roman" w:cs="Times New Roman"/>
+                <w:sz w:val="18"/>
+                <w:szCs w:val="18"/>
+                <w:lang w:eastAsia="en-US"/>
+              </w:rPr>
+              <w:t>.4</w:t>
+            </w:r>
+            <w:r>
+              <w:rPr>
+                <w:rFonts w:ascii="Times New Roman" w:hAnsi="Times New Roman" w:cs="Times New Roman"/>
+                <w:sz w:val="18"/>
+                <w:szCs w:val="18"/>
+                <w:lang w:eastAsia="en-US"/>
+              </w:rPr>
+              <w:t>97</w:t>
+            </w:r>
+          </w:p>
+        </w:tc>
+      </w:tr>
+      <w:tr>
+        <w:trPr>
+          <w:trHeight w:val="245"/>
+        </w:trPr>
+        <w:tc>
+          <w:tcPr>
+            <w:tcW w:w="2522" w:type="dxa"/>
+          </w:tcPr>
+          <w:p>
+            <w:pPr>
+              <w:jc w:val="center"/>
+              <w:rPr>
+                <w:rFonts w:ascii="Times New Roman" w:hAnsi="Times New Roman" w:cs="Times New Roman"/>
+                <w:b/>
+                <w:bCs/>
+                <w:sz w:val="18"/>
+                <w:szCs w:val="18"/>
+                <w:lang w:eastAsia="en-US"/>
+              </w:rPr>
+            </w:pPr>
+            <w:r>
+              <w:rPr>
+                <w:rFonts w:ascii="Times New Roman" w:hAnsi="Times New Roman" w:cs="Times New Roman" w:hint="eastAsia"/>
+                <w:b/>
+                <w:bCs/>
+                <w:sz w:val="18"/>
+                <w:szCs w:val="18"/>
+                <w:lang w:eastAsia="en-US"/>
+              </w:rPr>
+              <w:t>6</w:t>
+            </w:r>
+          </w:p>
+        </w:tc>
+        <w:tc>
+          <w:tcPr>
+            <w:tcW w:w="2522" w:type="dxa"/>
+          </w:tcPr>
+          <w:p>
+            <w:pPr>
+              <w:jc w:val="center"/>
+              <w:rPr>
+                <w:rFonts w:ascii="Times New Roman" w:hAnsi="Times New Roman" w:cs="Times New Roman"/>
+                <w:sz w:val="18"/>
+                <w:szCs w:val="18"/>
+                <w:lang w:eastAsia="en-US"/>
+              </w:rPr>
+            </w:pPr>
+            <w:r>
+              <w:rPr>
+                <w:rFonts w:ascii="Times New Roman" w:hAnsi="Times New Roman" w:cs="Times New Roman" w:hint="eastAsia"/>
+                <w:sz w:val="18"/>
+                <w:szCs w:val="18"/>
+                <w:lang w:eastAsia="en-US"/>
+              </w:rPr>
+              <w:t>1</w:t>
+            </w:r>
+            <w:r>
+              <w:rPr>
+                <w:rFonts w:ascii="Times New Roman" w:hAnsi="Times New Roman" w:cs="Times New Roman"/>
+                <w:sz w:val="18"/>
+                <w:szCs w:val="18"/>
+                <w:lang w:eastAsia="en-US"/>
+              </w:rPr>
+              <w:t>.00</w:t>
+            </w:r>
+          </w:p>
+        </w:tc>
+        <w:tc>
+          <w:tcPr>
+            <w:tcW w:w="2522" w:type="dxa"/>
+          </w:tcPr>
+          <w:p>
+            <w:pPr>
+              <w:jc w:val="center"/>
+              <w:rPr>
+                <w:rFonts w:ascii="Times New Roman" w:hAnsi="Times New Roman" w:cs="Times New Roman"/>
+                <w:sz w:val="18"/>
+                <w:szCs w:val="18"/>
+                <w:lang w:eastAsia="en-US"/>
+              </w:rPr>
+            </w:pPr>
+            <w:r>
+              <w:rPr>
+                <w:rFonts w:ascii="Times New Roman" w:hAnsi="Times New Roman" w:cs="Times New Roman" w:hint="eastAsia"/>
+                <w:sz w:val="18"/>
+                <w:szCs w:val="18"/>
+                <w:lang w:eastAsia="en-US"/>
+              </w:rPr>
+              <w:t>1</w:t>
+            </w:r>
+            <w:r>
+              <w:rPr>
+                <w:rFonts w:ascii="Times New Roman" w:hAnsi="Times New Roman" w:cs="Times New Roman"/>
+                <w:sz w:val="18"/>
+                <w:szCs w:val="18"/>
+                <w:lang w:eastAsia="en-US"/>
+              </w:rPr>
+              <w:t>.00</w:t>
+            </w:r>
+          </w:p>
+        </w:tc>
+        <w:tc>
+          <w:tcPr>
+            <w:tcW w:w="2522" w:type="dxa"/>
+          </w:tcPr>
+          <w:p>
+            <w:pPr>
+              <w:jc w:val="center"/>
+              <w:rPr>
+                <w:rFonts w:ascii="Times New Roman" w:hAnsi="Times New Roman" w:cs="Times New Roman"/>
+                <w:sz w:val="18"/>
+                <w:szCs w:val="18"/>
+                <w:lang w:eastAsia="en-US"/>
+              </w:rPr>
+            </w:pPr>
+            <w:r>
+              <w:rPr>
+                <w:rFonts w:ascii="Times New Roman" w:hAnsi="Times New Roman" w:cs="Times New Roman" w:hint="eastAsia"/>
+                <w:sz w:val="18"/>
+                <w:szCs w:val="18"/>
+                <w:lang w:eastAsia="en-US"/>
+              </w:rPr>
+              <w:t>1</w:t>
+            </w:r>
+            <w:r>
+              <w:rPr>
+                <w:rFonts w:ascii="Times New Roman" w:hAnsi="Times New Roman" w:cs="Times New Roman"/>
+                <w:sz w:val="18"/>
+                <w:szCs w:val="18"/>
+                <w:lang w:eastAsia="en-US"/>
+              </w:rPr>
+              <w:t>.00</w:t>
+            </w:r>
+          </w:p>
+        </w:tc>
+      </w:tr>
+      <w:tr>
+        <w:trPr>
+          <w:trHeight w:val="245"/>
+        </w:trPr>
+        <w:tc>
+          <w:tcPr>
+            <w:tcW w:w="2522" w:type="dxa"/>
+          </w:tcPr>
+          <w:p>
+            <w:pPr>
+              <w:jc w:val="center"/>
+              <w:rPr>
+                <w:rFonts w:ascii="Times New Roman" w:hAnsi="Times New Roman" w:cs="Times New Roman"/>
+                <w:b/>
+                <w:bCs/>
+                <w:sz w:val="18"/>
+                <w:szCs w:val="18"/>
+                <w:lang w:eastAsia="en-US"/>
+              </w:rPr>
+            </w:pPr>
+            <w:r>
+              <w:rPr>
+                <w:rFonts w:ascii="Times New Roman" w:hAnsi="Times New Roman" w:cs="Times New Roman" w:hint="eastAsia"/>
+                <w:b/>
+                <w:bCs/>
+                <w:sz w:val="18"/>
+                <w:szCs w:val="18"/>
+                <w:lang w:eastAsia="en-US"/>
+              </w:rPr>
+              <w:t>7</w:t>
+            </w:r>
+          </w:p>
+        </w:tc>
+        <w:tc>
+          <w:tcPr>
+            <w:tcW w:w="2522" w:type="dxa"/>
+          </w:tcPr>
+          <w:p>
+            <w:pPr>
+              <w:jc w:val="center"/>
+              <w:rPr>
+                <w:rFonts w:ascii="Times New Roman" w:hAnsi="Times New Roman" w:cs="Times New Roman"/>
+                <w:sz w:val="18"/>
+                <w:szCs w:val="18"/>
+                <w:lang w:eastAsia="en-US"/>
+              </w:rPr>
+            </w:pPr>
+            <w:r>
+              <w:rPr>
+                <w:rFonts w:ascii="Times New Roman" w:hAnsi="Times New Roman" w:cs="Times New Roman" w:hint="eastAsia"/>
+                <w:sz w:val="18"/>
+                <w:szCs w:val="18"/>
+                <w:lang w:eastAsia="en-US"/>
+              </w:rPr>
+              <w:t>0</w:t>
+            </w:r>
+            <w:r>
+              <w:rPr>
+                <w:rFonts w:ascii="Times New Roman" w:hAnsi="Times New Roman" w:cs="Times New Roman"/>
+                <w:sz w:val="18"/>
+                <w:szCs w:val="18"/>
+                <w:lang w:eastAsia="en-US"/>
+              </w:rPr>
+              <w:t>.9</w:t>
+            </w:r>
+            <w:r>
+              <w:rPr>
+                <w:rFonts w:ascii="Times New Roman" w:hAnsi="Times New Roman" w:cs="Times New Roman"/>
+                <w:sz w:val="18"/>
+                <w:szCs w:val="18"/>
+                <w:lang w:eastAsia="en-US"/>
+              </w:rPr>
+              <w:t>3</w:t>
+            </w:r>
+          </w:p>
+        </w:tc>
+        <w:tc>
+          <w:tcPr>
+            <w:tcW w:w="2522" w:type="dxa"/>
+          </w:tcPr>
+          <w:p>
+            <w:pPr>
+              <w:jc w:val="center"/>
+              <w:rPr>
+                <w:rFonts w:ascii="Times New Roman" w:hAnsi="Times New Roman" w:cs="Times New Roman"/>
+                <w:sz w:val="18"/>
+                <w:szCs w:val="18"/>
+                <w:lang w:eastAsia="en-US"/>
+              </w:rPr>
+            </w:pPr>
+            <w:r>
+              <w:rPr>
+                <w:rFonts w:ascii="Times New Roman" w:hAnsi="Times New Roman" w:cs="Times New Roman" w:hint="eastAsia"/>
+                <w:sz w:val="18"/>
+                <w:szCs w:val="18"/>
+                <w:lang w:eastAsia="en-US"/>
+              </w:rPr>
+              <w:t>0</w:t>
+            </w:r>
+            <w:r>
+              <w:rPr>
+                <w:rFonts w:ascii="Times New Roman" w:hAnsi="Times New Roman" w:cs="Times New Roman"/>
+                <w:sz w:val="18"/>
+                <w:szCs w:val="18"/>
+                <w:lang w:eastAsia="en-US"/>
+              </w:rPr>
+              <w:t>.9</w:t>
+            </w:r>
+            <w:r>
+              <w:rPr>
+                <w:rFonts w:ascii="Times New Roman" w:hAnsi="Times New Roman" w:cs="Times New Roman"/>
+                <w:sz w:val="18"/>
+                <w:szCs w:val="18"/>
+                <w:lang w:eastAsia="en-US"/>
+              </w:rPr>
+              <w:t>2</w:t>
+            </w:r>
+          </w:p>
+        </w:tc>
+        <w:tc>
+          <w:tcPr>
+            <w:tcW w:w="2522" w:type="dxa"/>
+          </w:tcPr>
+          <w:p>
+            <w:pPr>
+              <w:jc w:val="center"/>
+              <w:rPr>
+                <w:rFonts w:ascii="Times New Roman" w:hAnsi="Times New Roman" w:cs="Times New Roman"/>
+                <w:sz w:val="18"/>
+                <w:szCs w:val="18"/>
+                <w:lang w:eastAsia="en-US"/>
+              </w:rPr>
+            </w:pPr>
+            <w:r>
+              <w:rPr>
+                <w:rFonts w:ascii="Times New Roman" w:hAnsi="Times New Roman" w:cs="Times New Roman" w:hint="eastAsia"/>
+                <w:sz w:val="18"/>
+                <w:szCs w:val="18"/>
+                <w:lang w:eastAsia="en-US"/>
+              </w:rPr>
+              <w:t>0</w:t>
+            </w:r>
+            <w:r>
+              <w:rPr>
+                <w:rFonts w:ascii="Times New Roman" w:hAnsi="Times New Roman" w:cs="Times New Roman"/>
+                <w:sz w:val="18"/>
+                <w:szCs w:val="18"/>
+                <w:lang w:eastAsia="en-US"/>
+              </w:rPr>
+              <w:t>.9</w:t>
+            </w:r>
+            <w:r>
+              <w:rPr>
+                <w:rFonts w:ascii="Times New Roman" w:hAnsi="Times New Roman" w:cs="Times New Roman"/>
+                <w:sz w:val="18"/>
+                <w:szCs w:val="18"/>
+                <w:lang w:eastAsia="en-US"/>
+              </w:rPr>
+              <w:t>3</w:t>
+            </w:r>
+          </w:p>
+        </w:tc>
+      </w:tr>
+      <w:tr>
+        <w:trPr>
+          <w:trHeight w:val="245"/>
+        </w:trPr>
+        <w:tc>
+          <w:tcPr>
+            <w:tcW w:w="2522" w:type="dxa"/>
+          </w:tcPr>
+          <w:p>
+            <w:pPr>
+              <w:jc w:val="center"/>
+              <w:rPr>
+                <w:rFonts w:ascii="Times New Roman" w:hAnsi="Times New Roman" w:cs="Times New Roman"/>
+                <w:b/>
+                <w:bCs/>
+                <w:sz w:val="18"/>
+                <w:szCs w:val="18"/>
+                <w:lang w:eastAsia="en-US"/>
+              </w:rPr>
+            </w:pPr>
+            <w:r>
+              <w:rPr>
+                <w:rFonts w:ascii="Times New Roman" w:hAnsi="Times New Roman" w:cs="Times New Roman" w:hint="eastAsia"/>
+                <w:b/>
+                <w:bCs/>
+                <w:sz w:val="18"/>
+                <w:szCs w:val="18"/>
+                <w:lang w:eastAsia="en-US"/>
+              </w:rPr>
+              <w:t>8</w:t>
+            </w:r>
+          </w:p>
+        </w:tc>
+        <w:tc>
+          <w:tcPr>
+            <w:tcW w:w="2522" w:type="dxa"/>
+          </w:tcPr>
+          <w:p>
+            <w:pPr>
+              <w:jc w:val="center"/>
+              <w:rPr>
+                <w:rFonts w:ascii="Times New Roman" w:hAnsi="Times New Roman" w:cs="Times New Roman"/>
+                <w:sz w:val="18"/>
+                <w:szCs w:val="18"/>
+                <w:lang w:eastAsia="en-US"/>
+              </w:rPr>
+            </w:pPr>
+            <w:r>
+              <w:rPr>
+                <w:rFonts w:ascii="Times New Roman" w:hAnsi="Times New Roman" w:cs="Times New Roman" w:hint="eastAsia"/>
+                <w:sz w:val="18"/>
+                <w:szCs w:val="18"/>
+                <w:lang w:eastAsia="en-US"/>
+              </w:rPr>
+              <w:t>0</w:t>
+            </w:r>
+            <w:r>
+              <w:rPr>
+                <w:rFonts w:ascii="Times New Roman" w:hAnsi="Times New Roman" w:cs="Times New Roman"/>
+                <w:sz w:val="18"/>
+                <w:szCs w:val="18"/>
+                <w:lang w:eastAsia="en-US"/>
+              </w:rPr>
+              <w:t>.98</w:t>
+            </w:r>
+          </w:p>
+        </w:tc>
+        <w:tc>
+          <w:tcPr>
+            <w:tcW w:w="2522" w:type="dxa"/>
+          </w:tcPr>
+          <w:p>
+            <w:pPr>
+              <w:jc w:val="center"/>
+              <w:rPr>
+                <w:rFonts w:ascii="Times New Roman" w:hAnsi="Times New Roman" w:cs="Times New Roman"/>
+                <w:sz w:val="18"/>
+                <w:szCs w:val="18"/>
+                <w:lang w:eastAsia="en-US"/>
+              </w:rPr>
+            </w:pPr>
+            <w:r>
+              <w:rPr>
+                <w:rFonts w:ascii="Times New Roman" w:hAnsi="Times New Roman" w:cs="Times New Roman" w:hint="eastAsia"/>
+                <w:sz w:val="18"/>
+                <w:szCs w:val="18"/>
+                <w:lang w:eastAsia="en-US"/>
+              </w:rPr>
+              <w:t>0</w:t>
+            </w:r>
+            <w:r>
+              <w:rPr>
+                <w:rFonts w:ascii="Times New Roman" w:hAnsi="Times New Roman" w:cs="Times New Roman"/>
+                <w:sz w:val="18"/>
+                <w:szCs w:val="18"/>
+                <w:lang w:eastAsia="en-US"/>
+              </w:rPr>
+              <w:t>.9</w:t>
+            </w:r>
+            <w:r>
+              <w:rPr>
+                <w:rFonts w:ascii="Times New Roman" w:hAnsi="Times New Roman" w:cs="Times New Roman"/>
+                <w:sz w:val="18"/>
+                <w:szCs w:val="18"/>
+                <w:lang w:eastAsia="en-US"/>
+              </w:rPr>
+              <w:t>8</w:t>
+            </w:r>
+          </w:p>
+        </w:tc>
+        <w:tc>
+          <w:tcPr>
+            <w:tcW w:w="2522" w:type="dxa"/>
+          </w:tcPr>
+          <w:p>
+            <w:pPr>
+              <w:jc w:val="center"/>
+              <w:rPr>
+                <w:rFonts w:ascii="Times New Roman" w:hAnsi="Times New Roman" w:cs="Times New Roman"/>
+                <w:sz w:val="18"/>
+                <w:szCs w:val="18"/>
+                <w:lang w:eastAsia="en-US"/>
+              </w:rPr>
+            </w:pPr>
+            <w:r>
+              <w:rPr>
+                <w:rFonts w:ascii="Times New Roman" w:hAnsi="Times New Roman" w:cs="Times New Roman" w:hint="eastAsia"/>
+                <w:sz w:val="18"/>
+                <w:szCs w:val="18"/>
+                <w:lang w:eastAsia="en-US"/>
+              </w:rPr>
+              <w:t>0</w:t>
+            </w:r>
+            <w:r>
+              <w:rPr>
+                <w:rFonts w:ascii="Times New Roman" w:hAnsi="Times New Roman" w:cs="Times New Roman"/>
+                <w:sz w:val="18"/>
+                <w:szCs w:val="18"/>
+                <w:lang w:eastAsia="en-US"/>
+              </w:rPr>
+              <w:t>.98</w:t>
+            </w:r>
+          </w:p>
+        </w:tc>
+      </w:tr>
+      <w:tr>
+        <w:trPr>
+          <w:trHeight w:val="260"/>
+        </w:trPr>
+        <w:tc>
+          <w:tcPr>
+            <w:tcW w:w="2522" w:type="dxa"/>
+          </w:tcPr>
+          <w:p>
+            <w:pPr>
+              <w:jc w:val="center"/>
+              <w:rPr>
+                <w:rFonts w:ascii="Times New Roman" w:hAnsi="Times New Roman" w:cs="Times New Roman"/>
+                <w:b/>
+                <w:bCs/>
+                <w:sz w:val="18"/>
+                <w:szCs w:val="18"/>
+                <w:lang w:eastAsia="en-US"/>
+              </w:rPr>
+            </w:pPr>
+            <w:r>
+              <w:rPr>
+                <w:rFonts w:ascii="Times New Roman" w:hAnsi="Times New Roman" w:cs="Times New Roman" w:hint="eastAsia"/>
+                <w:b/>
+                <w:bCs/>
+                <w:sz w:val="18"/>
+                <w:szCs w:val="18"/>
+                <w:lang w:eastAsia="en-US"/>
+              </w:rPr>
+              <w:t>9</w:t>
+            </w:r>
+          </w:p>
+        </w:tc>
+        <w:tc>
+          <w:tcPr>
+            <w:tcW w:w="2522" w:type="dxa"/>
+          </w:tcPr>
+          <w:p>
+            <w:pPr>
+              <w:jc w:val="center"/>
+              <w:rPr>
+                <w:rFonts w:ascii="Times New Roman" w:hAnsi="Times New Roman" w:cs="Times New Roman"/>
+                <w:sz w:val="18"/>
+                <w:szCs w:val="18"/>
+                <w:lang w:eastAsia="en-US"/>
+              </w:rPr>
+            </w:pPr>
+            <w:r>
+              <w:rPr>
+                <w:rFonts w:ascii="Times New Roman" w:hAnsi="Times New Roman" w:cs="Times New Roman" w:hint="eastAsia"/>
+                <w:sz w:val="18"/>
+                <w:szCs w:val="18"/>
+                <w:lang w:eastAsia="en-US"/>
+              </w:rPr>
+              <w:t>0</w:t>
+            </w:r>
+            <w:r>
+              <w:rPr>
+                <w:rFonts w:ascii="Times New Roman" w:hAnsi="Times New Roman" w:cs="Times New Roman"/>
+                <w:sz w:val="18"/>
+                <w:szCs w:val="18"/>
+                <w:lang w:eastAsia="en-US"/>
+              </w:rPr>
+              <w:t>.9</w:t>
+            </w:r>
+            <w:r>
+              <w:rPr>
+                <w:rFonts w:ascii="Times New Roman" w:hAnsi="Times New Roman" w:cs="Times New Roman"/>
+                <w:sz w:val="18"/>
+                <w:szCs w:val="18"/>
+                <w:lang w:eastAsia="en-US"/>
+              </w:rPr>
+              <w:t>6</w:t>
+            </w:r>
+          </w:p>
+        </w:tc>
+        <w:tc>
+          <w:tcPr>
+            <w:tcW w:w="2522" w:type="dxa"/>
+          </w:tcPr>
+          <w:p>
+            <w:pPr>
+              <w:jc w:val="center"/>
+              <w:rPr>
+                <w:rFonts w:ascii="Times New Roman" w:hAnsi="Times New Roman" w:cs="Times New Roman"/>
+                <w:sz w:val="18"/>
+                <w:szCs w:val="18"/>
+                <w:lang w:eastAsia="en-US"/>
+              </w:rPr>
+            </w:pPr>
+            <w:r>
+              <w:rPr>
+                <w:rFonts w:ascii="Times New Roman" w:hAnsi="Times New Roman" w:cs="Times New Roman" w:hint="eastAsia"/>
+                <w:sz w:val="18"/>
+                <w:szCs w:val="18"/>
+                <w:lang w:eastAsia="en-US"/>
+              </w:rPr>
+              <w:t>0</w:t>
+            </w:r>
+            <w:r>
+              <w:rPr>
+                <w:rFonts w:ascii="Times New Roman" w:hAnsi="Times New Roman" w:cs="Times New Roman"/>
+                <w:sz w:val="18"/>
+                <w:szCs w:val="18"/>
+                <w:lang w:eastAsia="en-US"/>
+              </w:rPr>
+              <w:t>.95</w:t>
+            </w:r>
+          </w:p>
+        </w:tc>
+        <w:tc>
+          <w:tcPr>
+            <w:tcW w:w="2522" w:type="dxa"/>
+          </w:tcPr>
+          <w:p>
+            <w:pPr>
+              <w:jc w:val="center"/>
+              <w:rPr>
+                <w:rFonts w:ascii="Times New Roman" w:hAnsi="Times New Roman" w:cs="Times New Roman"/>
+                <w:sz w:val="18"/>
+                <w:szCs w:val="18"/>
+                <w:lang w:eastAsia="en-US"/>
+              </w:rPr>
+            </w:pPr>
+            <w:r>
+              <w:rPr>
+                <w:rFonts w:ascii="Times New Roman" w:hAnsi="Times New Roman" w:cs="Times New Roman" w:hint="eastAsia"/>
+                <w:sz w:val="18"/>
+                <w:szCs w:val="18"/>
+                <w:lang w:eastAsia="en-US"/>
+              </w:rPr>
+              <w:t>0</w:t>
+            </w:r>
+            <w:r>
+              <w:rPr>
+                <w:rFonts w:ascii="Times New Roman" w:hAnsi="Times New Roman" w:cs="Times New Roman"/>
+                <w:sz w:val="18"/>
+                <w:szCs w:val="18"/>
+                <w:lang w:eastAsia="en-US"/>
+              </w:rPr>
+              <w:t>.95</w:t>
+            </w:r>
+          </w:p>
+        </w:tc>
+      </w:tr>
+      <w:tr>
+        <w:trPr>
+          <w:trHeight w:val="245"/>
+        </w:trPr>
+        <w:tc>
+          <w:tcPr>
+            <w:tcW w:w="2522" w:type="dxa"/>
+          </w:tcPr>
+          <w:p>
+            <w:pPr>
+              <w:jc w:val="center"/>
+              <w:rPr>
+                <w:rFonts w:ascii="Times New Roman" w:hAnsi="Times New Roman" w:cs="Times New Roman"/>
+                <w:b/>
+                <w:bCs/>
+                <w:sz w:val="18"/>
+                <w:szCs w:val="18"/>
+                <w:lang w:eastAsia="en-US"/>
+              </w:rPr>
+            </w:pPr>
+            <w:r>
+              <w:rPr>
+                <w:rFonts w:ascii="Times New Roman" w:hAnsi="Times New Roman" w:cs="Times New Roman" w:hint="eastAsia"/>
+                <w:b/>
+                <w:bCs/>
+                <w:sz w:val="18"/>
+                <w:szCs w:val="18"/>
+                <w:lang w:eastAsia="en-US"/>
+              </w:rPr>
+              <w:t>M</w:t>
+            </w:r>
+            <w:r>
+              <w:rPr>
+                <w:rFonts w:ascii="Times New Roman" w:hAnsi="Times New Roman" w:cs="Times New Roman"/>
+                <w:b/>
+                <w:bCs/>
+                <w:sz w:val="18"/>
+                <w:szCs w:val="18"/>
+                <w:lang w:eastAsia="en-US"/>
+              </w:rPr>
+              <w:t>acro Average</w:t>
+            </w:r>
+          </w:p>
+        </w:tc>
+        <w:tc>
+          <w:tcPr>
+            <w:tcW w:w="2522" w:type="dxa"/>
+          </w:tcPr>
+          <w:p>
+            <w:pPr>
+              <w:jc w:val="center"/>
+              <w:rPr>
+                <w:rFonts w:ascii="Times New Roman" w:hAnsi="Times New Roman" w:cs="Times New Roman"/>
+                <w:sz w:val="18"/>
+                <w:szCs w:val="18"/>
+                <w:lang w:eastAsia="en-US"/>
+              </w:rPr>
+            </w:pPr>
+            <w:r>
+              <w:rPr>
+                <w:rFonts w:ascii="Times New Roman" w:hAnsi="Times New Roman" w:cs="Times New Roman" w:hint="eastAsia"/>
+                <w:sz w:val="18"/>
+                <w:szCs w:val="18"/>
+                <w:lang w:eastAsia="en-US"/>
+              </w:rPr>
+              <w:t>0</w:t>
+            </w:r>
+            <w:r>
+              <w:rPr>
+                <w:rFonts w:ascii="Times New Roman" w:hAnsi="Times New Roman" w:cs="Times New Roman"/>
+                <w:sz w:val="18"/>
+                <w:szCs w:val="18"/>
+                <w:lang w:eastAsia="en-US"/>
+              </w:rPr>
+              <w:t>.</w:t>
+            </w:r>
+            <w:r>
+              <w:rPr>
+                <w:rFonts w:ascii="Times New Roman" w:hAnsi="Times New Roman" w:cs="Times New Roman"/>
+                <w:sz w:val="18"/>
+                <w:szCs w:val="18"/>
+                <w:lang w:eastAsia="en-US"/>
+              </w:rPr>
+              <w:t>96</w:t>
+            </w:r>
+          </w:p>
+        </w:tc>
+        <w:tc>
+          <w:tcPr>
+            <w:tcW w:w="2522" w:type="dxa"/>
+          </w:tcPr>
+          <w:p>
+            <w:pPr>
+              <w:jc w:val="center"/>
+              <w:rPr>
+                <w:rFonts w:ascii="Times New Roman" w:hAnsi="Times New Roman" w:cs="Times New Roman"/>
+                <w:sz w:val="18"/>
+                <w:szCs w:val="18"/>
+                <w:lang w:eastAsia="en-US"/>
+              </w:rPr>
+            </w:pPr>
+            <w:r>
+              <w:rPr>
+                <w:rFonts w:ascii="Times New Roman" w:hAnsi="Times New Roman" w:cs="Times New Roman" w:hint="eastAsia"/>
+                <w:sz w:val="18"/>
+                <w:szCs w:val="18"/>
+                <w:lang w:eastAsia="en-US"/>
+              </w:rPr>
+              <w:t>0</w:t>
+            </w:r>
+            <w:r>
+              <w:rPr>
+                <w:rFonts w:ascii="Times New Roman" w:hAnsi="Times New Roman" w:cs="Times New Roman"/>
+                <w:sz w:val="18"/>
+                <w:szCs w:val="18"/>
+                <w:lang w:eastAsia="en-US"/>
+              </w:rPr>
+              <w:t>.</w:t>
+            </w:r>
+            <w:r>
+              <w:rPr>
+                <w:rFonts w:ascii="Times New Roman" w:hAnsi="Times New Roman" w:cs="Times New Roman"/>
+                <w:sz w:val="18"/>
+                <w:szCs w:val="18"/>
+                <w:lang w:eastAsia="en-US"/>
+              </w:rPr>
+              <w:t>96</w:t>
+            </w:r>
+          </w:p>
+        </w:tc>
+        <w:tc>
+          <w:tcPr>
+            <w:tcW w:w="2522" w:type="dxa"/>
+          </w:tcPr>
+          <w:p>
+            <w:pPr>
+              <w:jc w:val="center"/>
+              <w:rPr>
+                <w:rFonts w:ascii="Times New Roman" w:hAnsi="Times New Roman" w:cs="Times New Roman"/>
+                <w:sz w:val="18"/>
+                <w:szCs w:val="18"/>
+                <w:lang w:eastAsia="en-US"/>
+              </w:rPr>
+            </w:pPr>
+            <w:r>
+              <w:rPr>
+                <w:rFonts w:ascii="Times New Roman" w:hAnsi="Times New Roman" w:cs="Times New Roman" w:hint="eastAsia"/>
+                <w:sz w:val="18"/>
+                <w:szCs w:val="18"/>
+                <w:lang w:eastAsia="en-US"/>
+              </w:rPr>
+              <w:t>0</w:t>
+            </w:r>
+            <w:r>
+              <w:rPr>
+                <w:rFonts w:ascii="Times New Roman" w:hAnsi="Times New Roman" w:cs="Times New Roman"/>
+                <w:sz w:val="18"/>
+                <w:szCs w:val="18"/>
+                <w:lang w:eastAsia="en-US"/>
+              </w:rPr>
+              <w:t>.</w:t>
+            </w:r>
+            <w:r>
+              <w:rPr>
+                <w:rFonts w:ascii="Times New Roman" w:hAnsi="Times New Roman" w:cs="Times New Roman"/>
+                <w:sz w:val="18"/>
+                <w:szCs w:val="18"/>
+                <w:lang w:eastAsia="en-US"/>
+              </w:rPr>
+              <w:t>96</w:t>
+            </w:r>
+          </w:p>
+        </w:tc>
+      </w:tr>
+      <w:tr>
+        <w:trPr>
+          <w:trHeight w:val="245"/>
+        </w:trPr>
+        <w:tc>
+          <w:tcPr>
+            <w:tcW w:w="2522" w:type="dxa"/>
+          </w:tcPr>
+          <w:p>
+            <w:pPr>
+              <w:jc w:val="center"/>
+              <w:rPr>
+                <w:rFonts w:ascii="Times New Roman" w:hAnsi="Times New Roman" w:cs="Times New Roman"/>
+                <w:b/>
+                <w:bCs/>
+                <w:sz w:val="18"/>
+                <w:szCs w:val="18"/>
+                <w:lang w:eastAsia="en-US"/>
+              </w:rPr>
+            </w:pPr>
+            <w:r>
+              <w:rPr>
+                <w:rFonts w:ascii="Times New Roman" w:hAnsi="Times New Roman" w:cs="Times New Roman" w:hint="eastAsia"/>
+                <w:b/>
+                <w:bCs/>
+                <w:sz w:val="18"/>
+                <w:szCs w:val="18"/>
+                <w:lang w:eastAsia="en-US"/>
+              </w:rPr>
+              <w:t>W</w:t>
+            </w:r>
+            <w:r>
+              <w:rPr>
+                <w:rFonts w:ascii="Times New Roman" w:hAnsi="Times New Roman" w:cs="Times New Roman"/>
+                <w:b/>
+                <w:bCs/>
+                <w:sz w:val="18"/>
+                <w:szCs w:val="18"/>
+                <w:lang w:eastAsia="en-US"/>
+              </w:rPr>
+              <w:t>eighted Average</w:t>
+            </w:r>
+          </w:p>
+        </w:tc>
+        <w:tc>
+          <w:tcPr>
+            <w:tcW w:w="2522" w:type="dxa"/>
+          </w:tcPr>
+          <w:p>
+            <w:pPr>
+              <w:jc w:val="center"/>
+              <w:rPr>
+                <w:rFonts w:ascii="Times New Roman" w:hAnsi="Times New Roman" w:cs="Times New Roman"/>
+                <w:sz w:val="18"/>
+                <w:szCs w:val="18"/>
+                <w:lang w:eastAsia="en-US"/>
+              </w:rPr>
+            </w:pPr>
+            <w:r>
+              <w:rPr>
+                <w:rFonts w:ascii="Times New Roman" w:hAnsi="Times New Roman" w:cs="Times New Roman" w:hint="eastAsia"/>
+                <w:sz w:val="18"/>
+                <w:szCs w:val="18"/>
+                <w:lang w:eastAsia="en-US"/>
+              </w:rPr>
+              <w:t>0</w:t>
+            </w:r>
+            <w:r>
+              <w:rPr>
+                <w:rFonts w:ascii="Times New Roman" w:hAnsi="Times New Roman" w:cs="Times New Roman"/>
+                <w:sz w:val="18"/>
+                <w:szCs w:val="18"/>
+                <w:lang w:eastAsia="en-US"/>
+              </w:rPr>
+              <w:t>.9</w:t>
+            </w:r>
+            <w:r>
+              <w:rPr>
+                <w:rFonts w:ascii="Times New Roman" w:hAnsi="Times New Roman" w:cs="Times New Roman"/>
+                <w:sz w:val="18"/>
+                <w:szCs w:val="18"/>
+                <w:lang w:eastAsia="en-US"/>
+              </w:rPr>
+              <w:t>6</w:t>
+            </w:r>
+          </w:p>
+        </w:tc>
+        <w:tc>
+          <w:tcPr>
+            <w:tcW w:w="2522" w:type="dxa"/>
+          </w:tcPr>
+          <w:p>
+            <w:pPr>
+              <w:jc w:val="center"/>
+              <w:rPr>
+                <w:rFonts w:ascii="Times New Roman" w:hAnsi="Times New Roman" w:cs="Times New Roman"/>
+                <w:sz w:val="18"/>
+                <w:szCs w:val="18"/>
+                <w:lang w:eastAsia="en-US"/>
+              </w:rPr>
+            </w:pPr>
+            <w:r>
+              <w:rPr>
+                <w:rFonts w:ascii="Times New Roman" w:hAnsi="Times New Roman" w:cs="Times New Roman" w:hint="eastAsia"/>
+                <w:sz w:val="18"/>
+                <w:szCs w:val="18"/>
+                <w:lang w:eastAsia="en-US"/>
+              </w:rPr>
+              <w:t>0</w:t>
+            </w:r>
+            <w:r>
+              <w:rPr>
+                <w:rFonts w:ascii="Times New Roman" w:hAnsi="Times New Roman" w:cs="Times New Roman"/>
+                <w:sz w:val="18"/>
+                <w:szCs w:val="18"/>
+                <w:lang w:eastAsia="en-US"/>
+              </w:rPr>
+              <w:t>.91</w:t>
+            </w:r>
+          </w:p>
+        </w:tc>
+        <w:tc>
+          <w:tcPr>
+            <w:tcW w:w="2522" w:type="dxa"/>
+          </w:tcPr>
+          <w:p>
+            <w:pPr>
+              <w:jc w:val="center"/>
+              <w:rPr>
+                <w:rFonts w:ascii="Times New Roman" w:hAnsi="Times New Roman" w:cs="Times New Roman"/>
+                <w:sz w:val="18"/>
+                <w:szCs w:val="18"/>
+                <w:lang w:eastAsia="en-US"/>
+              </w:rPr>
+            </w:pPr>
+            <w:r>
+              <w:rPr>
+                <w:rFonts w:ascii="Times New Roman" w:hAnsi="Times New Roman" w:cs="Times New Roman" w:hint="eastAsia"/>
+                <w:sz w:val="18"/>
+                <w:szCs w:val="18"/>
+                <w:lang w:eastAsia="en-US"/>
+              </w:rPr>
+              <w:t>0</w:t>
+            </w:r>
+            <w:r>
+              <w:rPr>
+                <w:rFonts w:ascii="Times New Roman" w:hAnsi="Times New Roman" w:cs="Times New Roman"/>
+                <w:sz w:val="18"/>
+                <w:szCs w:val="18"/>
+                <w:lang w:eastAsia="en-US"/>
+              </w:rPr>
+              <w:t>.9</w:t>
+            </w:r>
+            <w:r>
+              <w:rPr>
+                <w:rFonts w:ascii="Times New Roman" w:hAnsi="Times New Roman" w:cs="Times New Roman"/>
+                <w:sz w:val="18"/>
+                <w:szCs w:val="18"/>
+                <w:lang w:eastAsia="en-US"/>
+              </w:rPr>
+              <w:t>6</w:t>
+            </w:r>
+          </w:p>
+        </w:tc>
+      </w:tr>
+    </w:tbl>
+    <w:p>
+      <w:pPr>
+        <w:rPr>
+          <w:rFonts w:ascii="Times New Roman" w:hAnsi="Times New Roman" w:cs="Times New Roman"/>
           <w:sz w:val="18"/>
           <w:szCs w:val="22"/>
           <w:lang w:eastAsia="ko-KR"/>
@@ -34933,7 +36957,14 @@
           <w:rFonts w:ascii="Times New Roman" w:hAnsi="Times New Roman" w:cs="Times New Roman"/>
           <w:lang w:eastAsia="ko-KR"/>
         </w:rPr>
-        <w:t xml:space="preserve"> either binary classification </w:t>
+        <w:t xml:space="preserve"> either binary </w:t>
+      </w:r>
+      <w:r>
+        <w:rPr>
+          <w:rFonts w:ascii="Times New Roman" w:hAnsi="Times New Roman" w:cs="Times New Roman"/>
+          <w:lang w:eastAsia="ko-KR"/>
+        </w:rPr>
+        <w:t xml:space="preserve">classification </w:t>
       </w:r>
       <w:r>
         <w:rPr>

</xml_diff>

<commit_message>
balance dataset for family
</commit_message>
<xml_diff>
--- a/report.docx
+++ b/report.docx
@@ -15915,23 +15915,35 @@
           <w:rFonts w:ascii="Times New Roman" w:hAnsi="Times New Roman" w:cs="Times New Roman"/>
           <w:lang w:eastAsia="x-none"/>
         </w:rPr>
-        <w:t xml:space="preserve"> We observe class 4 and 5 show lower precision, recall and f1-score than other classes. We extracted 13000 </w:t>
+        <w:t xml:space="preserve"> We observe class 4 and 5 show lower precision, recall and f1-score than other classes. </w:t>
       </w:r>
-      <w:proofErr w:type="spellStart"/>
       <w:r>
         <w:rPr>
           <w:rFonts w:ascii="Times New Roman" w:hAnsi="Times New Roman" w:cs="Times New Roman"/>
           <w:lang w:eastAsia="x-none"/>
         </w:rPr>
-        <w:t>benigin</w:t>
+        <w:t>We reduced benign rows from each model. We extracted 650 benign and 6500 malicious from each dataset except Mirai Botnet dataset and OS Scan dataset.</w:t>
       </w:r>
-      <w:proofErr w:type="spellEnd"/>
       <w:r>
         <w:rPr>
           <w:rFonts w:ascii="Times New Roman" w:hAnsi="Times New Roman" w:cs="Times New Roman"/>
           <w:lang w:eastAsia="x-none"/>
         </w:rPr>
-        <w:t xml:space="preserve"> rows &amp; 13000 malicious rows in multi-label classification. In Table 8, RF shows 96% accuracy. It is improved by increasing size of class. </w:t>
+        <w:t xml:space="preserve"> </w:t>
+      </w:r>
+      <w:r>
+        <w:rPr>
+          <w:rFonts w:ascii="Times New Roman" w:hAnsi="Times New Roman" w:cs="Times New Roman"/>
+          <w:lang w:eastAsia="x-none"/>
+        </w:rPr>
+        <w:t>We extracted 1300 benign rows &amp; 13000 malicious rows in multi-label classification. In Table 8, RF shows 96% accuracy. It is improved by increasing size of class</w:t>
+      </w:r>
+      <w:r>
+        <w:rPr>
+          <w:rFonts w:ascii="Times New Roman" w:hAnsi="Times New Roman" w:cs="Times New Roman"/>
+          <w:lang w:eastAsia="x-none"/>
+        </w:rPr>
+        <w:t>. This sampling size improves the accuracy for all ML models.</w:t>
       </w:r>
     </w:p>
     <w:p>
@@ -30627,7 +30639,7 @@
                 <w:sz w:val="18"/>
                 <w:szCs w:val="18"/>
               </w:rPr>
-              <w:t>58</w:t>
+              <w:t>73</w:t>
             </w:r>
           </w:p>
         </w:tc>
@@ -30682,7 +30694,7 @@
                 <w:sz w:val="18"/>
                 <w:szCs w:val="18"/>
               </w:rPr>
-              <w:t>6</w:t>
+              <w:t>7</w:t>
             </w:r>
           </w:p>
         </w:tc>
@@ -30737,7 +30749,7 @@
                 <w:sz w:val="18"/>
                 <w:szCs w:val="18"/>
               </w:rPr>
-              <w:t>6</w:t>
+              <w:t>7</w:t>
             </w:r>
           </w:p>
         </w:tc>
@@ -30792,7 +30804,7 @@
                 <w:sz w:val="18"/>
                 <w:szCs w:val="18"/>
               </w:rPr>
-              <w:t>6</w:t>
+              <w:t>7</w:t>
             </w:r>
           </w:p>
         </w:tc>
@@ -30979,7 +30991,7 @@
                 <w:sz w:val="18"/>
                 <w:szCs w:val="18"/>
               </w:rPr>
-              <w:t>64</w:t>
+              <w:t>80</w:t>
             </w:r>
           </w:p>
         </w:tc>
@@ -31034,7 +31046,7 @@
                 <w:sz w:val="18"/>
                 <w:szCs w:val="18"/>
               </w:rPr>
-              <w:t>6</w:t>
+              <w:t>8</w:t>
             </w:r>
           </w:p>
         </w:tc>
@@ -31089,7 +31101,7 @@
                 <w:sz w:val="18"/>
                 <w:szCs w:val="18"/>
               </w:rPr>
-              <w:t>6</w:t>
+              <w:t>8</w:t>
             </w:r>
           </w:p>
         </w:tc>
@@ -31145,7 +31157,7 @@
                 <w:sz w:val="18"/>
                 <w:szCs w:val="18"/>
               </w:rPr>
-              <w:t>6</w:t>
+              <w:t>8</w:t>
             </w:r>
           </w:p>
         </w:tc>
@@ -31332,7 +31344,16 @@
                 <w:sz w:val="18"/>
                 <w:szCs w:val="18"/>
               </w:rPr>
-              <w:t>949</w:t>
+              <w:t>9</w:t>
+            </w:r>
+            <w:r>
+              <w:rPr>
+                <w:rFonts w:ascii="Times New Roman" w:eastAsia="Times New Roman" w:hAnsi="Times New Roman" w:cs="Times New Roman"/>
+                <w:color w:val="000000"/>
+                <w:sz w:val="18"/>
+                <w:szCs w:val="18"/>
+              </w:rPr>
+              <w:t>66</w:t>
             </w:r>
           </w:p>
         </w:tc>
@@ -31388,7 +31409,7 @@
                 <w:sz w:val="18"/>
                 <w:szCs w:val="18"/>
               </w:rPr>
-              <w:t>5</w:t>
+              <w:t>7</w:t>
             </w:r>
           </w:p>
         </w:tc>
@@ -31443,7 +31464,7 @@
                 <w:sz w:val="18"/>
                 <w:szCs w:val="18"/>
               </w:rPr>
-              <w:t>4</w:t>
+              <w:t>6</w:t>
             </w:r>
           </w:p>
         </w:tc>
@@ -31499,7 +31520,7 @@
                 <w:sz w:val="18"/>
                 <w:szCs w:val="18"/>
               </w:rPr>
-              <w:t>5</w:t>
+              <w:t>6</w:t>
             </w:r>
           </w:p>
         </w:tc>
@@ -31679,7 +31700,7 @@
                 <w:sz w:val="18"/>
                 <w:szCs w:val="18"/>
               </w:rPr>
-              <w:t>905</w:t>
+              <w:t>933</w:t>
             </w:r>
           </w:p>
         </w:tc>
@@ -31725,7 +31746,16 @@
                 <w:sz w:val="18"/>
                 <w:szCs w:val="18"/>
               </w:rPr>
-              <w:t>91</w:t>
+              <w:t>9</w:t>
+            </w:r>
+            <w:r>
+              <w:rPr>
+                <w:rFonts w:ascii="Times New Roman" w:eastAsia="Times New Roman" w:hAnsi="Times New Roman" w:cs="Times New Roman"/>
+                <w:color w:val="000000"/>
+                <w:sz w:val="18"/>
+                <w:szCs w:val="18"/>
+              </w:rPr>
+              <w:t>2</w:t>
             </w:r>
           </w:p>
         </w:tc>
@@ -31771,7 +31801,16 @@
                 <w:sz w:val="18"/>
                 <w:szCs w:val="18"/>
               </w:rPr>
-              <w:t>91</w:t>
+              <w:t>9</w:t>
+            </w:r>
+            <w:r>
+              <w:rPr>
+                <w:rFonts w:ascii="Times New Roman" w:eastAsia="Times New Roman" w:hAnsi="Times New Roman" w:cs="Times New Roman"/>
+                <w:color w:val="000000"/>
+                <w:sz w:val="18"/>
+                <w:szCs w:val="18"/>
+              </w:rPr>
+              <w:t>3</w:t>
             </w:r>
           </w:p>
         </w:tc>
@@ -31817,7 +31856,16 @@
                 <w:sz w:val="18"/>
                 <w:szCs w:val="18"/>
               </w:rPr>
-              <w:t>91</w:t>
+              <w:t>9</w:t>
+            </w:r>
+            <w:r>
+              <w:rPr>
+                <w:rFonts w:ascii="Times New Roman" w:eastAsia="Times New Roman" w:hAnsi="Times New Roman" w:cs="Times New Roman"/>
+                <w:color w:val="000000"/>
+                <w:sz w:val="18"/>
+                <w:szCs w:val="18"/>
+              </w:rPr>
+              <w:t>3</w:t>
             </w:r>
           </w:p>
         </w:tc>
@@ -32005,16 +32053,7 @@
                 <w:sz w:val="18"/>
                 <w:szCs w:val="18"/>
               </w:rPr>
-              <w:t>3</w:t>
-            </w:r>
-            <w:r>
-              <w:rPr>
-                <w:rFonts w:ascii="Times New Roman" w:eastAsia="Times New Roman" w:hAnsi="Times New Roman" w:cs="Times New Roman"/>
-                <w:color w:val="000000"/>
-                <w:sz w:val="18"/>
-                <w:szCs w:val="18"/>
-              </w:rPr>
-              <w:t>86</w:t>
+              <w:t>539</w:t>
             </w:r>
           </w:p>
         </w:tc>
@@ -32060,7 +32099,7 @@
                 <w:sz w:val="18"/>
                 <w:szCs w:val="18"/>
               </w:rPr>
-              <w:t>67</w:t>
+              <w:t>51</w:t>
             </w:r>
           </w:p>
         </w:tc>
@@ -32106,7 +32145,7 @@
                 <w:sz w:val="18"/>
                 <w:szCs w:val="18"/>
               </w:rPr>
-              <w:t>39</w:t>
+              <w:t>47</w:t>
             </w:r>
           </w:p>
         </w:tc>
@@ -32150,15 +32189,15 @@
                 <w:sz w:val="18"/>
                 <w:szCs w:val="18"/>
               </w:rPr>
-              <w:t>.3</w:t>
-            </w:r>
-            <w:r>
-              <w:rPr>
-                <w:rFonts w:ascii="Times New Roman" w:eastAsia="Times New Roman" w:hAnsi="Times New Roman" w:cs="Times New Roman"/>
-                <w:sz w:val="18"/>
-                <w:szCs w:val="18"/>
-              </w:rPr>
-              <w:t>8</w:t>
+              <w:t>.</w:t>
+            </w:r>
+            <w:r>
+              <w:rPr>
+                <w:rFonts w:ascii="Times New Roman" w:eastAsia="Times New Roman" w:hAnsi="Times New Roman" w:cs="Times New Roman"/>
+                <w:sz w:val="18"/>
+                <w:szCs w:val="18"/>
+              </w:rPr>
+              <w:t>42</w:t>
             </w:r>
           </w:p>
         </w:tc>
@@ -32424,10 +32463,10 @@
           <w:lang w:eastAsia="en-US"/>
         </w:rPr>
         <w:drawing>
-          <wp:inline distT="0" distB="0" distL="0" distR="0" wp14:anchorId="5A532534" wp14:editId="7CD10D64">
-            <wp:extent cx="3088800" cy="2548800"/>
-            <wp:effectExtent l="0" t="0" r="0" b="4445"/>
-            <wp:docPr id="1509266544" name="그림 2" descr="텍스트, 스크린샷, 번호, 직사각형이(가) 표시된 사진&#10;&#10;자동 생성된 설명"/>
+          <wp:inline distT="0" distB="0" distL="0" distR="0" wp14:anchorId="27E9656C" wp14:editId="3AF950F3">
+            <wp:extent cx="3031200" cy="2548800"/>
+            <wp:effectExtent l="0" t="0" r="4445" b="4445"/>
+            <wp:docPr id="566514041" name="그림 1" descr="텍스트, 스크린샷, 도표, 사각형이(가) 표시된 사진&#10;&#10;자동 생성된 설명"/>
             <wp:cNvGraphicFramePr>
               <a:graphicFrameLocks xmlns:a="http://schemas.openxmlformats.org/drawingml/2006/main" noChangeAspect="1"/>
             </wp:cNvGraphicFramePr>
@@ -32435,7 +32474,7 @@
               <a:graphicData uri="http://schemas.openxmlformats.org/drawingml/2006/picture">
                 <pic:pic xmlns:pic="http://schemas.openxmlformats.org/drawingml/2006/picture">
                   <pic:nvPicPr>
-                    <pic:cNvPr id="1509266544" name="그림 2" descr="텍스트, 스크린샷, 번호, 직사각형이(가) 표시된 사진&#10;&#10;자동 생성된 설명"/>
+                    <pic:cNvPr id="566514041" name="그림 1" descr="텍스트, 스크린샷, 도표, 사각형이(가) 표시된 사진&#10;&#10;자동 생성된 설명"/>
                     <pic:cNvPicPr/>
                   </pic:nvPicPr>
                   <pic:blipFill>
@@ -32453,7 +32492,7 @@
                   <pic:spPr>
                     <a:xfrm>
                       <a:off x="0" y="0"/>
-                      <a:ext cx="3088800" cy="2548800"/>
+                      <a:ext cx="3031200" cy="2548800"/>
                     </a:xfrm>
                     <a:prstGeom prst="rect">
                       <a:avLst/>
@@ -32471,7 +32510,7 @@
           <w:lang w:eastAsia="en-US"/>
         </w:rPr>
         <w:drawing>
-          <wp:inline distT="0" distB="0" distL="0" distR="0" wp14:anchorId="4731D0FB" wp14:editId="39C6C466">
+          <wp:inline distT="0" distB="0" distL="0" distR="0" wp14:anchorId="50EA6DEE" wp14:editId="4C88288A">
             <wp:extent cx="3088800" cy="2548800"/>
             <wp:effectExtent l="0" t="0" r="0" b="4445"/>
             <wp:docPr id="1264598162" name="그림 3" descr="텍스트, 스크린샷, 번호, 직사각형이(가) 표시된 사진&#10;&#10;자동 생성된 설명"/>
@@ -32790,10 +32829,10 @@
           <w:lang w:eastAsia="en-US"/>
         </w:rPr>
         <w:drawing>
-          <wp:inline distT="0" distB="0" distL="0" distR="0" wp14:anchorId="1BE1DD1B" wp14:editId="7DC88128">
-            <wp:extent cx="3088800" cy="2548800"/>
-            <wp:effectExtent l="0" t="0" r="0" b="4445"/>
-            <wp:docPr id="1351213924" name="그림 4" descr="텍스트, 스크린샷, 번호, 직사각형이(가) 표시된 사진&#10;&#10;자동 생성된 설명"/>
+          <wp:inline distT="0" distB="0" distL="0" distR="0" wp14:anchorId="7FD2DE74" wp14:editId="0CDCEADF">
+            <wp:extent cx="3031200" cy="2548800"/>
+            <wp:effectExtent l="0" t="0" r="4445" b="4445"/>
+            <wp:docPr id="1046433864" name="그림 3" descr="텍스트, 스크린샷, 도표, 사각형이(가) 표시된 사진&#10;&#10;자동 생성된 설명"/>
             <wp:cNvGraphicFramePr>
               <a:graphicFrameLocks xmlns:a="http://schemas.openxmlformats.org/drawingml/2006/main" noChangeAspect="1"/>
             </wp:cNvGraphicFramePr>
@@ -32801,7 +32840,7 @@
               <a:graphicData uri="http://schemas.openxmlformats.org/drawingml/2006/picture">
                 <pic:pic xmlns:pic="http://schemas.openxmlformats.org/drawingml/2006/picture">
                   <pic:nvPicPr>
-                    <pic:cNvPr id="1351213924" name="그림 4" descr="텍스트, 스크린샷, 번호, 직사각형이(가) 표시된 사진&#10;&#10;자동 생성된 설명"/>
+                    <pic:cNvPr id="1046433864" name="그림 3" descr="텍스트, 스크린샷, 도표, 사각형이(가) 표시된 사진&#10;&#10;자동 생성된 설명"/>
                     <pic:cNvPicPr/>
                   </pic:nvPicPr>
                   <pic:blipFill>
@@ -32819,7 +32858,7 @@
                   <pic:spPr>
                     <a:xfrm>
                       <a:off x="0" y="0"/>
-                      <a:ext cx="3088800" cy="2548800"/>
+                      <a:ext cx="3031200" cy="2548800"/>
                     </a:xfrm>
                     <a:prstGeom prst="rect">
                       <a:avLst/>
@@ -32837,10 +32876,10 @@
           <w:lang w:eastAsia="en-US"/>
         </w:rPr>
         <w:drawing>
-          <wp:inline distT="0" distB="0" distL="0" distR="0" wp14:anchorId="3FA55EB0" wp14:editId="11335AD4">
-            <wp:extent cx="3088800" cy="2548800"/>
-            <wp:effectExtent l="0" t="0" r="0" b="4445"/>
-            <wp:docPr id="1558539847" name="그림 5" descr="텍스트, 스크린샷, 번호, 직사각형이(가) 표시된 사진&#10;&#10;자동 생성된 설명"/>
+          <wp:inline distT="0" distB="0" distL="0" distR="0" wp14:anchorId="22BE2026" wp14:editId="09DDA612">
+            <wp:extent cx="3031200" cy="2548800"/>
+            <wp:effectExtent l="0" t="0" r="4445" b="4445"/>
+            <wp:docPr id="406729519" name="그림 4" descr="텍스트, 스크린샷, 도표, 사각형이(가) 표시된 사진&#10;&#10;자동 생성된 설명"/>
             <wp:cNvGraphicFramePr>
               <a:graphicFrameLocks xmlns:a="http://schemas.openxmlformats.org/drawingml/2006/main" noChangeAspect="1"/>
             </wp:cNvGraphicFramePr>
@@ -32848,7 +32887,7 @@
               <a:graphicData uri="http://schemas.openxmlformats.org/drawingml/2006/picture">
                 <pic:pic xmlns:pic="http://schemas.openxmlformats.org/drawingml/2006/picture">
                   <pic:nvPicPr>
-                    <pic:cNvPr id="1558539847" name="그림 5" descr="텍스트, 스크린샷, 번호, 직사각형이(가) 표시된 사진&#10;&#10;자동 생성된 설명"/>
+                    <pic:cNvPr id="406729519" name="그림 4" descr="텍스트, 스크린샷, 도표, 사각형이(가) 표시된 사진&#10;&#10;자동 생성된 설명"/>
                     <pic:cNvPicPr/>
                   </pic:nvPicPr>
                   <pic:blipFill>
@@ -32866,7 +32905,7 @@
                   <pic:spPr>
                     <a:xfrm>
                       <a:off x="0" y="0"/>
-                      <a:ext cx="3088800" cy="2548800"/>
+                      <a:ext cx="3031200" cy="2548800"/>
                     </a:xfrm>
                     <a:prstGeom prst="rect">
                       <a:avLst/>
@@ -33189,10 +33228,10 @@
           <w:lang w:eastAsia="en-US"/>
         </w:rPr>
         <w:drawing>
-          <wp:inline distT="0" distB="0" distL="0" distR="0" wp14:anchorId="3FE423A3" wp14:editId="27DCA53F">
+          <wp:inline distT="0" distB="0" distL="0" distR="0" wp14:anchorId="1F679B6B" wp14:editId="23D89946">
             <wp:extent cx="3031200" cy="2548800"/>
             <wp:effectExtent l="0" t="0" r="4445" b="4445"/>
-            <wp:docPr id="796464489" name="그림 6" descr="텍스트, 스크린샷, 번호, 직사각형이(가) 표시된 사진&#10;&#10;자동 생성된 설명"/>
+            <wp:docPr id="1784084896" name="그림 5" descr="텍스트, 스크린샷, 번호, 도표이(가) 표시된 사진&#10;&#10;자동 생성된 설명"/>
             <wp:cNvGraphicFramePr>
               <a:graphicFrameLocks xmlns:a="http://schemas.openxmlformats.org/drawingml/2006/main" noChangeAspect="1"/>
             </wp:cNvGraphicFramePr>
@@ -33200,7 +33239,7 @@
               <a:graphicData uri="http://schemas.openxmlformats.org/drawingml/2006/picture">
                 <pic:pic xmlns:pic="http://schemas.openxmlformats.org/drawingml/2006/picture">
                   <pic:nvPicPr>
-                    <pic:cNvPr id="796464489" name="그림 6" descr="텍스트, 스크린샷, 번호, 직사각형이(가) 표시된 사진&#10;&#10;자동 생성된 설명"/>
+                    <pic:cNvPr id="1784084896" name="그림 5" descr="텍스트, 스크린샷, 번호, 도표이(가) 표시된 사진&#10;&#10;자동 생성된 설명"/>
                     <pic:cNvPicPr/>
                   </pic:nvPicPr>
                   <pic:blipFill>
@@ -33236,10 +33275,10 @@
           <w:lang w:eastAsia="en-US"/>
         </w:rPr>
         <w:drawing>
-          <wp:inline distT="0" distB="0" distL="0" distR="0" wp14:anchorId="110D8F9E" wp14:editId="2450FBA8">
-            <wp:extent cx="3088800" cy="2548800"/>
-            <wp:effectExtent l="0" t="0" r="0" b="4445"/>
-            <wp:docPr id="594274799" name="그림 1" descr="텍스트, 스크린샷, 번호, 직사각형이(가) 표시된 사진&#10;&#10;자동 생성된 설명"/>
+          <wp:inline distT="0" distB="0" distL="0" distR="0" wp14:anchorId="26C54394" wp14:editId="3CB2403F">
+            <wp:extent cx="3031200" cy="2548800"/>
+            <wp:effectExtent l="0" t="0" r="4445" b="4445"/>
+            <wp:docPr id="180326517" name="그림 6"/>
             <wp:cNvGraphicFramePr>
               <a:graphicFrameLocks xmlns:a="http://schemas.openxmlformats.org/drawingml/2006/main" noChangeAspect="1"/>
             </wp:cNvGraphicFramePr>
@@ -33247,11 +33286,11 @@
               <a:graphicData uri="http://schemas.openxmlformats.org/drawingml/2006/picture">
                 <pic:pic xmlns:pic="http://schemas.openxmlformats.org/drawingml/2006/picture">
                   <pic:nvPicPr>
-                    <pic:cNvPr id="594274799" name="그림 1" descr="텍스트, 스크린샷, 번호, 직사각형이(가) 표시된 사진&#10;&#10;자동 생성된 설명"/>
+                    <pic:cNvPr id="180326517" name="그림 180326517"/>
                     <pic:cNvPicPr/>
                   </pic:nvPicPr>
                   <pic:blipFill>
-                    <a:blip r:embed="rId13">
+                    <a:blip r:embed="rId10">
                       <a:extLst>
                         <a:ext uri="{28A0092B-C50C-407E-A947-70E740481C1C}">
                           <a14:useLocalDpi xmlns:a14="http://schemas.microsoft.com/office/drawing/2010/main" val="0"/>
@@ -33265,7 +33304,7 @@
                   <pic:spPr>
                     <a:xfrm>
                       <a:off x="0" y="0"/>
-                      <a:ext cx="3088800" cy="2548800"/>
+                      <a:ext cx="3031200" cy="2548800"/>
                     </a:xfrm>
                     <a:prstGeom prst="rect">
                       <a:avLst/>
@@ -35402,7 +35441,16 @@
                 <w:szCs w:val="18"/>
                 <w:lang w:eastAsia="en-US"/>
               </w:rPr>
-              <w:t>.96</w:t>
+              <w:t>.9</w:t>
+            </w:r>
+            <w:r>
+              <w:rPr>
+                <w:rFonts w:ascii="Times New Roman" w:hAnsi="Times New Roman" w:cs="Times New Roman"/>
+                <w:sz w:val="18"/>
+                <w:szCs w:val="18"/>
+                <w:lang w:eastAsia="en-US"/>
+              </w:rPr>
+              <w:t>3</w:t>
             </w:r>
           </w:p>
         </w:tc>
@@ -35436,7 +35484,16 @@
                 <w:szCs w:val="18"/>
                 <w:lang w:eastAsia="en-US"/>
               </w:rPr>
-              <w:t>.97</w:t>
+              <w:t>.</w:t>
+            </w:r>
+            <w:r>
+              <w:rPr>
+                <w:rFonts w:ascii="Times New Roman" w:hAnsi="Times New Roman" w:cs="Times New Roman"/>
+                <w:sz w:val="18"/>
+                <w:szCs w:val="18"/>
+                <w:lang w:eastAsia="en-US"/>
+              </w:rPr>
+              <w:t>85</w:t>
             </w:r>
           </w:p>
         </w:tc>
@@ -35470,7 +35527,16 @@
                 <w:szCs w:val="18"/>
                 <w:lang w:eastAsia="en-US"/>
               </w:rPr>
-              <w:t>.96</w:t>
+              <w:t>.</w:t>
+            </w:r>
+            <w:r>
+              <w:rPr>
+                <w:rFonts w:ascii="Times New Roman" w:hAnsi="Times New Roman" w:cs="Times New Roman"/>
+                <w:sz w:val="18"/>
+                <w:szCs w:val="18"/>
+                <w:lang w:eastAsia="en-US"/>
+              </w:rPr>
+              <w:t>89</w:t>
             </w:r>
           </w:p>
         </w:tc>
@@ -35516,20 +35582,63 @@
             <w:pPr>
               <w:jc w:val="center"/>
               <w:rPr>
+                <w:rFonts w:ascii="Times New Roman" w:hAnsi="Times New Roman" w:cs="Times New Roman" w:hint="eastAsia"/>
+                <w:sz w:val="18"/>
+                <w:szCs w:val="18"/>
+                <w:lang w:eastAsia="ko-KR"/>
+              </w:rPr>
+            </w:pPr>
+            <w:r>
+              <w:rPr>
+                <w:rFonts w:ascii="Times New Roman" w:hAnsi="Times New Roman" w:cs="Times New Roman" w:hint="eastAsia"/>
+                <w:sz w:val="18"/>
+                <w:szCs w:val="18"/>
+                <w:lang w:eastAsia="ko-KR"/>
+              </w:rPr>
+              <w:t>1</w:t>
+            </w:r>
+            <w:r>
+              <w:rPr>
                 <w:rFonts w:ascii="Times New Roman" w:hAnsi="Times New Roman" w:cs="Times New Roman"/>
                 <w:sz w:val="18"/>
                 <w:szCs w:val="18"/>
                 <w:lang w:eastAsia="ko-KR"/>
               </w:rPr>
-            </w:pPr>
-            <w:r>
+              <w:t>.00</w:t>
+            </w:r>
+          </w:p>
+        </w:tc>
+        <w:tc>
+          <w:tcPr>
+            <w:tcW w:w="2522" w:type="dxa"/>
+          </w:tcPr>
+          <w:p>
+            <w:pPr>
+              <w:jc w:val="center"/>
               <w:rPr>
                 <w:rFonts w:ascii="Times New Roman" w:hAnsi="Times New Roman" w:cs="Times New Roman"/>
                 <w:sz w:val="18"/>
                 <w:szCs w:val="18"/>
-                <w:lang w:eastAsia="ko-KR"/>
-              </w:rPr>
-              <w:t>0.96</w:t>
+                <w:lang w:eastAsia="en-US"/>
+              </w:rPr>
+            </w:pPr>
+            <w:r>
+              <w:rPr>
+                <w:rFonts w:ascii="Times New Roman" w:hAnsi="Times New Roman" w:cs="Times New Roman" w:hint="eastAsia"/>
+                <w:sz w:val="18"/>
+                <w:szCs w:val="18"/>
+                <w:lang w:eastAsia="en-US"/>
+              </w:rPr>
+              <w:t>1</w:t>
+            </w:r>
+            <w:r>
+              <w:rPr>
+                <w:rFonts w:ascii="Times New Roman" w:hAnsi="Times New Roman" w:cs="Times New Roman"/>
+                <w:sz w:val="18"/>
+                <w:szCs w:val="18"/>
+                <w:lang w:eastAsia="en-US"/>
+              </w:rPr>
+              <w:t>.00</w:t>
             </w:r>
           </w:p>
         </w:tc>
@@ -35554,7 +35663,7 @@
                 <w:szCs w:val="18"/>
                 <w:lang w:eastAsia="en-US"/>
               </w:rPr>
-              <w:t>0</w:t>
+              <w:t>1</w:t>
             </w:r>
             <w:r>
               <w:rPr>
@@ -35563,41 +35672,7 @@
                 <w:szCs w:val="18"/>
                 <w:lang w:eastAsia="en-US"/>
               </w:rPr>
-              <w:t>.99</w:t>
-            </w:r>
-          </w:p>
-        </w:tc>
-        <w:tc>
-          <w:tcPr>
-            <w:tcW w:w="2522" w:type="dxa"/>
-          </w:tcPr>
-          <w:p>
-            <w:pPr>
-              <w:jc w:val="center"/>
-              <w:rPr>
-                <w:rFonts w:ascii="Times New Roman" w:hAnsi="Times New Roman" w:cs="Times New Roman"/>
-                <w:sz w:val="18"/>
-                <w:szCs w:val="18"/>
-                <w:lang w:eastAsia="en-US"/>
-              </w:rPr>
-            </w:pPr>
-            <w:r>
-              <w:rPr>
-                <w:rFonts w:ascii="Times New Roman" w:hAnsi="Times New Roman" w:cs="Times New Roman" w:hint="eastAsia"/>
-                <w:sz w:val="18"/>
-                <w:szCs w:val="18"/>
-                <w:lang w:eastAsia="en-US"/>
-              </w:rPr>
-              <w:t>0</w:t>
-            </w:r>
-            <w:r>
-              <w:rPr>
-                <w:rFonts w:ascii="Times New Roman" w:hAnsi="Times New Roman" w:cs="Times New Roman"/>
-                <w:sz w:val="18"/>
-                <w:szCs w:val="18"/>
-                <w:lang w:eastAsia="en-US"/>
-              </w:rPr>
-              <w:t>.98</w:t>
+              <w:t>.00</w:t>
             </w:r>
           </w:p>
         </w:tc>
@@ -35665,7 +35740,16 @@
                 <w:szCs w:val="18"/>
                 <w:lang w:eastAsia="en-US"/>
               </w:rPr>
-              <w:t>.96</w:t>
+              <w:t>.9</w:t>
+            </w:r>
+            <w:r>
+              <w:rPr>
+                <w:rFonts w:ascii="Times New Roman" w:hAnsi="Times New Roman" w:cs="Times New Roman"/>
+                <w:sz w:val="18"/>
+                <w:szCs w:val="18"/>
+                <w:lang w:eastAsia="en-US"/>
+              </w:rPr>
+              <w:t>9</w:t>
             </w:r>
           </w:p>
         </w:tc>
@@ -35690,7 +35774,7 @@
                 <w:szCs w:val="18"/>
                 <w:lang w:eastAsia="en-US"/>
               </w:rPr>
-              <w:t>0</w:t>
+              <w:t>1</w:t>
             </w:r>
             <w:r>
               <w:rPr>
@@ -35699,7 +35783,7 @@
                 <w:szCs w:val="18"/>
                 <w:lang w:eastAsia="en-US"/>
               </w:rPr>
-              <w:t>.99</w:t>
+              <w:t>.00</w:t>
             </w:r>
           </w:p>
         </w:tc>
@@ -35724,7 +35808,7 @@
                 <w:szCs w:val="18"/>
                 <w:lang w:eastAsia="en-US"/>
               </w:rPr>
-              <w:t>0</w:t>
+              <w:t>1</w:t>
             </w:r>
             <w:r>
               <w:rPr>
@@ -35733,7 +35817,7 @@
                 <w:szCs w:val="18"/>
                 <w:lang w:eastAsia="en-US"/>
               </w:rPr>
-              <w:t>.97</w:t>
+              <w:t>.00</w:t>
             </w:r>
           </w:p>
         </w:tc>
@@ -35801,7 +35885,16 @@
                 <w:szCs w:val="18"/>
                 <w:lang w:eastAsia="en-US"/>
               </w:rPr>
-              <w:t>.95</w:t>
+              <w:t>.9</w:t>
+            </w:r>
+            <w:r>
+              <w:rPr>
+                <w:rFonts w:ascii="Times New Roman" w:hAnsi="Times New Roman" w:cs="Times New Roman"/>
+                <w:sz w:val="18"/>
+                <w:szCs w:val="18"/>
+                <w:lang w:eastAsia="en-US"/>
+              </w:rPr>
+              <w:t>8</w:t>
             </w:r>
           </w:p>
         </w:tc>
@@ -35835,7 +35928,16 @@
                 <w:szCs w:val="18"/>
                 <w:lang w:eastAsia="en-US"/>
               </w:rPr>
-              <w:t>.93</w:t>
+              <w:t>.9</w:t>
+            </w:r>
+            <w:r>
+              <w:rPr>
+                <w:rFonts w:ascii="Times New Roman" w:hAnsi="Times New Roman" w:cs="Times New Roman"/>
+                <w:sz w:val="18"/>
+                <w:szCs w:val="18"/>
+                <w:lang w:eastAsia="en-US"/>
+              </w:rPr>
+              <w:t>9</w:t>
             </w:r>
           </w:p>
         </w:tc>
@@ -35869,7 +35971,16 @@
                 <w:szCs w:val="18"/>
                 <w:lang w:eastAsia="en-US"/>
               </w:rPr>
-              <w:t>.94</w:t>
+              <w:t>.9</w:t>
+            </w:r>
+            <w:r>
+              <w:rPr>
+                <w:rFonts w:ascii="Times New Roman" w:hAnsi="Times New Roman" w:cs="Times New Roman"/>
+                <w:sz w:val="18"/>
+                <w:szCs w:val="18"/>
+                <w:lang w:eastAsia="en-US"/>
+              </w:rPr>
+              <w:t>9</w:t>
             </w:r>
           </w:p>
         </w:tc>
@@ -35928,7 +36039,7 @@
                 <w:szCs w:val="18"/>
                 <w:lang w:eastAsia="en-US"/>
               </w:rPr>
-              <w:t>1</w:t>
+              <w:t>0</w:t>
             </w:r>
             <w:r>
               <w:rPr>
@@ -35937,7 +36048,7 @@
                 <w:szCs w:val="18"/>
                 <w:lang w:eastAsia="en-US"/>
               </w:rPr>
-              <w:t>.00</w:t>
+              <w:t>.97</w:t>
             </w:r>
           </w:p>
         </w:tc>
@@ -35971,7 +36082,16 @@
                 <w:szCs w:val="18"/>
                 <w:lang w:eastAsia="en-US"/>
               </w:rPr>
-              <w:t>.93</w:t>
+              <w:t>.9</w:t>
+            </w:r>
+            <w:r>
+              <w:rPr>
+                <w:rFonts w:ascii="Times New Roman" w:hAnsi="Times New Roman" w:cs="Times New Roman"/>
+                <w:sz w:val="18"/>
+                <w:szCs w:val="18"/>
+                <w:lang w:eastAsia="en-US"/>
+              </w:rPr>
+              <w:t>8</w:t>
             </w:r>
           </w:p>
         </w:tc>
@@ -36005,7 +36125,16 @@
                 <w:szCs w:val="18"/>
                 <w:lang w:eastAsia="en-US"/>
               </w:rPr>
-              <w:t>.94</w:t>
+              <w:t>.9</w:t>
+            </w:r>
+            <w:r>
+              <w:rPr>
+                <w:rFonts w:ascii="Times New Roman" w:hAnsi="Times New Roman" w:cs="Times New Roman"/>
+                <w:sz w:val="18"/>
+                <w:szCs w:val="18"/>
+                <w:lang w:eastAsia="en-US"/>
+              </w:rPr>
+              <w:t>7</w:t>
             </w:r>
           </w:p>
         </w:tc>
@@ -36073,7 +36202,16 @@
                 <w:szCs w:val="18"/>
                 <w:lang w:eastAsia="en-US"/>
               </w:rPr>
-              <w:t>.95</w:t>
+              <w:t>.9</w:t>
+            </w:r>
+            <w:r>
+              <w:rPr>
+                <w:rFonts w:ascii="Times New Roman" w:hAnsi="Times New Roman" w:cs="Times New Roman"/>
+                <w:sz w:val="18"/>
+                <w:szCs w:val="18"/>
+                <w:lang w:eastAsia="en-US"/>
+              </w:rPr>
+              <w:t>9</w:t>
             </w:r>
           </w:p>
         </w:tc>
@@ -36098,7 +36236,7 @@
                 <w:szCs w:val="18"/>
                 <w:lang w:eastAsia="en-US"/>
               </w:rPr>
-              <w:t>0</w:t>
+              <w:t>1</w:t>
             </w:r>
             <w:r>
               <w:rPr>
@@ -36107,7 +36245,7 @@
                 <w:szCs w:val="18"/>
                 <w:lang w:eastAsia="en-US"/>
               </w:rPr>
-              <w:t>.98</w:t>
+              <w:t>.00</w:t>
             </w:r>
           </w:p>
         </w:tc>
@@ -36132,7 +36270,7 @@
                 <w:szCs w:val="18"/>
                 <w:lang w:eastAsia="en-US"/>
               </w:rPr>
-              <w:t>0</w:t>
+              <w:t>1</w:t>
             </w:r>
             <w:r>
               <w:rPr>
@@ -36141,7 +36279,7 @@
                 <w:szCs w:val="18"/>
                 <w:lang w:eastAsia="en-US"/>
               </w:rPr>
-              <w:t>.97</w:t>
+              <w:t>.00</w:t>
             </w:r>
           </w:p>
         </w:tc>
@@ -36345,7 +36483,16 @@
                 <w:szCs w:val="18"/>
                 <w:lang w:eastAsia="en-US"/>
               </w:rPr>
-              <w:t>.93</w:t>
+              <w:t>.9</w:t>
+            </w:r>
+            <w:r>
+              <w:rPr>
+                <w:rFonts w:ascii="Times New Roman" w:hAnsi="Times New Roman" w:cs="Times New Roman"/>
+                <w:sz w:val="18"/>
+                <w:szCs w:val="18"/>
+                <w:lang w:eastAsia="en-US"/>
+              </w:rPr>
+              <w:t>6</w:t>
             </w:r>
           </w:p>
         </w:tc>
@@ -36379,7 +36526,16 @@
                 <w:szCs w:val="18"/>
                 <w:lang w:eastAsia="en-US"/>
               </w:rPr>
-              <w:t>.92</w:t>
+              <w:t>.9</w:t>
+            </w:r>
+            <w:r>
+              <w:rPr>
+                <w:rFonts w:ascii="Times New Roman" w:hAnsi="Times New Roman" w:cs="Times New Roman"/>
+                <w:sz w:val="18"/>
+                <w:szCs w:val="18"/>
+                <w:lang w:eastAsia="en-US"/>
+              </w:rPr>
+              <w:t>9</w:t>
             </w:r>
           </w:p>
         </w:tc>
@@ -36413,7 +36569,16 @@
                 <w:szCs w:val="18"/>
                 <w:lang w:eastAsia="en-US"/>
               </w:rPr>
-              <w:t>.93</w:t>
+              <w:t>.9</w:t>
+            </w:r>
+            <w:r>
+              <w:rPr>
+                <w:rFonts w:ascii="Times New Roman" w:hAnsi="Times New Roman" w:cs="Times New Roman"/>
+                <w:sz w:val="18"/>
+                <w:szCs w:val="18"/>
+                <w:lang w:eastAsia="en-US"/>
+              </w:rPr>
+              <w:t>8</w:t>
             </w:r>
           </w:p>
         </w:tc>
@@ -36481,7 +36646,16 @@
                 <w:szCs w:val="18"/>
                 <w:lang w:eastAsia="en-US"/>
               </w:rPr>
-              <w:t>.98</w:t>
+              <w:t>.9</w:t>
+            </w:r>
+            <w:r>
+              <w:rPr>
+                <w:rFonts w:ascii="Times New Roman" w:hAnsi="Times New Roman" w:cs="Times New Roman"/>
+                <w:sz w:val="18"/>
+                <w:szCs w:val="18"/>
+                <w:lang w:eastAsia="en-US"/>
+              </w:rPr>
+              <w:t>9</w:t>
             </w:r>
           </w:p>
         </w:tc>
@@ -36506,6 +36680,40 @@
                 <w:szCs w:val="18"/>
                 <w:lang w:eastAsia="en-US"/>
               </w:rPr>
+              <w:t>1</w:t>
+            </w:r>
+            <w:r>
+              <w:rPr>
+                <w:rFonts w:ascii="Times New Roman" w:hAnsi="Times New Roman" w:cs="Times New Roman"/>
+                <w:sz w:val="18"/>
+                <w:szCs w:val="18"/>
+                <w:lang w:eastAsia="en-US"/>
+              </w:rPr>
+              <w:t>.00</w:t>
+            </w:r>
+          </w:p>
+        </w:tc>
+        <w:tc>
+          <w:tcPr>
+            <w:tcW w:w="2522" w:type="dxa"/>
+          </w:tcPr>
+          <w:p>
+            <w:pPr>
+              <w:jc w:val="center"/>
+              <w:rPr>
+                <w:rFonts w:ascii="Times New Roman" w:hAnsi="Times New Roman" w:cs="Times New Roman"/>
+                <w:sz w:val="18"/>
+                <w:szCs w:val="18"/>
+                <w:lang w:eastAsia="en-US"/>
+              </w:rPr>
+            </w:pPr>
+            <w:r>
+              <w:rPr>
+                <w:rFonts w:ascii="Times New Roman" w:hAnsi="Times New Roman" w:cs="Times New Roman" w:hint="eastAsia"/>
+                <w:sz w:val="18"/>
+                <w:szCs w:val="18"/>
+                <w:lang w:eastAsia="en-US"/>
+              </w:rPr>
               <w:t>0</w:t>
             </w:r>
             <w:r>
@@ -36515,41 +36723,16 @@
                 <w:szCs w:val="18"/>
                 <w:lang w:eastAsia="en-US"/>
               </w:rPr>
-              <w:t>.98</w:t>
-            </w:r>
-          </w:p>
-        </w:tc>
-        <w:tc>
-          <w:tcPr>
-            <w:tcW w:w="2522" w:type="dxa"/>
-          </w:tcPr>
-          <w:p>
-            <w:pPr>
-              <w:jc w:val="center"/>
+              <w:t>.9</w:t>
+            </w:r>
+            <w:r>
               <w:rPr>
                 <w:rFonts w:ascii="Times New Roman" w:hAnsi="Times New Roman" w:cs="Times New Roman"/>
                 <w:sz w:val="18"/>
                 <w:szCs w:val="18"/>
                 <w:lang w:eastAsia="en-US"/>
               </w:rPr>
-            </w:pPr>
-            <w:r>
-              <w:rPr>
-                <w:rFonts w:ascii="Times New Roman" w:hAnsi="Times New Roman" w:cs="Times New Roman" w:hint="eastAsia"/>
-                <w:sz w:val="18"/>
-                <w:szCs w:val="18"/>
-                <w:lang w:eastAsia="en-US"/>
-              </w:rPr>
-              <w:t>0</w:t>
-            </w:r>
-            <w:r>
-              <w:rPr>
-                <w:rFonts w:ascii="Times New Roman" w:hAnsi="Times New Roman" w:cs="Times New Roman"/>
-                <w:sz w:val="18"/>
-                <w:szCs w:val="18"/>
-                <w:lang w:eastAsia="en-US"/>
-              </w:rPr>
-              <w:t>.98</w:t>
+              <w:t>9</w:t>
             </w:r>
           </w:p>
         </w:tc>
@@ -36617,7 +36800,16 @@
                 <w:szCs w:val="18"/>
                 <w:lang w:eastAsia="en-US"/>
               </w:rPr>
-              <w:t>.96</w:t>
+              <w:t>.9</w:t>
+            </w:r>
+            <w:r>
+              <w:rPr>
+                <w:rFonts w:ascii="Times New Roman" w:hAnsi="Times New Roman" w:cs="Times New Roman"/>
+                <w:sz w:val="18"/>
+                <w:szCs w:val="18"/>
+                <w:lang w:eastAsia="en-US"/>
+              </w:rPr>
+              <w:t>8</w:t>
             </w:r>
           </w:p>
         </w:tc>
@@ -36651,7 +36843,16 @@
                 <w:szCs w:val="18"/>
                 <w:lang w:eastAsia="en-US"/>
               </w:rPr>
-              <w:t>.95</w:t>
+              <w:t>.9</w:t>
+            </w:r>
+            <w:r>
+              <w:rPr>
+                <w:rFonts w:ascii="Times New Roman" w:hAnsi="Times New Roman" w:cs="Times New Roman"/>
+                <w:sz w:val="18"/>
+                <w:szCs w:val="18"/>
+                <w:lang w:eastAsia="en-US"/>
+              </w:rPr>
+              <w:t>9</w:t>
             </w:r>
           </w:p>
         </w:tc>
@@ -36685,7 +36886,16 @@
                 <w:szCs w:val="18"/>
                 <w:lang w:eastAsia="en-US"/>
               </w:rPr>
-              <w:t>.95</w:t>
+              <w:t>.9</w:t>
+            </w:r>
+            <w:r>
+              <w:rPr>
+                <w:rFonts w:ascii="Times New Roman" w:hAnsi="Times New Roman" w:cs="Times New Roman"/>
+                <w:sz w:val="18"/>
+                <w:szCs w:val="18"/>
+                <w:lang w:eastAsia="en-US"/>
+              </w:rPr>
+              <w:t>9</w:t>
             </w:r>
           </w:p>
         </w:tc>
@@ -36764,7 +36974,16 @@
                 <w:szCs w:val="18"/>
                 <w:lang w:eastAsia="en-US"/>
               </w:rPr>
-              <w:t>.96</w:t>
+              <w:t>.9</w:t>
+            </w:r>
+            <w:r>
+              <w:rPr>
+                <w:rFonts w:ascii="Times New Roman" w:hAnsi="Times New Roman" w:cs="Times New Roman"/>
+                <w:sz w:val="18"/>
+                <w:szCs w:val="18"/>
+                <w:lang w:eastAsia="en-US"/>
+              </w:rPr>
+              <w:t>8</w:t>
             </w:r>
           </w:p>
         </w:tc>
@@ -36798,7 +37017,16 @@
                 <w:szCs w:val="18"/>
                 <w:lang w:eastAsia="en-US"/>
               </w:rPr>
-              <w:t>.96</w:t>
+              <w:t>.9</w:t>
+            </w:r>
+            <w:r>
+              <w:rPr>
+                <w:rFonts w:ascii="Times New Roman" w:hAnsi="Times New Roman" w:cs="Times New Roman"/>
+                <w:sz w:val="18"/>
+                <w:szCs w:val="18"/>
+                <w:lang w:eastAsia="en-US"/>
+              </w:rPr>
+              <w:t>8</w:t>
             </w:r>
           </w:p>
         </w:tc>
@@ -36832,7 +37060,16 @@
                 <w:szCs w:val="18"/>
                 <w:lang w:eastAsia="en-US"/>
               </w:rPr>
-              <w:t>.96</w:t>
+              <w:t>.9</w:t>
+            </w:r>
+            <w:r>
+              <w:rPr>
+                <w:rFonts w:ascii="Times New Roman" w:hAnsi="Times New Roman" w:cs="Times New Roman"/>
+                <w:sz w:val="18"/>
+                <w:szCs w:val="18"/>
+                <w:lang w:eastAsia="en-US"/>
+              </w:rPr>
+              <w:t>8</w:t>
             </w:r>
           </w:p>
         </w:tc>
@@ -36911,7 +37148,16 @@
                 <w:szCs w:val="18"/>
                 <w:lang w:eastAsia="en-US"/>
               </w:rPr>
-              <w:t>.96</w:t>
+              <w:t>.9</w:t>
+            </w:r>
+            <w:r>
+              <w:rPr>
+                <w:rFonts w:ascii="Times New Roman" w:hAnsi="Times New Roman" w:cs="Times New Roman"/>
+                <w:sz w:val="18"/>
+                <w:szCs w:val="18"/>
+                <w:lang w:eastAsia="en-US"/>
+              </w:rPr>
+              <w:t>8</w:t>
             </w:r>
           </w:p>
         </w:tc>
@@ -36945,7 +37191,16 @@
                 <w:szCs w:val="18"/>
                 <w:lang w:eastAsia="en-US"/>
               </w:rPr>
-              <w:t>.91</w:t>
+              <w:t>.</w:t>
+            </w:r>
+            <w:r>
+              <w:rPr>
+                <w:rFonts w:ascii="Times New Roman" w:hAnsi="Times New Roman" w:cs="Times New Roman"/>
+                <w:sz w:val="18"/>
+                <w:szCs w:val="18"/>
+                <w:lang w:eastAsia="en-US"/>
+              </w:rPr>
+              <w:t>98</w:t>
             </w:r>
           </w:p>
         </w:tc>
@@ -36979,7 +37234,16 @@
                 <w:szCs w:val="18"/>
                 <w:lang w:eastAsia="en-US"/>
               </w:rPr>
-              <w:t>.96</w:t>
+              <w:t>.9</w:t>
+            </w:r>
+            <w:r>
+              <w:rPr>
+                <w:rFonts w:ascii="Times New Roman" w:hAnsi="Times New Roman" w:cs="Times New Roman"/>
+                <w:sz w:val="18"/>
+                <w:szCs w:val="18"/>
+                <w:lang w:eastAsia="en-US"/>
+              </w:rPr>
+              <w:t>8</w:t>
             </w:r>
           </w:p>
         </w:tc>

</xml_diff>